<commit_message>
Updating data exploration doc.
</commit_message>
<xml_diff>
--- a/preso_info/DataExploration-Team5K.docx
+++ b/preso_info/DataExploration-Team5K.docx
@@ -118,15 +118,13 @@
         </w:rPr>
         <w:t xml:space="preserve">Once we agreed on donation data, we focused on presidential elections and ways that the elections may be affected. This </w:t>
       </w:r>
-      <w:proofErr w:type="gramStart"/>
-      <w:r>
-        <w:rPr>
-          <w:sz w:val="24"/>
-          <w:szCs w:val="24"/>
-        </w:rPr>
-        <w:t>lead</w:t>
-      </w:r>
-      <w:proofErr w:type="gramEnd"/>
+      <w:r>
+        <w:rPr>
+          <w:sz w:val="24"/>
+          <w:szCs w:val="24"/>
+        </w:rPr>
+        <w:t>led</w:t>
+      </w:r>
       <w:r>
         <w:rPr>
           <w:sz w:val="24"/>
@@ -213,29 +211,13 @@
         </w:rPr>
         <w:t xml:space="preserve">Do presidential candidates </w:t>
       </w:r>
-      <w:proofErr w:type="gramStart"/>
-      <w:r>
-        <w:rPr>
-          <w:sz w:val="24"/>
-          <w:szCs w:val="24"/>
-        </w:rPr>
-        <w:t xml:space="preserve">have an </w:t>
-      </w:r>
-      <w:r>
-        <w:rPr>
-          <w:sz w:val="24"/>
-          <w:szCs w:val="24"/>
-        </w:rPr>
-        <w:t>e</w:t>
-      </w:r>
-      <w:r>
-        <w:rPr>
-          <w:sz w:val="24"/>
-          <w:szCs w:val="24"/>
-        </w:rPr>
-        <w:t>ffect on</w:t>
-      </w:r>
-      <w:proofErr w:type="gramEnd"/>
+      <w:r>
+        <w:rPr>
+          <w:sz w:val="24"/>
+          <w:szCs w:val="24"/>
+        </w:rPr>
+        <w:t>influence</w:t>
+      </w:r>
       <w:r>
         <w:rPr>
           <w:sz w:val="24"/>
@@ -479,23 +461,7 @@
           <w:sz w:val="24"/>
           <w:szCs w:val="24"/>
         </w:rPr>
-        <w:t xml:space="preserve">Do demographics, such as age and education </w:t>
-      </w:r>
-      <w:proofErr w:type="gramStart"/>
-      <w:r>
-        <w:rPr>
-          <w:sz w:val="24"/>
-          <w:szCs w:val="24"/>
-        </w:rPr>
-        <w:t>have an effect on</w:t>
-      </w:r>
-      <w:proofErr w:type="gramEnd"/>
-      <w:r>
-        <w:rPr>
-          <w:sz w:val="24"/>
-          <w:szCs w:val="24"/>
-        </w:rPr>
-        <w:t xml:space="preserve"> these data?</w:t>
+        <w:t>Do demographics, such as age and education have an effect on these data?</w:t>
       </w:r>
     </w:p>
     <w:p>
@@ -705,16 +671,8 @@
           <w:szCs w:val="24"/>
         </w:rPr>
         <w:tab/>
-      </w:r>
-      <w:proofErr w:type="spellStart"/>
-      <w:r>
-        <w:rPr>
-          <w:sz w:val="24"/>
-          <w:szCs w:val="24"/>
-        </w:rPr>
         <w:t>agg_county_donors</w:t>
       </w:r>
-      <w:proofErr w:type="spellEnd"/>
       <w:r>
         <w:rPr>
           <w:sz w:val="24"/>
@@ -780,16 +738,8 @@
           <w:szCs w:val="24"/>
         </w:rPr>
         <w:tab/>
-      </w:r>
-      <w:proofErr w:type="spellStart"/>
-      <w:r>
-        <w:rPr>
-          <w:sz w:val="24"/>
-          <w:szCs w:val="24"/>
-        </w:rPr>
         <w:t>agg_county_votes</w:t>
       </w:r>
-      <w:proofErr w:type="spellEnd"/>
       <w:r>
         <w:rPr>
           <w:sz w:val="24"/>
@@ -862,16 +812,8 @@
           <w:szCs w:val="24"/>
         </w:rPr>
         <w:tab/>
-      </w:r>
-      <w:proofErr w:type="spellStart"/>
-      <w:r>
-        <w:rPr>
-          <w:sz w:val="24"/>
-          <w:szCs w:val="24"/>
-        </w:rPr>
         <w:t>birth_death_rate</w:t>
       </w:r>
-      <w:proofErr w:type="spellEnd"/>
       <w:r>
         <w:rPr>
           <w:sz w:val="24"/>
@@ -1055,16 +997,8 @@
           <w:szCs w:val="24"/>
         </w:rPr>
         <w:tab/>
-      </w:r>
-      <w:proofErr w:type="spellStart"/>
-      <w:r>
-        <w:rPr>
-          <w:sz w:val="24"/>
-          <w:szCs w:val="24"/>
-        </w:rPr>
         <w:t>donations</w:t>
       </w:r>
-      <w:proofErr w:type="spellEnd"/>
       <w:r>
         <w:rPr>
           <w:sz w:val="24"/>
@@ -1209,16 +1143,8 @@
           <w:szCs w:val="24"/>
         </w:rPr>
         <w:tab/>
-      </w:r>
-      <w:proofErr w:type="spellStart"/>
-      <w:r>
-        <w:rPr>
-          <w:sz w:val="24"/>
-          <w:szCs w:val="24"/>
-        </w:rPr>
         <w:t>health_metrics</w:t>
       </w:r>
-      <w:proofErr w:type="spellEnd"/>
       <w:r>
         <w:rPr>
           <w:sz w:val="24"/>
@@ -1290,16 +1216,8 @@
           <w:szCs w:val="24"/>
         </w:rPr>
         <w:tab/>
-      </w:r>
-      <w:proofErr w:type="spellStart"/>
-      <w:r>
-        <w:rPr>
-          <w:sz w:val="24"/>
-          <w:szCs w:val="24"/>
-        </w:rPr>
         <w:t>postal_codes</w:t>
       </w:r>
-      <w:proofErr w:type="spellEnd"/>
       <w:r>
         <w:rPr>
           <w:sz w:val="24"/>
@@ -1431,7 +1349,6 @@
         </w:rPr>
         <w:tab/>
       </w:r>
-      <w:proofErr w:type="spellStart"/>
       <w:r>
         <w:rPr>
           <w:sz w:val="24"/>
@@ -1439,7 +1356,6 @@
         </w:rPr>
         <w:t>six_state_donations</w:t>
       </w:r>
-      <w:proofErr w:type="spellEnd"/>
       <w:r>
         <w:rPr>
           <w:sz w:val="24"/>
@@ -1559,7 +1475,7 @@
             <wp:cNvGraphicFramePr/>
             <a:graphic xmlns:a="http://schemas.openxmlformats.org/drawingml/2006/main">
               <a:graphicData uri="http://schemas.openxmlformats.org/drawingml/2006/chart">
-                <c:chart xmlns:c="http://schemas.openxmlformats.org/drawingml/2006/chart" xmlns:r="http://schemas.openxmlformats.org/officeDocument/2006/relationships" r:id="rId7"/>
+                <c:chart xmlns:c="http://schemas.openxmlformats.org/drawingml/2006/chart" xmlns:r="http://schemas.openxmlformats.org/officeDocument/2006/relationships" r:id="rId8"/>
               </a:graphicData>
             </a:graphic>
           </wp:inline>
@@ -1606,7 +1522,7 @@
                     <pic:cNvPicPr/>
                   </pic:nvPicPr>
                   <pic:blipFill>
-                    <a:blip r:embed="rId8">
+                    <a:blip r:embed="rId9">
                       <a:extLst>
                         <a:ext uri="{28A0092B-C50C-407E-A947-70E740481C1C}">
                           <a14:useLocalDpi xmlns:a14="http://schemas.microsoft.com/office/drawing/2010/main" val="0"/>
@@ -1800,7 +1716,7 @@
                     <pic:cNvPicPr/>
                   </pic:nvPicPr>
                   <pic:blipFill>
-                    <a:blip r:embed="rId9"/>
+                    <a:blip r:embed="rId10"/>
                     <a:stretch>
                       <a:fillRect/>
                     </a:stretch>
@@ -1886,7 +1802,7 @@
                     <pic:cNvPicPr/>
                   </pic:nvPicPr>
                   <pic:blipFill>
-                    <a:blip r:embed="rId10"/>
+                    <a:blip r:embed="rId11"/>
                     <a:stretch>
                       <a:fillRect/>
                     </a:stretch>
@@ -1984,7 +1900,7 @@
                     <pic:cNvPicPr/>
                   </pic:nvPicPr>
                   <pic:blipFill>
-                    <a:blip r:embed="rId11">
+                    <a:blip r:embed="rId12">
                       <a:extLst>
                         <a:ext uri="{28A0092B-C50C-407E-A947-70E740481C1C}">
                           <a14:useLocalDpi xmlns:a14="http://schemas.microsoft.com/office/drawing/2010/main" val="0"/>
@@ -2363,17 +2279,14 @@
       </w:pPr>
       <w:r>
         <w:rPr>
-          <w:rFonts w:ascii="Times New Roman" w:eastAsia="Times New Roman" w:hAnsi="Times New Roman" w:cs="Times New Roman"/>
           <w:noProof/>
-          <w:sz w:val="24"/>
-          <w:szCs w:val="24"/>
         </w:rPr>
         <w:lastRenderedPageBreak/>
         <w:drawing>
-          <wp:inline distT="0" distB="0" distL="0" distR="0" wp14:anchorId="5D7C9373" wp14:editId="5C36CA68">
-            <wp:extent cx="4720281" cy="3638550"/>
-            <wp:effectExtent l="0" t="0" r="4445" b="0"/>
-            <wp:docPr id="59" name="Picture 59" descr="Image for post"/>
+          <wp:inline distT="0" distB="0" distL="0" distR="0" wp14:anchorId="1608FA7F" wp14:editId="6446C783">
+            <wp:extent cx="4533900" cy="3447411"/>
+            <wp:effectExtent l="0" t="0" r="0" b="1270"/>
+            <wp:docPr id="7" name="Picture 7"/>
             <wp:cNvGraphicFramePr>
               <a:graphicFrameLocks xmlns:a="http://schemas.openxmlformats.org/drawingml/2006/main" noChangeAspect="1"/>
             </wp:cNvGraphicFramePr>
@@ -2381,36 +2294,23 @@
               <a:graphicData uri="http://schemas.openxmlformats.org/drawingml/2006/picture">
                 <pic:pic xmlns:pic="http://schemas.openxmlformats.org/drawingml/2006/picture">
                   <pic:nvPicPr>
-                    <pic:cNvPr id="0" name="Picture 182" descr="Image for post"/>
-                    <pic:cNvPicPr>
-                      <a:picLocks noChangeAspect="1" noChangeArrowheads="1"/>
-                    </pic:cNvPicPr>
+                    <pic:cNvPr id="1" name=""/>
+                    <pic:cNvPicPr/>
                   </pic:nvPicPr>
                   <pic:blipFill>
-                    <a:blip r:embed="rId12">
-                      <a:extLst>
-                        <a:ext uri="{28A0092B-C50C-407E-A947-70E740481C1C}">
-                          <a14:useLocalDpi xmlns:a14="http://schemas.microsoft.com/office/drawing/2010/main" val="0"/>
-                        </a:ext>
-                      </a:extLst>
-                    </a:blip>
-                    <a:srcRect/>
+                    <a:blip r:embed="rId13"/>
                     <a:stretch>
                       <a:fillRect/>
                     </a:stretch>
                   </pic:blipFill>
-                  <pic:spPr bwMode="auto">
+                  <pic:spPr>
                     <a:xfrm>
                       <a:off x="0" y="0"/>
-                      <a:ext cx="4723347" cy="3640914"/>
+                      <a:ext cx="4533900" cy="3447411"/>
                     </a:xfrm>
                     <a:prstGeom prst="rect">
                       <a:avLst/>
                     </a:prstGeom>
-                    <a:noFill/>
-                    <a:ln>
-                      <a:noFill/>
-                    </a:ln>
                   </pic:spPr>
                 </pic:pic>
               </a:graphicData>
@@ -2422,13 +2322,18 @@
     <w:p>
       <w:pPr>
         <w:spacing w:after="0" w:line="240" w:lineRule="auto"/>
+        <w:jc w:val="center"/>
         <w:rPr>
           <w:rFonts w:eastAsia="Times New Roman" w:cstheme="minorHAnsi"/>
+          <w:b/>
+          <w:bCs/>
         </w:rPr>
       </w:pPr>
       <w:r>
         <w:rPr>
           <w:rFonts w:eastAsia="Times New Roman" w:cstheme="minorHAnsi"/>
+          <w:b/>
+          <w:bCs/>
         </w:rPr>
         <w:t>Correlation Heat Map</w:t>
       </w:r>
@@ -2451,16 +2356,14 @@
         </w:rPr>
         <w:t xml:space="preserve">We looked at the relationship between different aspects of the data, to determine </w:t>
       </w:r>
-      <w:proofErr w:type="gramStart"/>
       <w:r>
         <w:rPr>
           <w:rFonts w:eastAsia="Times New Roman" w:cstheme="minorHAnsi"/>
           <w:color w:val="292929"/>
           <w:spacing w:val="-1"/>
         </w:rPr>
-        <w:t>whether or not</w:t>
-      </w:r>
-      <w:proofErr w:type="gramEnd"/>
+        <w:t>whether</w:t>
+      </w:r>
       <w:r>
         <w:rPr>
           <w:rFonts w:eastAsia="Times New Roman" w:cstheme="minorHAnsi"/>
@@ -2500,7 +2403,7 @@
                     <pic:cNvPicPr/>
                   </pic:nvPicPr>
                   <pic:blipFill>
-                    <a:blip r:embed="rId13"/>
+                    <a:blip r:embed="rId14"/>
                     <a:stretch>
                       <a:fillRect/>
                     </a:stretch>
@@ -2549,21 +2452,27 @@
     <w:p>
       <w:pPr>
         <w:spacing w:after="0" w:line="240" w:lineRule="auto"/>
-        <w:rPr>
-          <w:rFonts w:ascii="Times New Roman" w:eastAsia="Times New Roman" w:hAnsi="Times New Roman" w:cs="Times New Roman"/>
-          <w:sz w:val="24"/>
-          <w:szCs w:val="24"/>
-        </w:rPr>
-      </w:pPr>
-      <w:r>
-        <w:rPr>
-          <w:rFonts w:ascii="Times New Roman" w:eastAsia="Times New Roman" w:hAnsi="Times New Roman" w:cs="Times New Roman"/>
-          <w:sz w:val="24"/>
-          <w:szCs w:val="24"/>
-        </w:rPr>
-        <w:lastRenderedPageBreak/>
+        <w:jc w:val="center"/>
+        <w:rPr>
+          <w:rFonts w:eastAsia="Times New Roman" w:cstheme="minorHAnsi"/>
+          <w:b/>
+          <w:bCs/>
+          <w:sz w:val="24"/>
+          <w:szCs w:val="24"/>
+        </w:rPr>
+      </w:pPr>
+      <w:r>
+        <w:rPr>
+          <w:rFonts w:eastAsia="Times New Roman" w:cstheme="minorHAnsi"/>
+          <w:b/>
+          <w:bCs/>
+          <w:sz w:val="24"/>
+          <w:szCs w:val="24"/>
+        </w:rPr>
         <w:t>Correlation: Rural Population w/Unemployment</w:t>
       </w:r>
+      <w:bookmarkStart w:id="0" w:name="_GoBack"/>
+      <w:bookmarkEnd w:id="0"/>
     </w:p>
     <w:p>
       <w:pPr>
@@ -2742,25 +2651,7 @@
           <w:sz w:val="24"/>
           <w:szCs w:val="24"/>
         </w:rPr>
-        <w:t xml:space="preserve">Everyone on the team participated in data gathering and located information to assist in our project. This information was located online, using data from the FEC, Kaggle and the Census Bureau. These data were analyzed and saved as CSV files that were uploaded to GitHub, PostgreSQL </w:t>
-      </w:r>
-      <w:proofErr w:type="spellStart"/>
-      <w:r>
-        <w:rPr>
-          <w:rFonts w:eastAsia="Times New Roman" w:cstheme="minorHAnsi"/>
-          <w:sz w:val="24"/>
-          <w:szCs w:val="24"/>
-        </w:rPr>
-        <w:t>PGAdmin</w:t>
-      </w:r>
-      <w:proofErr w:type="spellEnd"/>
-      <w:r>
-        <w:rPr>
-          <w:rFonts w:eastAsia="Times New Roman" w:cstheme="minorHAnsi"/>
-          <w:sz w:val="24"/>
-          <w:szCs w:val="24"/>
-        </w:rPr>
-        <w:t xml:space="preserve"> and Google Cloud for easy access and data sharing. </w:t>
+        <w:t xml:space="preserve">Everyone on the team participated in data gathering and located information to assist in our project. This information was located online, using data from the FEC, Kaggle and the Census Bureau. These data were analyzed and saved as CSV files that were uploaded to GitHub, PostgreSQL PGAdmin and Google Cloud for easy access and data sharing. </w:t>
       </w:r>
     </w:p>
     <w:p>
@@ -2870,25 +2761,7 @@
           <w:sz w:val="24"/>
           <w:szCs w:val="24"/>
         </w:rPr>
-        <w:t xml:space="preserve">We use </w:t>
-      </w:r>
-      <w:proofErr w:type="spellStart"/>
-      <w:r>
-        <w:rPr>
-          <w:rFonts w:eastAsia="Times New Roman" w:cstheme="minorHAnsi"/>
-          <w:sz w:val="24"/>
-          <w:szCs w:val="24"/>
-        </w:rPr>
-        <w:t>PGAdmin</w:t>
-      </w:r>
-      <w:proofErr w:type="spellEnd"/>
-      <w:r>
-        <w:rPr>
-          <w:rFonts w:eastAsia="Times New Roman" w:cstheme="minorHAnsi"/>
-          <w:sz w:val="24"/>
-          <w:szCs w:val="24"/>
-        </w:rPr>
-        <w:t xml:space="preserve"> to perform SQL queries and analyze datasets, as well as review table details. </w:t>
+        <w:t xml:space="preserve">We use PGAdmin to perform SQL queries and analyze datasets, as well as review table details. </w:t>
       </w:r>
     </w:p>
     <w:p>
@@ -2912,8 +2785,6 @@
           <w:szCs w:val="24"/>
         </w:rPr>
       </w:pPr>
-      <w:bookmarkStart w:id="0" w:name="_GoBack"/>
-      <w:bookmarkEnd w:id="0"/>
     </w:p>
     <w:p>
       <w:pPr>
@@ -2956,7 +2827,7 @@
         </w:rPr>
         <w:t xml:space="preserve">Slide Deck </w:t>
       </w:r>
-      <w:hyperlink r:id="rId14" w:history="1">
+      <w:hyperlink r:id="rId15" w:history="1">
         <w:r>
           <w:rPr>
             <w:rStyle w:val="Hyperlink"/>
@@ -2970,7 +2841,7 @@
       </w:hyperlink>
     </w:p>
     <w:sectPr>
-      <w:headerReference w:type="default" r:id="rId15"/>
+      <w:headerReference w:type="default" r:id="rId16"/>
       <w:pgSz w:w="12240" w:h="15840"/>
       <w:pgMar w:top="1440" w:right="1440" w:bottom="1440" w:left="1440" w:header="720" w:footer="720" w:gutter="0"/>
       <w:cols w:space="720"/>
@@ -6900,4 +6771,16 @@
     </a:ext>
   </a:extLst>
 </a:theme>
+</file>
+
+<file path=customXml/item1.xml><?xml version="1.0" encoding="utf-8"?>
+<b:Sources xmlns:b="http://schemas.openxmlformats.org/officeDocument/2006/bibliography" xmlns="http://schemas.openxmlformats.org/officeDocument/2006/bibliography" SelectedStyle="\APASixthEditionOfficeOnline.xsl" StyleName="APA" Version="6"/>
+</file>
+
+<file path=customXml/itemProps1.xml><?xml version="1.0" encoding="utf-8"?>
+<ds:datastoreItem xmlns:ds="http://schemas.openxmlformats.org/officeDocument/2006/customXml" ds:itemID="{C92DADB1-C7E7-497A-967A-DCE66D16AF61}">
+  <ds:schemaRefs>
+    <ds:schemaRef ds:uri="http://schemas.openxmlformats.org/officeDocument/2006/bibliography"/>
+  </ds:schemaRefs>
+</ds:datastoreItem>
 </file>
</xml_diff>

<commit_message>
Feature engineering, selection and decision-making info added to Word doc.
</commit_message>
<xml_diff>
--- a/preso_info/DataExploration-Team5K.docx
+++ b/preso_info/DataExploration-Team5K.docx
@@ -2,6 +2,26 @@
 <file path=word/document.xml><?xml version="1.0" encoding="utf-8"?>
 <w:document xmlns:wpc="http://schemas.microsoft.com/office/word/2010/wordprocessingCanvas" xmlns:cx="http://schemas.microsoft.com/office/drawing/2014/chartex" xmlns:cx1="http://schemas.microsoft.com/office/drawing/2015/9/8/chartex" xmlns:cx2="http://schemas.microsoft.com/office/drawing/2015/10/21/chartex" xmlns:cx3="http://schemas.microsoft.com/office/drawing/2016/5/9/chartex" xmlns:cx4="http://schemas.microsoft.com/office/drawing/2016/5/10/chartex" xmlns:cx5="http://schemas.microsoft.com/office/drawing/2016/5/11/chartex" xmlns:cx6="http://schemas.microsoft.com/office/drawing/2016/5/12/chartex" xmlns:cx7="http://schemas.microsoft.com/office/drawing/2016/5/13/chartex" xmlns:cx8="http://schemas.microsoft.com/office/drawing/2016/5/14/chartex" xmlns:mc="http://schemas.openxmlformats.org/markup-compatibility/2006" xmlns:aink="http://schemas.microsoft.com/office/drawing/2016/ink" xmlns:am3d="http://schemas.microsoft.com/office/drawing/2017/model3d" xmlns:o="urn:schemas-microsoft-com:office:office" xmlns:r="http://schemas.openxmlformats.org/officeDocument/2006/relationships" xmlns:m="http://schemas.openxmlformats.org/officeDocument/2006/math" xmlns:v="urn:schemas-microsoft-com:vml" xmlns:wp14="http://schemas.microsoft.com/office/word/2010/wordprocessingDrawing" xmlns:wp="http://schemas.openxmlformats.org/drawingml/2006/wordprocessingDrawing" xmlns:w10="urn:schemas-microsoft-com:office:word" xmlns:w="http://schemas.openxmlformats.org/wordprocessingml/2006/main" xmlns:w14="http://schemas.microsoft.com/office/word/2010/wordml" xmlns:w15="http://schemas.microsoft.com/office/word/2012/wordml" xmlns:w16cid="http://schemas.microsoft.com/office/word/2016/wordml/cid" xmlns:w16se="http://schemas.microsoft.com/office/word/2015/wordml/symex" xmlns:wpg="http://schemas.microsoft.com/office/word/2010/wordprocessingGroup" xmlns:wpi="http://schemas.microsoft.com/office/word/2010/wordprocessingInk" xmlns:wne="http://schemas.microsoft.com/office/word/2006/wordml" xmlns:wps="http://schemas.microsoft.com/office/word/2010/wordprocessingShape" mc:Ignorable="w14 w15 w16se w16cid wp14">
   <w:body>
+    <w:p>
+      <w:pPr>
+        <w:jc w:val="both"/>
+        <w:rPr>
+          <w:b/>
+          <w:bCs/>
+          <w:sz w:val="24"/>
+          <w:szCs w:val="24"/>
+        </w:rPr>
+      </w:pPr>
+      <w:r>
+        <w:rPr>
+          <w:b/>
+          <w:bCs/>
+          <w:sz w:val="24"/>
+          <w:szCs w:val="24"/>
+        </w:rPr>
+        <w:t>Data Exploration</w:t>
+      </w:r>
+    </w:p>
     <w:p>
       <w:pPr>
         <w:jc w:val="both"/>
@@ -923,6 +943,7 @@
           <w:sz w:val="24"/>
           <w:szCs w:val="24"/>
         </w:rPr>
+        <w:lastRenderedPageBreak/>
         <w:t>Donations for presidential votes</w:t>
       </w:r>
       <w:r>
@@ -988,7 +1009,6 @@
           <w:sz w:val="24"/>
           <w:szCs w:val="24"/>
         </w:rPr>
-        <w:lastRenderedPageBreak/>
         <w:t>Committee presidential donations</w:t>
       </w:r>
       <w:r>
@@ -1452,6 +1472,16 @@
         <w:tab/>
         <w:t>114</w:t>
       </w:r>
+    </w:p>
+    <w:p>
+      <w:pPr>
+        <w:pStyle w:val="ListParagraph"/>
+        <w:jc w:val="both"/>
+        <w:rPr>
+          <w:sz w:val="24"/>
+          <w:szCs w:val="24"/>
+        </w:rPr>
+      </w:pPr>
     </w:p>
     <w:p>
       <w:pPr>
@@ -1482,14 +1512,24 @@
         </w:drawing>
       </w:r>
     </w:p>
-    <w:p/>
     <w:p>
       <w:r>
         <w:t xml:space="preserve">We created various charts and graphs while exploring the data. </w:t>
       </w:r>
     </w:p>
     <w:p>
-      <w:r>
+      <w:pPr>
+        <w:jc w:val="center"/>
+        <w:rPr>
+          <w:b/>
+          <w:bCs/>
+        </w:rPr>
+      </w:pPr>
+      <w:r>
+        <w:rPr>
+          <w:b/>
+          <w:bCs/>
+        </w:rPr>
         <w:t>Total Votes graph</w:t>
       </w:r>
     </w:p>
@@ -1499,16 +1539,16 @@
           <w:noProof/>
         </w:rPr>
         <w:drawing>
-          <wp:anchor distT="0" distB="0" distL="114300" distR="114300" simplePos="0" relativeHeight="251658240" behindDoc="0" locked="0" layoutInCell="1" allowOverlap="1" wp14:anchorId="144F9B91" wp14:editId="1E168297">
+          <wp:anchor distT="0" distB="0" distL="114300" distR="114300" simplePos="0" relativeHeight="251658240" behindDoc="0" locked="0" layoutInCell="1" allowOverlap="1" wp14:anchorId="144F9B91" wp14:editId="66A32FD6">
             <wp:simplePos x="0" y="0"/>
             <wp:positionH relativeFrom="column">
-              <wp:posOffset>428626</wp:posOffset>
+              <wp:posOffset>723900</wp:posOffset>
             </wp:positionH>
             <wp:positionV relativeFrom="paragraph">
-              <wp:posOffset>7620</wp:posOffset>
+              <wp:posOffset>8890</wp:posOffset>
             </wp:positionV>
-            <wp:extent cx="5067300" cy="3165366"/>
-            <wp:effectExtent l="76200" t="76200" r="133350" b="130810"/>
+            <wp:extent cx="4774358" cy="2982375"/>
+            <wp:effectExtent l="76200" t="76200" r="140970" b="142240"/>
             <wp:wrapNone/>
             <wp:docPr id="1" name="Picture 1"/>
             <wp:cNvGraphicFramePr>
@@ -1536,7 +1576,7 @@
                   <pic:spPr>
                     <a:xfrm>
                       <a:off x="0" y="0"/>
-                      <a:ext cx="5075727" cy="3170630"/>
+                      <a:ext cx="4791797" cy="2993269"/>
                     </a:xfrm>
                     <a:prstGeom prst="rect">
                       <a:avLst/>
@@ -1577,7 +1617,6 @@
     <w:p/>
     <w:p/>
     <w:p/>
-    <w:p/>
     <w:p>
       <w:r>
         <w:lastRenderedPageBreak/>
@@ -1689,9 +1728,12 @@
     <w:p>
       <w:pPr>
         <w:shd w:val="clear" w:color="auto" w:fill="F2F2F2"/>
-        <w:spacing w:after="100" w:line="240" w:lineRule="auto"/>
-        <w:rPr>
-          <w:rFonts w:ascii="Times New Roman" w:eastAsia="Times New Roman" w:hAnsi="Times New Roman" w:cs="Times New Roman"/>
+        <w:spacing w:after="0" w:line="240" w:lineRule="auto"/>
+        <w:jc w:val="center"/>
+        <w:rPr>
+          <w:rFonts w:eastAsia="Times New Roman" w:cstheme="minorHAnsi"/>
+          <w:b/>
+          <w:bCs/>
           <w:sz w:val="24"/>
           <w:szCs w:val="24"/>
         </w:rPr>
@@ -1701,9 +1743,17 @@
           <w:noProof/>
         </w:rPr>
         <w:drawing>
-          <wp:inline distT="0" distB="0" distL="0" distR="0" wp14:anchorId="73BEA924" wp14:editId="1EBAE1D3">
-            <wp:extent cx="4718311" cy="3105150"/>
-            <wp:effectExtent l="0" t="0" r="6350" b="0"/>
+          <wp:anchor distT="0" distB="0" distL="114300" distR="114300" simplePos="0" relativeHeight="251660288" behindDoc="0" locked="0" layoutInCell="1" allowOverlap="1" wp14:anchorId="73BEA924" wp14:editId="7AFA79D5">
+            <wp:simplePos x="0" y="0"/>
+            <wp:positionH relativeFrom="column">
+              <wp:posOffset>1143000</wp:posOffset>
+            </wp:positionH>
+            <wp:positionV relativeFrom="paragraph">
+              <wp:posOffset>136525</wp:posOffset>
+            </wp:positionV>
+            <wp:extent cx="3781425" cy="2487930"/>
+            <wp:effectExtent l="76200" t="76200" r="142875" b="140970"/>
+            <wp:wrapNone/>
             <wp:docPr id="4" name="Picture 4"/>
             <wp:cNvGraphicFramePr>
               <a:graphicFrameLocks xmlns:a="http://schemas.openxmlformats.org/drawingml/2006/main" noChangeAspect="1"/>
@@ -1716,7 +1766,13 @@
                     <pic:cNvPicPr/>
                   </pic:nvPicPr>
                   <pic:blipFill>
-                    <a:blip r:embed="rId10"/>
+                    <a:blip r:embed="rId10">
+                      <a:extLst>
+                        <a:ext uri="{28A0092B-C50C-407E-A947-70E740481C1C}">
+                          <a14:useLocalDpi xmlns:a14="http://schemas.microsoft.com/office/drawing/2010/main" val="0"/>
+                        </a:ext>
+                      </a:extLst>
+                    </a:blip>
                     <a:stretch>
                       <a:fillRect/>
                     </a:stretch>
@@ -1724,16 +1780,36 @@
                   <pic:spPr>
                     <a:xfrm>
                       <a:off x="0" y="0"/>
-                      <a:ext cx="4775974" cy="3143099"/>
+                      <a:ext cx="3781425" cy="2487930"/>
                     </a:xfrm>
                     <a:prstGeom prst="rect">
                       <a:avLst/>
                     </a:prstGeom>
+                    <a:ln w="38100" cap="sq">
+                      <a:solidFill>
+                        <a:srgbClr val="000000"/>
+                      </a:solidFill>
+                      <a:prstDash val="solid"/>
+                      <a:miter lim="800000"/>
+                    </a:ln>
+                    <a:effectLst>
+                      <a:outerShdw blurRad="50800" dist="38100" dir="2700000" algn="tl" rotWithShape="0">
+                        <a:srgbClr val="000000">
+                          <a:alpha val="43000"/>
+                        </a:srgbClr>
+                      </a:outerShdw>
+                    </a:effectLst>
                   </pic:spPr>
                 </pic:pic>
               </a:graphicData>
             </a:graphic>
-          </wp:inline>
+            <wp14:sizeRelH relativeFrom="margin">
+              <wp14:pctWidth>0</wp14:pctWidth>
+            </wp14:sizeRelH>
+            <wp14:sizeRelV relativeFrom="margin">
+              <wp14:pctHeight>0</wp14:pctHeight>
+            </wp14:sizeRelV>
+          </wp:anchor>
         </w:drawing>
       </w:r>
     </w:p>
@@ -1747,12 +1823,31 @@
           <w:szCs w:val="24"/>
         </w:rPr>
       </w:pPr>
+      <w:r>
+        <w:rPr>
+          <w:rFonts w:ascii="Times New Roman" w:eastAsia="Times New Roman" w:hAnsi="Times New Roman" w:cs="Times New Roman"/>
+          <w:sz w:val="24"/>
+          <w:szCs w:val="24"/>
+        </w:rPr>
+        <w:br w:type="textWrapping" w:clear="all"/>
+      </w:r>
     </w:p>
     <w:p>
       <w:pPr>
         <w:shd w:val="clear" w:color="auto" w:fill="F2F2F2"/>
-        <w:spacing w:after="0" w:line="240" w:lineRule="auto"/>
-        <w:jc w:val="center"/>
+        <w:spacing w:after="100" w:line="240" w:lineRule="auto"/>
+        <w:rPr>
+          <w:rFonts w:ascii="Times New Roman" w:eastAsia="Times New Roman" w:hAnsi="Times New Roman" w:cs="Times New Roman"/>
+          <w:sz w:val="24"/>
+          <w:szCs w:val="24"/>
+        </w:rPr>
+      </w:pPr>
+    </w:p>
+    <w:p>
+      <w:pPr>
+        <w:shd w:val="clear" w:color="auto" w:fill="F2F2F2"/>
+        <w:spacing w:after="0" w:line="240" w:lineRule="auto"/>
+        <w:jc w:val="right"/>
         <w:rPr>
           <w:rFonts w:eastAsia="Times New Roman" w:cstheme="minorHAnsi"/>
           <w:b/>
@@ -1761,7 +1856,12 @@
           <w:szCs w:val="24"/>
         </w:rPr>
       </w:pPr>
-      <w:r>
+    </w:p>
+    <w:p>
+      <w:pPr>
+        <w:shd w:val="clear" w:color="auto" w:fill="F2F2F2"/>
+        <w:spacing w:after="0" w:line="240" w:lineRule="auto"/>
+        <w:jc w:val="right"/>
         <w:rPr>
           <w:rFonts w:eastAsia="Times New Roman" w:cstheme="minorHAnsi"/>
           <w:b/>
@@ -1769,15 +1869,181 @@
           <w:sz w:val="24"/>
           <w:szCs w:val="24"/>
         </w:rPr>
+      </w:pPr>
+    </w:p>
+    <w:p>
+      <w:pPr>
+        <w:shd w:val="clear" w:color="auto" w:fill="F2F2F2"/>
+        <w:spacing w:after="0" w:line="240" w:lineRule="auto"/>
+        <w:jc w:val="right"/>
+        <w:rPr>
+          <w:rFonts w:eastAsia="Times New Roman" w:cstheme="minorHAnsi"/>
+          <w:b/>
+          <w:bCs/>
+          <w:sz w:val="24"/>
+          <w:szCs w:val="24"/>
+        </w:rPr>
+      </w:pPr>
+    </w:p>
+    <w:p>
+      <w:pPr>
+        <w:shd w:val="clear" w:color="auto" w:fill="F2F2F2"/>
+        <w:spacing w:after="0" w:line="240" w:lineRule="auto"/>
+        <w:jc w:val="right"/>
+        <w:rPr>
+          <w:rFonts w:eastAsia="Times New Roman" w:cstheme="minorHAnsi"/>
+          <w:b/>
+          <w:bCs/>
+          <w:sz w:val="24"/>
+          <w:szCs w:val="24"/>
+        </w:rPr>
+      </w:pPr>
+    </w:p>
+    <w:p>
+      <w:pPr>
+        <w:shd w:val="clear" w:color="auto" w:fill="F2F2F2"/>
+        <w:spacing w:after="0" w:line="240" w:lineRule="auto"/>
+        <w:jc w:val="right"/>
+        <w:rPr>
+          <w:rFonts w:eastAsia="Times New Roman" w:cstheme="minorHAnsi"/>
+          <w:b/>
+          <w:bCs/>
+          <w:sz w:val="24"/>
+          <w:szCs w:val="24"/>
+        </w:rPr>
+      </w:pPr>
+    </w:p>
+    <w:p>
+      <w:pPr>
+        <w:shd w:val="clear" w:color="auto" w:fill="F2F2F2"/>
+        <w:spacing w:after="0" w:line="240" w:lineRule="auto"/>
+        <w:jc w:val="right"/>
+        <w:rPr>
+          <w:rFonts w:eastAsia="Times New Roman" w:cstheme="minorHAnsi"/>
+          <w:b/>
+          <w:bCs/>
+          <w:sz w:val="24"/>
+          <w:szCs w:val="24"/>
+        </w:rPr>
+      </w:pPr>
+    </w:p>
+    <w:p>
+      <w:pPr>
+        <w:shd w:val="clear" w:color="auto" w:fill="F2F2F2"/>
+        <w:spacing w:after="0" w:line="240" w:lineRule="auto"/>
+        <w:jc w:val="right"/>
+        <w:rPr>
+          <w:rFonts w:eastAsia="Times New Roman" w:cstheme="minorHAnsi"/>
+          <w:b/>
+          <w:bCs/>
+          <w:sz w:val="24"/>
+          <w:szCs w:val="24"/>
+        </w:rPr>
+      </w:pPr>
+    </w:p>
+    <w:p>
+      <w:pPr>
+        <w:shd w:val="clear" w:color="auto" w:fill="F2F2F2"/>
+        <w:spacing w:after="0" w:line="240" w:lineRule="auto"/>
+        <w:jc w:val="right"/>
+        <w:rPr>
+          <w:rFonts w:eastAsia="Times New Roman" w:cstheme="minorHAnsi"/>
+          <w:b/>
+          <w:bCs/>
+          <w:sz w:val="24"/>
+          <w:szCs w:val="24"/>
+        </w:rPr>
+      </w:pPr>
+    </w:p>
+    <w:p>
+      <w:pPr>
+        <w:shd w:val="clear" w:color="auto" w:fill="F2F2F2"/>
+        <w:spacing w:after="0" w:line="240" w:lineRule="auto"/>
+        <w:jc w:val="right"/>
+        <w:rPr>
+          <w:rFonts w:eastAsia="Times New Roman" w:cstheme="minorHAnsi"/>
+          <w:b/>
+          <w:bCs/>
+          <w:sz w:val="24"/>
+          <w:szCs w:val="24"/>
+        </w:rPr>
+      </w:pPr>
+    </w:p>
+    <w:p>
+      <w:pPr>
+        <w:shd w:val="clear" w:color="auto" w:fill="F2F2F2"/>
+        <w:spacing w:after="0" w:line="240" w:lineRule="auto"/>
+        <w:jc w:val="right"/>
+        <w:rPr>
+          <w:rFonts w:eastAsia="Times New Roman" w:cstheme="minorHAnsi"/>
+          <w:b/>
+          <w:bCs/>
+          <w:sz w:val="24"/>
+          <w:szCs w:val="24"/>
+        </w:rPr>
+      </w:pPr>
+    </w:p>
+    <w:p>
+      <w:pPr>
+        <w:shd w:val="clear" w:color="auto" w:fill="F2F2F2"/>
+        <w:spacing w:after="0" w:line="240" w:lineRule="auto"/>
+        <w:jc w:val="right"/>
+        <w:rPr>
+          <w:rFonts w:eastAsia="Times New Roman" w:cstheme="minorHAnsi"/>
+          <w:b/>
+          <w:bCs/>
+          <w:sz w:val="24"/>
+          <w:szCs w:val="24"/>
+        </w:rPr>
+      </w:pPr>
+    </w:p>
+    <w:p>
+      <w:pPr>
+        <w:shd w:val="clear" w:color="auto" w:fill="F2F2F2"/>
+        <w:spacing w:after="0" w:line="240" w:lineRule="auto"/>
+        <w:jc w:val="center"/>
+        <w:rPr>
+          <w:rFonts w:eastAsia="Times New Roman" w:cstheme="minorHAnsi"/>
+          <w:b/>
+          <w:bCs/>
+          <w:sz w:val="24"/>
+          <w:szCs w:val="24"/>
+        </w:rPr>
+      </w:pPr>
+      <w:r>
+        <w:rPr>
+          <w:rFonts w:eastAsia="Times New Roman" w:cstheme="minorHAnsi"/>
+          <w:b/>
+          <w:bCs/>
+          <w:sz w:val="24"/>
+          <w:szCs w:val="24"/>
+        </w:rPr>
         <w:t>Candidates by State = 141,375</w:t>
       </w:r>
     </w:p>
     <w:p>
       <w:pPr>
         <w:shd w:val="clear" w:color="auto" w:fill="F2F2F2"/>
-        <w:spacing w:after="100" w:line="240" w:lineRule="auto"/>
-        <w:rPr>
-          <w:rFonts w:ascii="Times New Roman" w:eastAsia="Times New Roman" w:hAnsi="Times New Roman" w:cs="Times New Roman"/>
+        <w:spacing w:after="0" w:line="240" w:lineRule="auto"/>
+        <w:jc w:val="center"/>
+        <w:rPr>
+          <w:rFonts w:eastAsia="Times New Roman" w:cstheme="minorHAnsi"/>
+          <w:b/>
+          <w:bCs/>
+          <w:sz w:val="24"/>
+          <w:szCs w:val="24"/>
+        </w:rPr>
+      </w:pPr>
+    </w:p>
+    <w:p>
+      <w:pPr>
+        <w:shd w:val="clear" w:color="auto" w:fill="F2F2F2"/>
+        <w:spacing w:after="0" w:line="240" w:lineRule="auto"/>
+        <w:jc w:val="center"/>
+        <w:rPr>
+          <w:rFonts w:eastAsia="Times New Roman" w:cstheme="minorHAnsi"/>
+          <w:b/>
+          <w:bCs/>
           <w:sz w:val="24"/>
           <w:szCs w:val="24"/>
         </w:rPr>
@@ -1787,9 +2053,17 @@
           <w:noProof/>
         </w:rPr>
         <w:drawing>
-          <wp:inline distT="0" distB="0" distL="0" distR="0" wp14:anchorId="56E402A4" wp14:editId="54E7C80E">
-            <wp:extent cx="4795404" cy="2705100"/>
-            <wp:effectExtent l="0" t="0" r="5715" b="0"/>
+          <wp:anchor distT="0" distB="0" distL="114300" distR="114300" simplePos="0" relativeHeight="251661312" behindDoc="0" locked="0" layoutInCell="1" allowOverlap="1" wp14:anchorId="56E402A4" wp14:editId="789E2E26">
+            <wp:simplePos x="0" y="0"/>
+            <wp:positionH relativeFrom="column">
+              <wp:posOffset>1143000</wp:posOffset>
+            </wp:positionH>
+            <wp:positionV relativeFrom="paragraph">
+              <wp:posOffset>21590</wp:posOffset>
+            </wp:positionV>
+            <wp:extent cx="3705225" cy="2090128"/>
+            <wp:effectExtent l="76200" t="76200" r="123825" b="139065"/>
+            <wp:wrapNone/>
             <wp:docPr id="5" name="Picture 5"/>
             <wp:cNvGraphicFramePr>
               <a:graphicFrameLocks xmlns:a="http://schemas.openxmlformats.org/drawingml/2006/main" noChangeAspect="1"/>
@@ -1802,7 +2076,13 @@
                     <pic:cNvPicPr/>
                   </pic:nvPicPr>
                   <pic:blipFill>
-                    <a:blip r:embed="rId11"/>
+                    <a:blip r:embed="rId11">
+                      <a:extLst>
+                        <a:ext uri="{28A0092B-C50C-407E-A947-70E740481C1C}">
+                          <a14:useLocalDpi xmlns:a14="http://schemas.microsoft.com/office/drawing/2010/main" val="0"/>
+                        </a:ext>
+                      </a:extLst>
+                    </a:blip>
                     <a:stretch>
                       <a:fillRect/>
                     </a:stretch>
@@ -1810,18 +2090,197 @@
                   <pic:spPr>
                     <a:xfrm>
                       <a:off x="0" y="0"/>
-                      <a:ext cx="4821528" cy="2719837"/>
+                      <a:ext cx="3705225" cy="2090128"/>
                     </a:xfrm>
                     <a:prstGeom prst="rect">
                       <a:avLst/>
                     </a:prstGeom>
+                    <a:ln w="38100" cap="sq">
+                      <a:solidFill>
+                        <a:srgbClr val="000000"/>
+                      </a:solidFill>
+                      <a:prstDash val="solid"/>
+                      <a:miter lim="800000"/>
+                    </a:ln>
+                    <a:effectLst>
+                      <a:outerShdw blurRad="50800" dist="38100" dir="2700000" algn="tl" rotWithShape="0">
+                        <a:srgbClr val="000000">
+                          <a:alpha val="43000"/>
+                        </a:srgbClr>
+                      </a:outerShdw>
+                    </a:effectLst>
                   </pic:spPr>
                 </pic:pic>
               </a:graphicData>
             </a:graphic>
-          </wp:inline>
+            <wp14:sizeRelH relativeFrom="page">
+              <wp14:pctWidth>0</wp14:pctWidth>
+            </wp14:sizeRelH>
+            <wp14:sizeRelV relativeFrom="page">
+              <wp14:pctHeight>0</wp14:pctHeight>
+            </wp14:sizeRelV>
+          </wp:anchor>
         </w:drawing>
       </w:r>
+    </w:p>
+    <w:p>
+      <w:pPr>
+        <w:shd w:val="clear" w:color="auto" w:fill="F2F2F2"/>
+        <w:spacing w:after="0" w:line="240" w:lineRule="auto"/>
+        <w:jc w:val="center"/>
+        <w:rPr>
+          <w:rFonts w:eastAsia="Times New Roman" w:cstheme="minorHAnsi"/>
+          <w:b/>
+          <w:bCs/>
+          <w:sz w:val="24"/>
+          <w:szCs w:val="24"/>
+        </w:rPr>
+      </w:pPr>
+    </w:p>
+    <w:p>
+      <w:pPr>
+        <w:shd w:val="clear" w:color="auto" w:fill="F2F2F2"/>
+        <w:spacing w:after="0" w:line="240" w:lineRule="auto"/>
+        <w:jc w:val="center"/>
+        <w:rPr>
+          <w:rFonts w:eastAsia="Times New Roman" w:cstheme="minorHAnsi"/>
+          <w:b/>
+          <w:bCs/>
+          <w:sz w:val="24"/>
+          <w:szCs w:val="24"/>
+        </w:rPr>
+      </w:pPr>
+    </w:p>
+    <w:p>
+      <w:pPr>
+        <w:shd w:val="clear" w:color="auto" w:fill="F2F2F2"/>
+        <w:spacing w:after="0" w:line="240" w:lineRule="auto"/>
+        <w:jc w:val="center"/>
+        <w:rPr>
+          <w:rFonts w:eastAsia="Times New Roman" w:cstheme="minorHAnsi"/>
+          <w:b/>
+          <w:bCs/>
+          <w:sz w:val="24"/>
+          <w:szCs w:val="24"/>
+        </w:rPr>
+      </w:pPr>
+    </w:p>
+    <w:p>
+      <w:pPr>
+        <w:shd w:val="clear" w:color="auto" w:fill="F2F2F2"/>
+        <w:spacing w:after="0" w:line="240" w:lineRule="auto"/>
+        <w:jc w:val="center"/>
+        <w:rPr>
+          <w:rFonts w:eastAsia="Times New Roman" w:cstheme="minorHAnsi"/>
+          <w:b/>
+          <w:bCs/>
+          <w:sz w:val="24"/>
+          <w:szCs w:val="24"/>
+        </w:rPr>
+      </w:pPr>
+    </w:p>
+    <w:p>
+      <w:pPr>
+        <w:shd w:val="clear" w:color="auto" w:fill="F2F2F2"/>
+        <w:spacing w:after="0" w:line="240" w:lineRule="auto"/>
+        <w:jc w:val="center"/>
+        <w:rPr>
+          <w:rFonts w:eastAsia="Times New Roman" w:cstheme="minorHAnsi"/>
+          <w:b/>
+          <w:bCs/>
+          <w:sz w:val="24"/>
+          <w:szCs w:val="24"/>
+        </w:rPr>
+      </w:pPr>
+    </w:p>
+    <w:p>
+      <w:pPr>
+        <w:shd w:val="clear" w:color="auto" w:fill="F2F2F2"/>
+        <w:spacing w:after="0" w:line="240" w:lineRule="auto"/>
+        <w:jc w:val="center"/>
+        <w:rPr>
+          <w:rFonts w:eastAsia="Times New Roman" w:cstheme="minorHAnsi"/>
+          <w:b/>
+          <w:bCs/>
+          <w:sz w:val="24"/>
+          <w:szCs w:val="24"/>
+        </w:rPr>
+      </w:pPr>
+    </w:p>
+    <w:p>
+      <w:pPr>
+        <w:shd w:val="clear" w:color="auto" w:fill="F2F2F2"/>
+        <w:spacing w:after="0" w:line="240" w:lineRule="auto"/>
+        <w:jc w:val="center"/>
+        <w:rPr>
+          <w:rFonts w:eastAsia="Times New Roman" w:cstheme="minorHAnsi"/>
+          <w:b/>
+          <w:bCs/>
+          <w:sz w:val="24"/>
+          <w:szCs w:val="24"/>
+        </w:rPr>
+      </w:pPr>
+    </w:p>
+    <w:p>
+      <w:pPr>
+        <w:shd w:val="clear" w:color="auto" w:fill="F2F2F2"/>
+        <w:spacing w:after="0" w:line="240" w:lineRule="auto"/>
+        <w:jc w:val="center"/>
+        <w:rPr>
+          <w:rFonts w:eastAsia="Times New Roman" w:cstheme="minorHAnsi"/>
+          <w:b/>
+          <w:bCs/>
+          <w:sz w:val="24"/>
+          <w:szCs w:val="24"/>
+        </w:rPr>
+      </w:pPr>
+    </w:p>
+    <w:p>
+      <w:pPr>
+        <w:shd w:val="clear" w:color="auto" w:fill="F2F2F2"/>
+        <w:spacing w:after="0" w:line="240" w:lineRule="auto"/>
+        <w:jc w:val="center"/>
+        <w:rPr>
+          <w:rFonts w:eastAsia="Times New Roman" w:cstheme="minorHAnsi"/>
+          <w:b/>
+          <w:bCs/>
+          <w:sz w:val="24"/>
+          <w:szCs w:val="24"/>
+        </w:rPr>
+      </w:pPr>
+    </w:p>
+    <w:p>
+      <w:pPr>
+        <w:shd w:val="clear" w:color="auto" w:fill="F2F2F2"/>
+        <w:spacing w:after="100" w:line="240" w:lineRule="auto"/>
+        <w:rPr>
+          <w:rFonts w:ascii="Times New Roman" w:eastAsia="Times New Roman" w:hAnsi="Times New Roman" w:cs="Times New Roman"/>
+          <w:sz w:val="24"/>
+          <w:szCs w:val="24"/>
+        </w:rPr>
+      </w:pPr>
+    </w:p>
+    <w:p>
+      <w:pPr>
+        <w:shd w:val="clear" w:color="auto" w:fill="F2F2F2"/>
+        <w:spacing w:after="100" w:line="240" w:lineRule="auto"/>
+        <w:rPr>
+          <w:rFonts w:ascii="Times New Roman" w:eastAsia="Times New Roman" w:hAnsi="Times New Roman" w:cs="Times New Roman"/>
+          <w:sz w:val="24"/>
+          <w:szCs w:val="24"/>
+        </w:rPr>
+      </w:pPr>
+    </w:p>
+    <w:p>
+      <w:pPr>
+        <w:shd w:val="clear" w:color="auto" w:fill="F2F2F2"/>
+        <w:spacing w:after="100" w:line="240" w:lineRule="auto"/>
+        <w:rPr>
+          <w:rFonts w:ascii="Times New Roman" w:eastAsia="Times New Roman" w:hAnsi="Times New Roman" w:cs="Times New Roman"/>
+          <w:sz w:val="24"/>
+          <w:szCs w:val="24"/>
+        </w:rPr>
+      </w:pPr>
     </w:p>
     <w:p>
       <w:pPr>
@@ -1857,6 +2316,7 @@
           <w:spacing w:val="-5"/>
           <w:kern w:val="36"/>
         </w:rPr>
+        <w:lastRenderedPageBreak/>
         <w:t>2. Frequency Count</w:t>
       </w:r>
     </w:p>
@@ -1877,16 +2337,16 @@
           <w:noProof/>
         </w:rPr>
         <w:drawing>
-          <wp:anchor distT="0" distB="0" distL="114300" distR="114300" simplePos="0" relativeHeight="251659264" behindDoc="0" locked="0" layoutInCell="1" allowOverlap="1" wp14:anchorId="1A5B882E" wp14:editId="54DE91A3">
+          <wp:anchor distT="0" distB="0" distL="114300" distR="114300" simplePos="0" relativeHeight="251659264" behindDoc="0" locked="0" layoutInCell="1" allowOverlap="1" wp14:anchorId="1A5B882E" wp14:editId="7E792C4F">
             <wp:simplePos x="0" y="0"/>
             <wp:positionH relativeFrom="column">
-              <wp:posOffset>0</wp:posOffset>
+              <wp:posOffset>838200</wp:posOffset>
             </wp:positionH>
             <wp:positionV relativeFrom="paragraph">
-              <wp:posOffset>233045</wp:posOffset>
+              <wp:posOffset>229235</wp:posOffset>
             </wp:positionV>
-            <wp:extent cx="5944216" cy="4362450"/>
-            <wp:effectExtent l="0" t="0" r="0" b="0"/>
+            <wp:extent cx="4362450" cy="3201035"/>
+            <wp:effectExtent l="76200" t="76200" r="133350" b="132715"/>
             <wp:wrapNone/>
             <wp:docPr id="6" name="Picture 6"/>
             <wp:cNvGraphicFramePr>
@@ -1914,11 +2374,25 @@
                   <pic:spPr>
                     <a:xfrm>
                       <a:off x="0" y="0"/>
-                      <a:ext cx="5949051" cy="4365998"/>
+                      <a:ext cx="4362450" cy="3201035"/>
                     </a:xfrm>
                     <a:prstGeom prst="rect">
                       <a:avLst/>
                     </a:prstGeom>
+                    <a:ln w="38100" cap="sq">
+                      <a:solidFill>
+                        <a:srgbClr val="000000"/>
+                      </a:solidFill>
+                      <a:prstDash val="solid"/>
+                      <a:miter lim="800000"/>
+                    </a:ln>
+                    <a:effectLst>
+                      <a:outerShdw blurRad="50800" dist="38100" dir="2700000" algn="tl" rotWithShape="0">
+                        <a:srgbClr val="000000">
+                          <a:alpha val="43000"/>
+                        </a:srgbClr>
+                      </a:outerShdw>
+                    </a:effectLst>
                   </pic:spPr>
                 </pic:pic>
               </a:graphicData>
@@ -2114,89 +2588,6 @@
     </w:p>
     <w:p>
       <w:pPr>
-        <w:shd w:val="clear" w:color="auto" w:fill="F2F2F2"/>
-        <w:spacing w:after="100" w:line="240" w:lineRule="auto"/>
-        <w:rPr>
-          <w:rFonts w:ascii="Times New Roman" w:eastAsia="Times New Roman" w:hAnsi="Times New Roman" w:cs="Times New Roman"/>
-          <w:noProof/>
-          <w:sz w:val="24"/>
-          <w:szCs w:val="24"/>
-        </w:rPr>
-      </w:pPr>
-    </w:p>
-    <w:p>
-      <w:pPr>
-        <w:shd w:val="clear" w:color="auto" w:fill="F2F2F2"/>
-        <w:spacing w:after="100" w:line="240" w:lineRule="auto"/>
-        <w:rPr>
-          <w:rFonts w:ascii="Times New Roman" w:eastAsia="Times New Roman" w:hAnsi="Times New Roman" w:cs="Times New Roman"/>
-          <w:noProof/>
-          <w:sz w:val="24"/>
-          <w:szCs w:val="24"/>
-        </w:rPr>
-      </w:pPr>
-    </w:p>
-    <w:p>
-      <w:pPr>
-        <w:shd w:val="clear" w:color="auto" w:fill="F2F2F2"/>
-        <w:spacing w:after="100" w:line="240" w:lineRule="auto"/>
-        <w:rPr>
-          <w:rFonts w:ascii="Times New Roman" w:eastAsia="Times New Roman" w:hAnsi="Times New Roman" w:cs="Times New Roman"/>
-          <w:noProof/>
-          <w:sz w:val="24"/>
-          <w:szCs w:val="24"/>
-        </w:rPr>
-      </w:pPr>
-    </w:p>
-    <w:p>
-      <w:pPr>
-        <w:shd w:val="clear" w:color="auto" w:fill="F2F2F2"/>
-        <w:spacing w:after="100" w:line="240" w:lineRule="auto"/>
-        <w:rPr>
-          <w:rFonts w:ascii="Times New Roman" w:eastAsia="Times New Roman" w:hAnsi="Times New Roman" w:cs="Times New Roman"/>
-          <w:noProof/>
-          <w:sz w:val="24"/>
-          <w:szCs w:val="24"/>
-        </w:rPr>
-      </w:pPr>
-    </w:p>
-    <w:p>
-      <w:pPr>
-        <w:shd w:val="clear" w:color="auto" w:fill="F2F2F2"/>
-        <w:spacing w:after="100" w:line="240" w:lineRule="auto"/>
-        <w:rPr>
-          <w:rFonts w:ascii="Times New Roman" w:eastAsia="Times New Roman" w:hAnsi="Times New Roman" w:cs="Times New Roman"/>
-          <w:noProof/>
-          <w:sz w:val="24"/>
-          <w:szCs w:val="24"/>
-        </w:rPr>
-      </w:pPr>
-    </w:p>
-    <w:p>
-      <w:pPr>
-        <w:shd w:val="clear" w:color="auto" w:fill="F2F2F2"/>
-        <w:spacing w:after="100" w:line="240" w:lineRule="auto"/>
-        <w:rPr>
-          <w:rFonts w:ascii="Times New Roman" w:eastAsia="Times New Roman" w:hAnsi="Times New Roman" w:cs="Times New Roman"/>
-          <w:noProof/>
-          <w:sz w:val="24"/>
-          <w:szCs w:val="24"/>
-        </w:rPr>
-      </w:pPr>
-    </w:p>
-    <w:p>
-      <w:pPr>
-        <w:shd w:val="clear" w:color="auto" w:fill="F2F2F2"/>
-        <w:spacing w:after="100" w:line="240" w:lineRule="auto"/>
-        <w:rPr>
-          <w:rFonts w:ascii="Times New Roman" w:eastAsia="Times New Roman" w:hAnsi="Times New Roman" w:cs="Times New Roman"/>
-          <w:sz w:val="24"/>
-          <w:szCs w:val="24"/>
-        </w:rPr>
-      </w:pPr>
-    </w:p>
-    <w:p>
-      <w:pPr>
         <w:shd w:val="clear" w:color="auto" w:fill="FFFFFF"/>
         <w:spacing w:before="468" w:after="0" w:line="240" w:lineRule="auto"/>
         <w:outlineLvl w:val="0"/>
@@ -2269,6 +2660,36 @@
     </w:p>
     <w:p>
       <w:pPr>
+        <w:spacing w:after="0" w:line="240" w:lineRule="auto"/>
+        <w:jc w:val="center"/>
+        <w:rPr>
+          <w:rFonts w:eastAsia="Times New Roman" w:cstheme="minorHAnsi"/>
+          <w:b/>
+          <w:bCs/>
+        </w:rPr>
+      </w:pPr>
+    </w:p>
+    <w:p>
+      <w:pPr>
+        <w:spacing w:after="0" w:line="240" w:lineRule="auto"/>
+        <w:jc w:val="center"/>
+        <w:rPr>
+          <w:rFonts w:eastAsia="Times New Roman" w:cstheme="minorHAnsi"/>
+          <w:b/>
+          <w:bCs/>
+        </w:rPr>
+      </w:pPr>
+      <w:r>
+        <w:rPr>
+          <w:rFonts w:eastAsia="Times New Roman" w:cstheme="minorHAnsi"/>
+          <w:b/>
+          <w:bCs/>
+        </w:rPr>
+        <w:t>Correlation Heat Map</w:t>
+      </w:r>
+    </w:p>
+    <w:p>
+      <w:pPr>
         <w:shd w:val="clear" w:color="auto" w:fill="F2F2F2"/>
         <w:spacing w:after="100" w:line="240" w:lineRule="auto"/>
         <w:rPr>
@@ -2281,11 +2702,18 @@
         <w:rPr>
           <w:noProof/>
         </w:rPr>
-        <w:lastRenderedPageBreak/>
         <w:drawing>
-          <wp:inline distT="0" distB="0" distL="0" distR="0" wp14:anchorId="1608FA7F" wp14:editId="6446C783">
-            <wp:extent cx="4533900" cy="3447411"/>
-            <wp:effectExtent l="0" t="0" r="0" b="1270"/>
+          <wp:anchor distT="0" distB="0" distL="114300" distR="114300" simplePos="0" relativeHeight="251662336" behindDoc="0" locked="0" layoutInCell="1" allowOverlap="1" wp14:anchorId="1608FA7F" wp14:editId="677F220E">
+            <wp:simplePos x="0" y="0"/>
+            <wp:positionH relativeFrom="column">
+              <wp:posOffset>1219200</wp:posOffset>
+            </wp:positionH>
+            <wp:positionV relativeFrom="paragraph">
+              <wp:posOffset>78105</wp:posOffset>
+            </wp:positionV>
+            <wp:extent cx="3629025" cy="2759377"/>
+            <wp:effectExtent l="76200" t="76200" r="123825" b="136525"/>
+            <wp:wrapNone/>
             <wp:docPr id="7" name="Picture 7"/>
             <wp:cNvGraphicFramePr>
               <a:graphicFrameLocks xmlns:a="http://schemas.openxmlformats.org/drawingml/2006/main" noChangeAspect="1"/>
@@ -2298,7 +2726,13 @@
                     <pic:cNvPicPr/>
                   </pic:nvPicPr>
                   <pic:blipFill>
-                    <a:blip r:embed="rId13"/>
+                    <a:blip r:embed="rId13">
+                      <a:extLst>
+                        <a:ext uri="{28A0092B-C50C-407E-A947-70E740481C1C}">
+                          <a14:useLocalDpi xmlns:a14="http://schemas.microsoft.com/office/drawing/2010/main" val="0"/>
+                        </a:ext>
+                      </a:extLst>
+                    </a:blip>
                     <a:stretch>
                       <a:fillRect/>
                     </a:stretch>
@@ -2306,17 +2740,146 @@
                   <pic:spPr>
                     <a:xfrm>
                       <a:off x="0" y="0"/>
-                      <a:ext cx="4533900" cy="3447411"/>
+                      <a:ext cx="3629025" cy="2759377"/>
                     </a:xfrm>
                     <a:prstGeom prst="rect">
                       <a:avLst/>
                     </a:prstGeom>
+                    <a:ln w="38100" cap="sq">
+                      <a:solidFill>
+                        <a:srgbClr val="000000"/>
+                      </a:solidFill>
+                      <a:prstDash val="solid"/>
+                      <a:miter lim="800000"/>
+                    </a:ln>
+                    <a:effectLst>
+                      <a:outerShdw blurRad="50800" dist="38100" dir="2700000" algn="tl" rotWithShape="0">
+                        <a:srgbClr val="000000">
+                          <a:alpha val="43000"/>
+                        </a:srgbClr>
+                      </a:outerShdw>
+                    </a:effectLst>
                   </pic:spPr>
                 </pic:pic>
               </a:graphicData>
             </a:graphic>
-          </wp:inline>
+            <wp14:sizeRelH relativeFrom="page">
+              <wp14:pctWidth>0</wp14:pctWidth>
+            </wp14:sizeRelH>
+            <wp14:sizeRelV relativeFrom="page">
+              <wp14:pctHeight>0</wp14:pctHeight>
+            </wp14:sizeRelV>
+          </wp:anchor>
         </w:drawing>
+      </w:r>
+    </w:p>
+    <w:p>
+      <w:pPr>
+        <w:shd w:val="clear" w:color="auto" w:fill="FFFFFF"/>
+        <w:spacing w:before="480" w:after="0" w:line="240" w:lineRule="auto"/>
+        <w:jc w:val="both"/>
+        <w:rPr>
+          <w:rFonts w:eastAsia="Times New Roman" w:cstheme="minorHAnsi"/>
+          <w:color w:val="292929"/>
+          <w:spacing w:val="-1"/>
+        </w:rPr>
+      </w:pPr>
+    </w:p>
+    <w:p>
+      <w:pPr>
+        <w:shd w:val="clear" w:color="auto" w:fill="FFFFFF"/>
+        <w:spacing w:before="480" w:after="0" w:line="240" w:lineRule="auto"/>
+        <w:jc w:val="both"/>
+        <w:rPr>
+          <w:rFonts w:eastAsia="Times New Roman" w:cstheme="minorHAnsi"/>
+          <w:color w:val="292929"/>
+          <w:spacing w:val="-1"/>
+        </w:rPr>
+      </w:pPr>
+    </w:p>
+    <w:p>
+      <w:pPr>
+        <w:shd w:val="clear" w:color="auto" w:fill="FFFFFF"/>
+        <w:spacing w:before="480" w:after="0" w:line="240" w:lineRule="auto"/>
+        <w:jc w:val="both"/>
+        <w:rPr>
+          <w:rFonts w:eastAsia="Times New Roman" w:cstheme="minorHAnsi"/>
+          <w:color w:val="292929"/>
+          <w:spacing w:val="-1"/>
+        </w:rPr>
+      </w:pPr>
+    </w:p>
+    <w:p>
+      <w:pPr>
+        <w:shd w:val="clear" w:color="auto" w:fill="FFFFFF"/>
+        <w:spacing w:before="480" w:after="0" w:line="240" w:lineRule="auto"/>
+        <w:jc w:val="both"/>
+        <w:rPr>
+          <w:rFonts w:eastAsia="Times New Roman" w:cstheme="minorHAnsi"/>
+          <w:color w:val="292929"/>
+          <w:spacing w:val="-1"/>
+        </w:rPr>
+      </w:pPr>
+    </w:p>
+    <w:p>
+      <w:pPr>
+        <w:shd w:val="clear" w:color="auto" w:fill="FFFFFF"/>
+        <w:spacing w:before="480" w:after="0" w:line="240" w:lineRule="auto"/>
+        <w:jc w:val="both"/>
+        <w:rPr>
+          <w:rFonts w:eastAsia="Times New Roman" w:cstheme="minorHAnsi"/>
+          <w:color w:val="292929"/>
+          <w:spacing w:val="-1"/>
+        </w:rPr>
+      </w:pPr>
+    </w:p>
+    <w:p>
+      <w:pPr>
+        <w:shd w:val="clear" w:color="auto" w:fill="FFFFFF"/>
+        <w:spacing w:before="480" w:after="0" w:line="240" w:lineRule="auto"/>
+        <w:jc w:val="both"/>
+        <w:rPr>
+          <w:rFonts w:eastAsia="Times New Roman" w:cstheme="minorHAnsi"/>
+          <w:color w:val="292929"/>
+          <w:spacing w:val="-1"/>
+        </w:rPr>
+      </w:pPr>
+    </w:p>
+    <w:p>
+      <w:pPr>
+        <w:shd w:val="clear" w:color="auto" w:fill="FFFFFF"/>
+        <w:spacing w:before="480" w:after="0" w:line="240" w:lineRule="auto"/>
+        <w:jc w:val="both"/>
+        <w:rPr>
+          <w:rFonts w:eastAsia="Times New Roman" w:cstheme="minorHAnsi"/>
+          <w:color w:val="292929"/>
+          <w:spacing w:val="-1"/>
+        </w:rPr>
+      </w:pPr>
+      <w:r>
+        <w:rPr>
+          <w:rFonts w:eastAsia="Times New Roman" w:cstheme="minorHAnsi"/>
+          <w:color w:val="292929"/>
+          <w:spacing w:val="-1"/>
+        </w:rPr>
+        <w:lastRenderedPageBreak/>
+        <w:t xml:space="preserve">We looked at the relationship between different aspects of the data, to determine </w:t>
+      </w:r>
+      <w:r>
+        <w:rPr>
+          <w:rFonts w:eastAsia="Times New Roman" w:cstheme="minorHAnsi"/>
+          <w:color w:val="292929"/>
+          <w:spacing w:val="-1"/>
+        </w:rPr>
+        <w:t>whether</w:t>
+      </w:r>
+      <w:r>
+        <w:rPr>
+          <w:rFonts w:eastAsia="Times New Roman" w:cstheme="minorHAnsi"/>
+          <w:color w:val="292929"/>
+          <w:spacing w:val="-1"/>
+        </w:rPr>
+        <w:t xml:space="preserve"> the correlation was positive or negative. This example shows a negative correlation. </w:t>
       </w:r>
     </w:p>
     <w:p>
@@ -2327,15 +2890,32 @@
           <w:rFonts w:eastAsia="Times New Roman" w:cstheme="minorHAnsi"/>
           <w:b/>
           <w:bCs/>
-        </w:rPr>
-      </w:pPr>
-      <w:r>
+          <w:sz w:val="24"/>
+          <w:szCs w:val="24"/>
+        </w:rPr>
+      </w:pPr>
+    </w:p>
+    <w:p>
+      <w:pPr>
+        <w:spacing w:after="0" w:line="240" w:lineRule="auto"/>
+        <w:jc w:val="center"/>
         <w:rPr>
           <w:rFonts w:eastAsia="Times New Roman" w:cstheme="minorHAnsi"/>
           <w:b/>
           <w:bCs/>
-        </w:rPr>
-        <w:t>Correlation Heat Map</w:t>
+          <w:sz w:val="24"/>
+          <w:szCs w:val="24"/>
+        </w:rPr>
+      </w:pPr>
+      <w:r>
+        <w:rPr>
+          <w:rFonts w:eastAsia="Times New Roman" w:cstheme="minorHAnsi"/>
+          <w:b/>
+          <w:bCs/>
+          <w:sz w:val="24"/>
+          <w:szCs w:val="24"/>
+        </w:rPr>
+        <w:t>Correlation: Rural Population w/Unemployment</w:t>
       </w:r>
     </w:p>
     <w:p>
@@ -2350,47 +2930,20 @@
       </w:pPr>
       <w:r>
         <w:rPr>
-          <w:rFonts w:eastAsia="Times New Roman" w:cstheme="minorHAnsi"/>
-          <w:color w:val="292929"/>
-          <w:spacing w:val="-1"/>
-        </w:rPr>
-        <w:t xml:space="preserve">We looked at the relationship between different aspects of the data, to determine </w:t>
-      </w:r>
-      <w:r>
-        <w:rPr>
-          <w:rFonts w:eastAsia="Times New Roman" w:cstheme="minorHAnsi"/>
-          <w:color w:val="292929"/>
-          <w:spacing w:val="-1"/>
-        </w:rPr>
-        <w:t>whether</w:t>
-      </w:r>
-      <w:r>
-        <w:rPr>
-          <w:rFonts w:eastAsia="Times New Roman" w:cstheme="minorHAnsi"/>
-          <w:color w:val="292929"/>
-          <w:spacing w:val="-1"/>
-        </w:rPr>
-        <w:t xml:space="preserve"> the correlation was positive or negative. This example shows a negative correlation. </w:t>
-      </w:r>
-    </w:p>
-    <w:p>
-      <w:pPr>
-        <w:shd w:val="clear" w:color="auto" w:fill="FFFFFF"/>
-        <w:spacing w:before="480" w:after="0" w:line="240" w:lineRule="auto"/>
-        <w:rPr>
-          <w:rFonts w:eastAsia="Times New Roman" w:cstheme="minorHAnsi"/>
-          <w:color w:val="292929"/>
-          <w:spacing w:val="-1"/>
-        </w:rPr>
-      </w:pPr>
-      <w:r>
-        <w:rPr>
           <w:noProof/>
         </w:rPr>
         <w:drawing>
-          <wp:inline distT="0" distB="0" distL="0" distR="0" wp14:anchorId="44FB4595" wp14:editId="03C084CA">
+          <wp:anchor distT="0" distB="0" distL="114300" distR="114300" simplePos="0" relativeHeight="251663360" behindDoc="0" locked="0" layoutInCell="1" allowOverlap="1" wp14:anchorId="44FB4595" wp14:editId="5DA18412">
+            <wp:simplePos x="0" y="0"/>
+            <wp:positionH relativeFrom="column">
+              <wp:posOffset>9525</wp:posOffset>
+            </wp:positionH>
+            <wp:positionV relativeFrom="paragraph">
+              <wp:posOffset>118745</wp:posOffset>
+            </wp:positionV>
             <wp:extent cx="5943600" cy="2884805"/>
             <wp:effectExtent l="76200" t="76200" r="133350" b="125095"/>
+            <wp:wrapNone/>
             <wp:docPr id="3" name="Picture 3"/>
             <wp:cNvGraphicFramePr>
               <a:graphicFrameLocks xmlns:a="http://schemas.openxmlformats.org/drawingml/2006/main" noChangeAspect="1"/>
@@ -2403,7 +2956,13 @@
                     <pic:cNvPicPr/>
                   </pic:nvPicPr>
                   <pic:blipFill>
-                    <a:blip r:embed="rId14"/>
+                    <a:blip r:embed="rId14">
+                      <a:extLst>
+                        <a:ext uri="{28A0092B-C50C-407E-A947-70E740481C1C}">
+                          <a14:useLocalDpi xmlns:a14="http://schemas.microsoft.com/office/drawing/2010/main" val="0"/>
+                        </a:ext>
+                      </a:extLst>
+                    </a:blip>
                     <a:stretch>
                       <a:fillRect/>
                     </a:stretch>
@@ -2434,7 +2993,13 @@
                 </pic:pic>
               </a:graphicData>
             </a:graphic>
-          </wp:inline>
+            <wp14:sizeRelH relativeFrom="page">
+              <wp14:pctWidth>0</wp14:pctWidth>
+            </wp14:sizeRelH>
+            <wp14:sizeRelV relativeFrom="page">
+              <wp14:pctHeight>0</wp14:pctHeight>
+            </wp14:sizeRelV>
+          </wp:anchor>
         </w:drawing>
       </w:r>
     </w:p>
@@ -2452,7 +3017,146 @@
     <w:p>
       <w:pPr>
         <w:spacing w:after="0" w:line="240" w:lineRule="auto"/>
-        <w:jc w:val="center"/>
+        <w:rPr>
+          <w:rFonts w:ascii="Times New Roman" w:eastAsia="Times New Roman" w:hAnsi="Times New Roman" w:cs="Times New Roman"/>
+          <w:sz w:val="24"/>
+          <w:szCs w:val="24"/>
+        </w:rPr>
+      </w:pPr>
+    </w:p>
+    <w:p>
+      <w:pPr>
+        <w:spacing w:after="0" w:line="240" w:lineRule="auto"/>
+        <w:rPr>
+          <w:rFonts w:ascii="Times New Roman" w:eastAsia="Times New Roman" w:hAnsi="Times New Roman" w:cs="Times New Roman"/>
+          <w:sz w:val="24"/>
+          <w:szCs w:val="24"/>
+        </w:rPr>
+      </w:pPr>
+    </w:p>
+    <w:p>
+      <w:pPr>
+        <w:spacing w:after="0" w:line="240" w:lineRule="auto"/>
+        <w:rPr>
+          <w:rFonts w:ascii="Times New Roman" w:eastAsia="Times New Roman" w:hAnsi="Times New Roman" w:cs="Times New Roman"/>
+          <w:sz w:val="24"/>
+          <w:szCs w:val="24"/>
+        </w:rPr>
+      </w:pPr>
+    </w:p>
+    <w:p>
+      <w:pPr>
+        <w:spacing w:after="0" w:line="240" w:lineRule="auto"/>
+        <w:rPr>
+          <w:rFonts w:ascii="Times New Roman" w:eastAsia="Times New Roman" w:hAnsi="Times New Roman" w:cs="Times New Roman"/>
+          <w:sz w:val="24"/>
+          <w:szCs w:val="24"/>
+        </w:rPr>
+      </w:pPr>
+    </w:p>
+    <w:p>
+      <w:pPr>
+        <w:spacing w:after="0" w:line="240" w:lineRule="auto"/>
+        <w:rPr>
+          <w:rFonts w:ascii="Times New Roman" w:eastAsia="Times New Roman" w:hAnsi="Times New Roman" w:cs="Times New Roman"/>
+          <w:sz w:val="24"/>
+          <w:szCs w:val="24"/>
+        </w:rPr>
+      </w:pPr>
+    </w:p>
+    <w:p>
+      <w:pPr>
+        <w:spacing w:after="0" w:line="240" w:lineRule="auto"/>
+        <w:rPr>
+          <w:rFonts w:ascii="Times New Roman" w:eastAsia="Times New Roman" w:hAnsi="Times New Roman" w:cs="Times New Roman"/>
+          <w:sz w:val="24"/>
+          <w:szCs w:val="24"/>
+        </w:rPr>
+      </w:pPr>
+    </w:p>
+    <w:p>
+      <w:pPr>
+        <w:spacing w:after="0" w:line="240" w:lineRule="auto"/>
+        <w:rPr>
+          <w:rFonts w:ascii="Times New Roman" w:eastAsia="Times New Roman" w:hAnsi="Times New Roman" w:cs="Times New Roman"/>
+          <w:sz w:val="24"/>
+          <w:szCs w:val="24"/>
+        </w:rPr>
+      </w:pPr>
+    </w:p>
+    <w:p>
+      <w:pPr>
+        <w:spacing w:after="0" w:line="240" w:lineRule="auto"/>
+        <w:rPr>
+          <w:rFonts w:ascii="Times New Roman" w:eastAsia="Times New Roman" w:hAnsi="Times New Roman" w:cs="Times New Roman"/>
+          <w:sz w:val="24"/>
+          <w:szCs w:val="24"/>
+        </w:rPr>
+      </w:pPr>
+    </w:p>
+    <w:p>
+      <w:pPr>
+        <w:spacing w:after="0" w:line="240" w:lineRule="auto"/>
+        <w:rPr>
+          <w:rFonts w:ascii="Times New Roman" w:eastAsia="Times New Roman" w:hAnsi="Times New Roman" w:cs="Times New Roman"/>
+          <w:sz w:val="24"/>
+          <w:szCs w:val="24"/>
+        </w:rPr>
+      </w:pPr>
+    </w:p>
+    <w:p>
+      <w:pPr>
+        <w:spacing w:after="0" w:line="240" w:lineRule="auto"/>
+        <w:rPr>
+          <w:rFonts w:ascii="Times New Roman" w:eastAsia="Times New Roman" w:hAnsi="Times New Roman" w:cs="Times New Roman"/>
+          <w:sz w:val="24"/>
+          <w:szCs w:val="24"/>
+        </w:rPr>
+      </w:pPr>
+    </w:p>
+    <w:p>
+      <w:pPr>
+        <w:spacing w:after="0" w:line="240" w:lineRule="auto"/>
+        <w:rPr>
+          <w:rFonts w:ascii="Times New Roman" w:eastAsia="Times New Roman" w:hAnsi="Times New Roman" w:cs="Times New Roman"/>
+          <w:sz w:val="24"/>
+          <w:szCs w:val="24"/>
+        </w:rPr>
+      </w:pPr>
+    </w:p>
+    <w:p>
+      <w:pPr>
+        <w:spacing w:after="0" w:line="240" w:lineRule="auto"/>
+        <w:rPr>
+          <w:rFonts w:ascii="Times New Roman" w:eastAsia="Times New Roman" w:hAnsi="Times New Roman" w:cs="Times New Roman"/>
+          <w:sz w:val="24"/>
+          <w:szCs w:val="24"/>
+        </w:rPr>
+      </w:pPr>
+    </w:p>
+    <w:p>
+      <w:pPr>
+        <w:spacing w:after="0" w:line="240" w:lineRule="auto"/>
+        <w:rPr>
+          <w:rFonts w:ascii="Times New Roman" w:eastAsia="Times New Roman" w:hAnsi="Times New Roman" w:cs="Times New Roman"/>
+          <w:sz w:val="24"/>
+          <w:szCs w:val="24"/>
+        </w:rPr>
+      </w:pPr>
+    </w:p>
+    <w:p>
+      <w:pPr>
+        <w:spacing w:after="0" w:line="240" w:lineRule="auto"/>
+        <w:rPr>
+          <w:rFonts w:ascii="Times New Roman" w:eastAsia="Times New Roman" w:hAnsi="Times New Roman" w:cs="Times New Roman"/>
+          <w:sz w:val="24"/>
+          <w:szCs w:val="24"/>
+        </w:rPr>
+      </w:pPr>
+    </w:p>
+    <w:p>
+      <w:pPr>
+        <w:spacing w:after="0" w:line="240" w:lineRule="auto"/>
         <w:rPr>
           <w:rFonts w:eastAsia="Times New Roman" w:cstheme="minorHAnsi"/>
           <w:b/>
@@ -2461,7 +3165,10 @@
           <w:szCs w:val="24"/>
         </w:rPr>
       </w:pPr>
-      <w:r>
+    </w:p>
+    <w:p>
+      <w:pPr>
+        <w:spacing w:after="0" w:line="240" w:lineRule="auto"/>
         <w:rPr>
           <w:rFonts w:eastAsia="Times New Roman" w:cstheme="minorHAnsi"/>
           <w:b/>
@@ -2469,33 +3176,24 @@
           <w:sz w:val="24"/>
           <w:szCs w:val="24"/>
         </w:rPr>
-        <w:t>Correlation: Rural Population w/Unemployment</w:t>
-      </w:r>
-      <w:bookmarkStart w:id="0" w:name="_GoBack"/>
-      <w:bookmarkEnd w:id="0"/>
-    </w:p>
-    <w:p>
-      <w:pPr>
-        <w:spacing w:after="0" w:line="240" w:lineRule="auto"/>
-        <w:rPr>
-          <w:rFonts w:ascii="Times New Roman" w:eastAsia="Times New Roman" w:hAnsi="Times New Roman" w:cs="Times New Roman"/>
-          <w:sz w:val="24"/>
-          <w:szCs w:val="24"/>
-        </w:rPr>
-      </w:pPr>
-    </w:p>
-    <w:p>
-      <w:pPr>
-        <w:spacing w:after="0" w:line="240" w:lineRule="auto"/>
-        <w:rPr>
-          <w:rFonts w:eastAsia="Times New Roman" w:cstheme="minorHAnsi"/>
-          <w:sz w:val="24"/>
-          <w:szCs w:val="24"/>
-        </w:rPr>
-      </w:pPr>
-      <w:r>
-        <w:rPr>
-          <w:rFonts w:eastAsia="Times New Roman" w:cstheme="minorHAnsi"/>
+      </w:pPr>
+    </w:p>
+    <w:p>
+      <w:pPr>
+        <w:spacing w:after="0" w:line="240" w:lineRule="auto"/>
+        <w:rPr>
+          <w:rFonts w:eastAsia="Times New Roman" w:cstheme="minorHAnsi"/>
+          <w:b/>
+          <w:bCs/>
+          <w:sz w:val="24"/>
+          <w:szCs w:val="24"/>
+        </w:rPr>
+      </w:pPr>
+      <w:r>
+        <w:rPr>
+          <w:rFonts w:eastAsia="Times New Roman" w:cstheme="minorHAnsi"/>
+          <w:b/>
+          <w:bCs/>
           <w:sz w:val="24"/>
           <w:szCs w:val="24"/>
         </w:rPr>
@@ -2639,6 +3337,7 @@
       <w:pPr>
         <w:pStyle w:val="ListParagraph"/>
         <w:spacing w:after="0" w:line="240" w:lineRule="auto"/>
+        <w:jc w:val="both"/>
         <w:rPr>
           <w:rFonts w:eastAsia="Times New Roman" w:cstheme="minorHAnsi"/>
           <w:sz w:val="24"/>
@@ -2658,6 +3357,7 @@
       <w:pPr>
         <w:pStyle w:val="ListParagraph"/>
         <w:spacing w:after="0" w:line="240" w:lineRule="auto"/>
+        <w:jc w:val="both"/>
         <w:rPr>
           <w:rFonts w:eastAsia="Times New Roman" w:cstheme="minorHAnsi"/>
           <w:sz w:val="24"/>
@@ -2673,6 +3373,7 @@
           <w:numId w:val="4"/>
         </w:numPr>
         <w:spacing w:after="0" w:line="240" w:lineRule="auto"/>
+        <w:jc w:val="both"/>
         <w:rPr>
           <w:rFonts w:eastAsia="Times New Roman" w:cstheme="minorHAnsi"/>
           <w:sz w:val="24"/>
@@ -2694,6 +3395,7 @@
       <w:pPr>
         <w:pStyle w:val="ListParagraph"/>
         <w:spacing w:after="0" w:line="240" w:lineRule="auto"/>
+        <w:jc w:val="both"/>
         <w:rPr>
           <w:rFonts w:eastAsia="Times New Roman" w:cstheme="minorHAnsi"/>
           <w:sz w:val="24"/>
@@ -2713,6 +3415,7 @@
       <w:pPr>
         <w:pStyle w:val="ListParagraph"/>
         <w:spacing w:after="0" w:line="240" w:lineRule="auto"/>
+        <w:jc w:val="both"/>
         <w:rPr>
           <w:rFonts w:eastAsia="Times New Roman" w:cstheme="minorHAnsi"/>
           <w:sz w:val="24"/>
@@ -2728,6 +3431,7 @@
           <w:numId w:val="4"/>
         </w:numPr>
         <w:spacing w:after="0" w:line="240" w:lineRule="auto"/>
+        <w:jc w:val="both"/>
         <w:rPr>
           <w:rFonts w:eastAsia="Times New Roman" w:cstheme="minorHAnsi"/>
           <w:sz w:val="24"/>
@@ -2742,6 +3446,7 @@
           <w:szCs w:val="24"/>
           <w:u w:val="single"/>
         </w:rPr>
+        <w:lastRenderedPageBreak/>
         <w:t>PG Admin</w:t>
       </w:r>
     </w:p>
@@ -2749,19 +3454,36 @@
       <w:pPr>
         <w:pStyle w:val="ListParagraph"/>
         <w:spacing w:after="0" w:line="240" w:lineRule="auto"/>
-        <w:rPr>
-          <w:rFonts w:eastAsia="Times New Roman" w:cstheme="minorHAnsi"/>
-          <w:sz w:val="24"/>
-          <w:szCs w:val="24"/>
-        </w:rPr>
-      </w:pPr>
-      <w:r>
-        <w:rPr>
-          <w:rFonts w:eastAsia="Times New Roman" w:cstheme="minorHAnsi"/>
-          <w:sz w:val="24"/>
-          <w:szCs w:val="24"/>
-        </w:rPr>
-        <w:t xml:space="preserve">We use PGAdmin to perform SQL queries and analyze datasets, as well as review table details. </w:t>
+        <w:jc w:val="both"/>
+        <w:rPr>
+          <w:rFonts w:eastAsia="Times New Roman" w:cstheme="minorHAnsi"/>
+          <w:sz w:val="24"/>
+          <w:szCs w:val="24"/>
+        </w:rPr>
+      </w:pPr>
+      <w:r>
+        <w:rPr>
+          <w:rFonts w:eastAsia="Times New Roman" w:cstheme="minorHAnsi"/>
+          <w:sz w:val="24"/>
+          <w:szCs w:val="24"/>
+        </w:rPr>
+        <w:t>We use</w:t>
+      </w:r>
+      <w:r>
+        <w:rPr>
+          <w:rFonts w:eastAsia="Times New Roman" w:cstheme="minorHAnsi"/>
+          <w:sz w:val="24"/>
+          <w:szCs w:val="24"/>
+        </w:rPr>
+        <w:t>d</w:t>
+      </w:r>
+      <w:r>
+        <w:rPr>
+          <w:rFonts w:eastAsia="Times New Roman" w:cstheme="minorHAnsi"/>
+          <w:sz w:val="24"/>
+          <w:szCs w:val="24"/>
+        </w:rPr>
+        <w:t xml:space="preserve"> PGAdmin to perform SQL queries and analyze datasets, as well as review table details. </w:t>
       </w:r>
     </w:p>
     <w:p>
@@ -2777,7 +3499,6 @@
     </w:p>
     <w:p>
       <w:pPr>
-        <w:pStyle w:val="ListParagraph"/>
         <w:spacing w:after="0" w:line="240" w:lineRule="auto"/>
         <w:rPr>
           <w:rFonts w:ascii="Times New Roman" w:eastAsia="Times New Roman" w:hAnsi="Times New Roman" w:cs="Times New Roman"/>
@@ -2788,26 +3509,193 @@
     </w:p>
     <w:p>
       <w:pPr>
-        <w:pStyle w:val="ListParagraph"/>
-        <w:spacing w:after="0" w:line="240" w:lineRule="auto"/>
-        <w:rPr>
-          <w:rFonts w:ascii="Times New Roman" w:eastAsia="Times New Roman" w:hAnsi="Times New Roman" w:cs="Times New Roman"/>
-          <w:sz w:val="24"/>
-          <w:szCs w:val="24"/>
-        </w:rPr>
-      </w:pPr>
-    </w:p>
-    <w:p>
-      <w:pPr>
-        <w:pStyle w:val="ListParagraph"/>
-        <w:spacing w:after="0" w:line="240" w:lineRule="auto"/>
-        <w:rPr>
-          <w:rFonts w:ascii="Times New Roman" w:eastAsia="Times New Roman" w:hAnsi="Times New Roman" w:cs="Times New Roman"/>
-          <w:sz w:val="24"/>
-          <w:szCs w:val="24"/>
-        </w:rPr>
-      </w:pPr>
-      <w:r>
+        <w:spacing w:after="0" w:line="240" w:lineRule="auto"/>
+        <w:jc w:val="both"/>
+        <w:rPr>
+          <w:rFonts w:eastAsia="Times New Roman" w:cstheme="minorHAnsi"/>
+          <w:b/>
+          <w:bCs/>
+          <w:sz w:val="24"/>
+          <w:szCs w:val="24"/>
+        </w:rPr>
+      </w:pPr>
+      <w:r>
+        <w:rPr>
+          <w:rFonts w:eastAsia="Times New Roman" w:cstheme="minorHAnsi"/>
+          <w:b/>
+          <w:bCs/>
+          <w:sz w:val="24"/>
+          <w:szCs w:val="24"/>
+        </w:rPr>
+        <w:t>Feature Engineering</w:t>
+      </w:r>
+    </w:p>
+    <w:p>
+      <w:pPr>
+        <w:spacing w:after="0" w:line="240" w:lineRule="auto"/>
+        <w:jc w:val="both"/>
+        <w:rPr>
+          <w:rFonts w:eastAsia="Times New Roman" w:cstheme="minorHAnsi"/>
+          <w:sz w:val="24"/>
+          <w:szCs w:val="24"/>
+        </w:rPr>
+      </w:pPr>
+      <w:r>
+        <w:rPr>
+          <w:rFonts w:eastAsia="Times New Roman" w:cstheme="minorHAnsi"/>
+          <w:sz w:val="24"/>
+          <w:szCs w:val="24"/>
+        </w:rPr>
+        <w:t>Feature engineering, al</w:t>
+      </w:r>
+      <w:r>
+        <w:rPr>
+          <w:rFonts w:eastAsia="Times New Roman" w:cstheme="minorHAnsi"/>
+          <w:sz w:val="24"/>
+          <w:szCs w:val="24"/>
+        </w:rPr>
+        <w:t>s</w:t>
+      </w:r>
+      <w:r>
+        <w:rPr>
+          <w:rFonts w:eastAsia="Times New Roman" w:cstheme="minorHAnsi"/>
+          <w:sz w:val="24"/>
+          <w:szCs w:val="24"/>
+        </w:rPr>
+        <w:t>0</w:t>
+      </w:r>
+      <w:r>
+        <w:rPr>
+          <w:rFonts w:eastAsia="Times New Roman" w:cstheme="minorHAnsi"/>
+          <w:sz w:val="24"/>
+          <w:szCs w:val="24"/>
+        </w:rPr>
+        <w:t xml:space="preserve"> know as data preparation was done during the first two weeks of the project. The team rallied together to select all of the necessary types of data from various online options. We took various tables and processed the data in Jupyter Notebook and Google Cloud. This gave us a better understanding of each data element, along with what information we need to group, focus on and what we needed to remove. Then, we sorted thru the data and optimized it for our project. We believe, from the data, that looking at previous voter information, coupled with donation info and demographics might provide insights on our main focus which is donations affecting presidential elections in swing states. We’re testing to see if there is a correlation between the money people donate and who is elected</w:t>
+      </w:r>
+      <w:r>
+        <w:rPr>
+          <w:rFonts w:eastAsia="Times New Roman" w:cstheme="minorHAnsi"/>
+          <w:sz w:val="24"/>
+          <w:szCs w:val="24"/>
+        </w:rPr>
+        <w:t>.</w:t>
+      </w:r>
+    </w:p>
+    <w:p>
+      <w:pPr>
+        <w:spacing w:after="0" w:line="240" w:lineRule="auto"/>
+        <w:jc w:val="both"/>
+        <w:rPr>
+          <w:rFonts w:eastAsia="Times New Roman" w:cstheme="minorHAnsi"/>
+          <w:sz w:val="24"/>
+          <w:szCs w:val="24"/>
+        </w:rPr>
+      </w:pPr>
+    </w:p>
+    <w:p>
+      <w:pPr>
+        <w:spacing w:after="0" w:line="240" w:lineRule="auto"/>
+        <w:jc w:val="both"/>
+        <w:rPr>
+          <w:rFonts w:eastAsia="Times New Roman" w:cstheme="minorHAnsi"/>
+          <w:b/>
+          <w:bCs/>
+          <w:sz w:val="24"/>
+          <w:szCs w:val="24"/>
+        </w:rPr>
+      </w:pPr>
+      <w:r>
+        <w:rPr>
+          <w:rFonts w:eastAsia="Times New Roman" w:cstheme="minorHAnsi"/>
+          <w:b/>
+          <w:bCs/>
+          <w:sz w:val="24"/>
+          <w:szCs w:val="24"/>
+        </w:rPr>
+        <w:t>Decision-making Process</w:t>
+      </w:r>
+    </w:p>
+    <w:p>
+      <w:pPr>
+        <w:spacing w:after="0" w:line="240" w:lineRule="auto"/>
+        <w:jc w:val="both"/>
+        <w:rPr>
+          <w:rFonts w:eastAsia="Times New Roman" w:cstheme="minorHAnsi"/>
+          <w:sz w:val="24"/>
+          <w:szCs w:val="24"/>
+        </w:rPr>
+      </w:pPr>
+      <w:r>
+        <w:rPr>
+          <w:rFonts w:eastAsia="Times New Roman" w:cstheme="minorHAnsi"/>
+          <w:sz w:val="24"/>
+          <w:szCs w:val="24"/>
+        </w:rPr>
+        <w:t xml:space="preserve">After discussing this project with our instructor and teacher’s assistants, we determined that we had to do more research to make sure we had enough data elements, feature and information to use a predictive model for our project. Our advisors thought that we should use some classification and regression models to see what more we can learn these data. This led us to work on supervised and unsupervised machine learning models. </w:t>
+      </w:r>
+    </w:p>
+    <w:p>
+      <w:pPr>
+        <w:spacing w:after="0" w:line="240" w:lineRule="auto"/>
+        <w:jc w:val="both"/>
+        <w:rPr>
+          <w:rFonts w:eastAsia="Times New Roman" w:cstheme="minorHAnsi"/>
+          <w:sz w:val="24"/>
+          <w:szCs w:val="24"/>
+        </w:rPr>
+      </w:pPr>
+    </w:p>
+    <w:p>
+      <w:pPr>
+        <w:spacing w:after="0" w:line="240" w:lineRule="auto"/>
+        <w:jc w:val="both"/>
+        <w:rPr>
+          <w:rFonts w:eastAsia="Times New Roman" w:cstheme="minorHAnsi"/>
+          <w:sz w:val="24"/>
+          <w:szCs w:val="24"/>
+        </w:rPr>
+      </w:pPr>
+      <w:r>
+        <w:rPr>
+          <w:rFonts w:eastAsia="Times New Roman" w:cstheme="minorHAnsi"/>
+          <w:sz w:val="24"/>
+          <w:szCs w:val="24"/>
+        </w:rPr>
+        <w:t>Following this process, we realize that we still have some information and interest in using a predictive model. We ran a neural network on the data and the results were .98 in the deep learning model. This led us to believe that the model is likely overfitting.</w:t>
+      </w:r>
+      <w:r>
+        <w:rPr>
+          <w:rStyle w:val="FootnoteReference"/>
+          <w:rFonts w:eastAsia="Times New Roman" w:cstheme="minorHAnsi"/>
+          <w:sz w:val="24"/>
+          <w:szCs w:val="24"/>
+        </w:rPr>
+        <w:footnoteReference w:id="5"/>
+      </w:r>
+      <w:r>
+        <w:rPr>
+          <w:rFonts w:eastAsia="Times New Roman" w:cstheme="minorHAnsi"/>
+          <w:sz w:val="24"/>
+          <w:szCs w:val="24"/>
+        </w:rPr>
+        <w:t xml:space="preserve"> We will look at other portions of the data to determine the next steps. </w:t>
+      </w:r>
+    </w:p>
+    <w:p>
+      <w:pPr>
+        <w:spacing w:after="0" w:line="240" w:lineRule="auto"/>
+        <w:jc w:val="both"/>
+        <w:rPr>
+          <w:rFonts w:eastAsia="Times New Roman" w:cstheme="minorHAnsi"/>
+          <w:sz w:val="24"/>
+          <w:szCs w:val="24"/>
+        </w:rPr>
+      </w:pPr>
+    </w:p>
+    <w:p>
+      <w:pPr>
+        <w:spacing w:after="0" w:line="240" w:lineRule="auto"/>
+        <w:jc w:val="both"/>
         <w:rPr>
           <w:rFonts w:ascii="Times New Roman" w:eastAsia="Times New Roman" w:hAnsi="Times New Roman" w:cs="Times New Roman"/>
           <w:b/>
@@ -2815,25 +3703,95 @@
           <w:sz w:val="24"/>
           <w:szCs w:val="24"/>
         </w:rPr>
-        <w:t xml:space="preserve">Presentation </w:t>
-      </w:r>
-      <w:r>
-        <w:rPr>
-          <w:rFonts w:ascii="Times New Roman" w:eastAsia="Times New Roman" w:hAnsi="Times New Roman" w:cs="Times New Roman"/>
+      </w:pPr>
+      <w:r>
+        <w:rPr>
+          <w:rFonts w:eastAsia="Times New Roman" w:cstheme="minorHAnsi"/>
           <w:b/>
           <w:bCs/>
           <w:sz w:val="24"/>
           <w:szCs w:val="24"/>
         </w:rPr>
-        <w:t xml:space="preserve">Slide Deck </w:t>
+        <w:t>Peer Review</w:t>
+      </w:r>
+    </w:p>
+    <w:p>
+      <w:pPr>
+        <w:spacing w:after="0" w:line="240" w:lineRule="auto"/>
+        <w:jc w:val="both"/>
+        <w:rPr>
+          <w:rFonts w:eastAsia="Times New Roman" w:cstheme="minorHAnsi"/>
+          <w:sz w:val="24"/>
+          <w:szCs w:val="24"/>
+        </w:rPr>
+      </w:pPr>
+      <w:r>
+        <w:rPr>
+          <w:rFonts w:eastAsia="Times New Roman" w:cstheme="minorHAnsi"/>
+          <w:sz w:val="24"/>
+          <w:szCs w:val="24"/>
+        </w:rPr>
+        <w:t xml:space="preserve">In order to verify the steps and assist one another in our code, we reviewed the various notebooks and provided updates and enhancement to the info. All of our updates are tracked in GitHub. </w:t>
+      </w:r>
+      <w:bookmarkStart w:id="0" w:name="_GoBack"/>
+      <w:bookmarkEnd w:id="0"/>
+    </w:p>
+    <w:p>
+      <w:pPr>
+        <w:pStyle w:val="ListParagraph"/>
+        <w:spacing w:after="0" w:line="240" w:lineRule="auto"/>
+        <w:rPr>
+          <w:rFonts w:ascii="Times New Roman" w:eastAsia="Times New Roman" w:hAnsi="Times New Roman" w:cs="Times New Roman"/>
+          <w:sz w:val="24"/>
+          <w:szCs w:val="24"/>
+        </w:rPr>
+      </w:pPr>
+    </w:p>
+    <w:p>
+      <w:pPr>
+        <w:pStyle w:val="ListParagraph"/>
+        <w:spacing w:after="0" w:line="240" w:lineRule="auto"/>
+        <w:rPr>
+          <w:rFonts w:ascii="Times New Roman" w:eastAsia="Times New Roman" w:hAnsi="Times New Roman" w:cs="Times New Roman"/>
+          <w:sz w:val="24"/>
+          <w:szCs w:val="24"/>
+        </w:rPr>
+      </w:pPr>
+    </w:p>
+    <w:p>
+      <w:pPr>
+        <w:pStyle w:val="ListParagraph"/>
+        <w:spacing w:after="0" w:line="240" w:lineRule="auto"/>
+        <w:ind w:left="0"/>
+        <w:rPr>
+          <w:rFonts w:eastAsia="Times New Roman" w:cstheme="minorHAnsi"/>
+          <w:i/>
+          <w:iCs/>
+          <w:sz w:val="24"/>
+          <w:szCs w:val="24"/>
+        </w:rPr>
+      </w:pPr>
+      <w:r>
+        <w:rPr>
+          <w:rFonts w:eastAsia="Times New Roman" w:cstheme="minorHAnsi"/>
+          <w:b/>
+          <w:bCs/>
+          <w:i/>
+          <w:iCs/>
+          <w:sz w:val="24"/>
+          <w:szCs w:val="24"/>
+        </w:rPr>
+        <w:t xml:space="preserve">Presentation Slide Deck </w:t>
       </w:r>
       <w:hyperlink r:id="rId15" w:history="1">
         <w:r>
           <w:rPr>
             <w:rStyle w:val="Hyperlink"/>
-            <w:rFonts w:ascii="Arial" w:hAnsi="Arial" w:cs="Arial"/>
-            <w:sz w:val="23"/>
-            <w:szCs w:val="23"/>
+            <w:rFonts w:cstheme="minorHAnsi"/>
+            <w:i/>
+            <w:iCs/>
+            <w:sz w:val="24"/>
+            <w:szCs w:val="24"/>
             <w:shd w:val="clear" w:color="auto" w:fill="FFFFFF"/>
           </w:rPr>
           <w:t>https://docs.google.com/presentation/d/1ijhyfkdBBYox_7o6rQUraLtBufkcBuDwIpVaxm5wSqs/edit?usp=sharing</w:t>
@@ -2842,6 +3800,7 @@
     </w:p>
     <w:sectPr>
       <w:headerReference w:type="default" r:id="rId16"/>
+      <w:footerReference w:type="default" r:id="rId17"/>
       <w:pgSz w:w="12240" w:h="15840"/>
       <w:pgMar w:top="1440" w:right="1440" w:bottom="1440" w:left="1440" w:header="720" w:footer="720" w:gutter="0"/>
       <w:cols w:space="720"/>
@@ -2876,6 +3835,288 @@
 </w:endnotes>
 </file>
 
+<file path=word/footer1.xml><?xml version="1.0" encoding="utf-8"?>
+<w:ftr xmlns:wpc="http://schemas.microsoft.com/office/word/2010/wordprocessingCanvas" xmlns:cx="http://schemas.microsoft.com/office/drawing/2014/chartex" xmlns:cx1="http://schemas.microsoft.com/office/drawing/2015/9/8/chartex" xmlns:cx2="http://schemas.microsoft.com/office/drawing/2015/10/21/chartex" xmlns:cx3="http://schemas.microsoft.com/office/drawing/2016/5/9/chartex" xmlns:cx4="http://schemas.microsoft.com/office/drawing/2016/5/10/chartex" xmlns:cx5="http://schemas.microsoft.com/office/drawing/2016/5/11/chartex" xmlns:cx6="http://schemas.microsoft.com/office/drawing/2016/5/12/chartex" xmlns:cx7="http://schemas.microsoft.com/office/drawing/2016/5/13/chartex" xmlns:cx8="http://schemas.microsoft.com/office/drawing/2016/5/14/chartex" xmlns:mc="http://schemas.openxmlformats.org/markup-compatibility/2006" xmlns:aink="http://schemas.microsoft.com/office/drawing/2016/ink" xmlns:am3d="http://schemas.microsoft.com/office/drawing/2017/model3d" xmlns:o="urn:schemas-microsoft-com:office:office" xmlns:r="http://schemas.openxmlformats.org/officeDocument/2006/relationships" xmlns:m="http://schemas.openxmlformats.org/officeDocument/2006/math" xmlns:v="urn:schemas-microsoft-com:vml" xmlns:wp14="http://schemas.microsoft.com/office/word/2010/wordprocessingDrawing" xmlns:wp="http://schemas.openxmlformats.org/drawingml/2006/wordprocessingDrawing" xmlns:w10="urn:schemas-microsoft-com:office:word" xmlns:w="http://schemas.openxmlformats.org/wordprocessingml/2006/main" xmlns:w14="http://schemas.microsoft.com/office/word/2010/wordml" xmlns:w15="http://schemas.microsoft.com/office/word/2012/wordml" xmlns:w16cid="http://schemas.microsoft.com/office/word/2016/wordml/cid" xmlns:w16se="http://schemas.microsoft.com/office/word/2015/wordml/symex" xmlns:wpg="http://schemas.microsoft.com/office/word/2010/wordprocessingGroup" xmlns:wpi="http://schemas.microsoft.com/office/word/2010/wordprocessingInk" xmlns:wne="http://schemas.microsoft.com/office/word/2006/wordml" xmlns:wps="http://schemas.microsoft.com/office/word/2010/wordprocessingShape" mc:Ignorable="w14 w15 w16se w16cid wp14">
+  <w:sdt>
+    <w:sdtPr>
+      <w:id w:val="-1485315023"/>
+      <w:docPartObj>
+        <w:docPartGallery w:val="Page Numbers (Bottom of Page)"/>
+        <w:docPartUnique/>
+      </w:docPartObj>
+    </w:sdtPr>
+    <w:sdtEndPr/>
+    <w:sdtContent>
+      <w:p>
+        <w:pPr>
+          <w:pStyle w:val="Footer"/>
+        </w:pPr>
+        <w:r>
+          <w:rPr>
+            <w:noProof/>
+          </w:rPr>
+          <mc:AlternateContent>
+            <mc:Choice Requires="wpg">
+              <w:drawing>
+                <wp:anchor distT="0" distB="0" distL="114300" distR="114300" simplePos="0" relativeHeight="251661312" behindDoc="0" locked="0" layoutInCell="0" allowOverlap="1" wp14:anchorId="7BA997F4" wp14:editId="6BBEC2EB">
+                  <wp:simplePos x="0" y="0"/>
+                  <wp:positionH relativeFrom="rightMargin">
+                    <wp:align>left</wp:align>
+                  </wp:positionH>
+                  <wp:positionV relativeFrom="margin">
+                    <wp:align>bottom</wp:align>
+                  </wp:positionV>
+                  <wp:extent cx="904875" cy="1902460"/>
+                  <wp:effectExtent l="0" t="0" r="9525" b="12065"/>
+                  <wp:wrapNone/>
+                  <wp:docPr id="8" name="Group 8"/>
+                  <wp:cNvGraphicFramePr>
+                    <a:graphicFrameLocks xmlns:a="http://schemas.openxmlformats.org/drawingml/2006/main"/>
+                  </wp:cNvGraphicFramePr>
+                  <a:graphic xmlns:a="http://schemas.openxmlformats.org/drawingml/2006/main">
+                    <a:graphicData uri="http://schemas.microsoft.com/office/word/2010/wordprocessingGroup">
+                      <wpg:wgp>
+                        <wpg:cNvGrpSpPr>
+                          <a:grpSpLocks/>
+                        </wpg:cNvGrpSpPr>
+                        <wpg:grpSpPr bwMode="auto">
+                          <a:xfrm flipH="1">
+                            <a:off x="0" y="0"/>
+                            <a:ext cx="904875" cy="1902460"/>
+                            <a:chOff x="13" y="11415"/>
+                            <a:chExt cx="1425" cy="2996"/>
+                          </a:xfrm>
+                        </wpg:grpSpPr>
+                        <wpg:grpSp>
+                          <wpg:cNvPr id="9" name="Group 2"/>
+                          <wpg:cNvGrpSpPr>
+                            <a:grpSpLocks/>
+                          </wpg:cNvGrpSpPr>
+                          <wpg:grpSpPr bwMode="auto">
+                            <a:xfrm flipV="1">
+                              <a:off x="13" y="14340"/>
+                              <a:ext cx="1410" cy="71"/>
+                              <a:chOff x="-83" y="540"/>
+                              <a:chExt cx="1218" cy="71"/>
+                            </a:xfrm>
+                          </wpg:grpSpPr>
+                          <wps:wsp>
+                            <wps:cNvPr id="10" name="Rectangle 3"/>
+                            <wps:cNvSpPr>
+                              <a:spLocks noChangeArrowheads="1"/>
+                            </wps:cNvSpPr>
+                            <wps:spPr bwMode="auto">
+                              <a:xfrm>
+                                <a:off x="678" y="540"/>
+                                <a:ext cx="457" cy="71"/>
+                              </a:xfrm>
+                              <a:prstGeom prst="rect">
+                                <a:avLst/>
+                              </a:prstGeom>
+                              <a:solidFill>
+                                <a:srgbClr val="5F497A"/>
+                              </a:solidFill>
+                              <a:ln w="9525">
+                                <a:solidFill>
+                                  <a:srgbClr val="5F497A"/>
+                                </a:solidFill>
+                                <a:miter lim="800000"/>
+                                <a:headEnd/>
+                                <a:tailEnd/>
+                              </a:ln>
+                            </wps:spPr>
+                            <wps:bodyPr rot="0" vert="horz" wrap="square" lIns="91440" tIns="45720" rIns="91440" bIns="45720" anchor="t" anchorCtr="0" upright="1">
+                              <a:noAutofit/>
+                            </wps:bodyPr>
+                          </wps:wsp>
+                          <wps:wsp>
+                            <wps:cNvPr id="11" name="AutoShape 4"/>
+                            <wps:cNvCnPr>
+                              <a:cxnSpLocks noChangeShapeType="1"/>
+                            </wps:cNvCnPr>
+                            <wps:spPr bwMode="auto">
+                              <a:xfrm flipH="1">
+                                <a:off x="-83" y="540"/>
+                                <a:ext cx="761" cy="0"/>
+                              </a:xfrm>
+                              <a:prstGeom prst="straightConnector1">
+                                <a:avLst/>
+                              </a:prstGeom>
+                              <a:noFill/>
+                              <a:ln w="9525">
+                                <a:solidFill>
+                                  <a:srgbClr val="5F497A"/>
+                                </a:solidFill>
+                                <a:round/>
+                                <a:headEnd/>
+                                <a:tailEnd/>
+                              </a:ln>
+                              <a:extLst>
+                                <a:ext uri="{909E8E84-426E-40DD-AFC4-6F175D3DCCD1}">
+                                  <a14:hiddenFill xmlns:a14="http://schemas.microsoft.com/office/drawing/2010/main">
+                                    <a:noFill/>
+                                  </a14:hiddenFill>
+                                </a:ext>
+                              </a:extLst>
+                            </wps:spPr>
+                            <wps:bodyPr/>
+                          </wps:wsp>
+                        </wpg:grpSp>
+                        <wps:wsp>
+                          <wps:cNvPr id="12" name="Rectangle 5"/>
+                          <wps:cNvSpPr>
+                            <a:spLocks noChangeArrowheads="1"/>
+                          </wps:cNvSpPr>
+                          <wps:spPr bwMode="auto">
+                            <a:xfrm>
+                              <a:off x="405" y="11415"/>
+                              <a:ext cx="1033" cy="2805"/>
+                            </a:xfrm>
+                            <a:prstGeom prst="rect">
+                              <a:avLst/>
+                            </a:prstGeom>
+                            <a:solidFill>
+                              <a:srgbClr val="FFFFFF"/>
+                            </a:solidFill>
+                            <a:ln>
+                              <a:noFill/>
+                            </a:ln>
+                            <a:extLst>
+                              <a:ext uri="{91240B29-F687-4F45-9708-019B960494DF}">
+                                <a14:hiddenLine xmlns:a14="http://schemas.microsoft.com/office/drawing/2010/main" w="9525">
+                                  <a:solidFill>
+                                    <a:srgbClr val="000000"/>
+                                  </a:solidFill>
+                                  <a:miter lim="800000"/>
+                                  <a:headEnd/>
+                                  <a:tailEnd/>
+                                </a14:hiddenLine>
+                              </a:ext>
+                            </a:extLst>
+                          </wps:spPr>
+                          <wps:txbx>
+                            <w:txbxContent>
+                              <w:p>
+                                <w:pPr>
+                                  <w:pStyle w:val="NoSpacing"/>
+                                  <w:jc w:val="right"/>
+                                </w:pPr>
+                                <w:r>
+                                  <w:fldChar w:fldCharType="begin"/>
+                                </w:r>
+                                <w:r>
+                                  <w:instrText xml:space="preserve"> PAGE    \* MERGEFORMAT </w:instrText>
+                                </w:r>
+                                <w:r>
+                                  <w:fldChar w:fldCharType="separate"/>
+                                </w:r>
+                                <w:r>
+                                  <w:rPr>
+                                    <w:b/>
+                                    <w:bCs/>
+                                    <w:noProof/>
+                                    <w:color w:val="BF8F00" w:themeColor="accent4" w:themeShade="BF"/>
+                                    <w:sz w:val="52"/>
+                                    <w:szCs w:val="52"/>
+                                  </w:rPr>
+                                  <w:t>2</w:t>
+                                </w:r>
+                                <w:r>
+                                  <w:rPr>
+                                    <w:b/>
+                                    <w:bCs/>
+                                    <w:noProof/>
+                                    <w:color w:val="BF8F00" w:themeColor="accent4" w:themeShade="BF"/>
+                                    <w:sz w:val="52"/>
+                                    <w:szCs w:val="52"/>
+                                  </w:rPr>
+                                  <w:fldChar w:fldCharType="end"/>
+                                </w:r>
+                              </w:p>
+                            </w:txbxContent>
+                          </wps:txbx>
+                          <wps:bodyPr rot="0" vert="vert" wrap="square" lIns="0" tIns="0" rIns="0" bIns="0" anchor="b" anchorCtr="0" upright="1">
+                            <a:noAutofit/>
+                          </wps:bodyPr>
+                        </wps:wsp>
+                      </wpg:wgp>
+                    </a:graphicData>
+                  </a:graphic>
+                  <wp14:sizeRelH relativeFrom="rightMargin">
+                    <wp14:pctWidth>100000</wp14:pctWidth>
+                  </wp14:sizeRelH>
+                  <wp14:sizeRelV relativeFrom="page">
+                    <wp14:pctHeight>0</wp14:pctHeight>
+                  </wp14:sizeRelV>
+                </wp:anchor>
+              </w:drawing>
+            </mc:Choice>
+            <mc:Fallback>
+              <w:pict>
+                <v:group w14:anchorId="7BA997F4" id="Group 8" o:spid="_x0000_s1027" style="position:absolute;margin-left:0;margin-top:0;width:71.25pt;height:149.8pt;flip:x;z-index:251661312;mso-width-percent:1000;mso-position-horizontal:left;mso-position-horizontal-relative:right-margin-area;mso-position-vertical:bottom;mso-position-vertical-relative:margin;mso-width-percent:1000;mso-width-relative:right-margin-area" coordorigin="13,11415" coordsize="1425,2996" o:gfxdata="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" o:allowincell="f">
+                  <v:group id="Group 2" o:spid="_x0000_s1028" style="position:absolute;left:13;top:14340;width:1410;height:71;flip:y" coordorigin="-83,540" coordsize="1218,71" o:gfxdata="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">
+                    <v:rect id="Rectangle 3" o:spid="_x0000_s1029" style="position:absolute;left:678;top:540;width:457;height:71;visibility:visible;mso-wrap-style:square;v-text-anchor:top" o:gfxdata="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" fillcolor="#5f497a" strokecolor="#5f497a"/>
+                    <v:shapetype id="_x0000_t32" coordsize="21600,21600" o:spt="32" o:oned="t" path="m,l21600,21600e" filled="f">
+                      <v:path arrowok="t" fillok="f" o:connecttype="none"/>
+                      <o:lock v:ext="edit" shapetype="t"/>
+                    </v:shapetype>
+                    <v:shape id="AutoShape 4" o:spid="_x0000_s1030" type="#_x0000_t32" style="position:absolute;left:-83;top:540;width:761;height:0;flip:x;visibility:visible;mso-wrap-style:square" o:connectortype="straight" o:gfxdata="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" strokecolor="#5f497a"/>
+                  </v:group>
+                  <v:rect id="Rectangle 5" o:spid="_x0000_s1031" style="position:absolute;left:405;top:11415;width:1033;height:2805;visibility:visible;mso-wrap-style:square;v-text-anchor:bottom" o:gfxdata="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" stroked="f">
+                    <v:textbox style="layout-flow:vertical" inset="0,0,0,0">
+                      <w:txbxContent>
+                        <w:p>
+                          <w:pPr>
+                            <w:pStyle w:val="NoSpacing"/>
+                            <w:jc w:val="right"/>
+                          </w:pPr>
+                          <w:r>
+                            <w:fldChar w:fldCharType="begin"/>
+                          </w:r>
+                          <w:r>
+                            <w:instrText xml:space="preserve"> PAGE    \* MERGEFORMAT </w:instrText>
+                          </w:r>
+                          <w:r>
+                            <w:fldChar w:fldCharType="separate"/>
+                          </w:r>
+                          <w:r>
+                            <w:rPr>
+                              <w:b/>
+                              <w:bCs/>
+                              <w:noProof/>
+                              <w:color w:val="BF8F00" w:themeColor="accent4" w:themeShade="BF"/>
+                              <w:sz w:val="52"/>
+                              <w:szCs w:val="52"/>
+                            </w:rPr>
+                            <w:t>2</w:t>
+                          </w:r>
+                          <w:r>
+                            <w:rPr>
+                              <w:b/>
+                              <w:bCs/>
+                              <w:noProof/>
+                              <w:color w:val="BF8F00" w:themeColor="accent4" w:themeShade="BF"/>
+                              <w:sz w:val="52"/>
+                              <w:szCs w:val="52"/>
+                            </w:rPr>
+                            <w:fldChar w:fldCharType="end"/>
+                          </w:r>
+                        </w:p>
+                      </w:txbxContent>
+                    </v:textbox>
+                  </v:rect>
+                  <w10:wrap anchorx="margin" anchory="margin"/>
+                </v:group>
+              </w:pict>
+            </mc:Fallback>
+          </mc:AlternateContent>
+        </w:r>
+      </w:p>
+    </w:sdtContent>
+  </w:sdt>
+</w:ftr>
+</file>
+
 <file path=word/footnotes.xml><?xml version="1.0" encoding="utf-8"?>
 <w:footnotes xmlns:wpc="http://schemas.microsoft.com/office/word/2010/wordprocessingCanvas" xmlns:cx="http://schemas.microsoft.com/office/drawing/2014/chartex" xmlns:cx1="http://schemas.microsoft.com/office/drawing/2015/9/8/chartex" xmlns:cx2="http://schemas.microsoft.com/office/drawing/2015/10/21/chartex" xmlns:cx3="http://schemas.microsoft.com/office/drawing/2016/5/9/chartex" xmlns:cx4="http://schemas.microsoft.com/office/drawing/2016/5/10/chartex" xmlns:cx5="http://schemas.microsoft.com/office/drawing/2016/5/11/chartex" xmlns:cx6="http://schemas.microsoft.com/office/drawing/2016/5/12/chartex" xmlns:cx7="http://schemas.microsoft.com/office/drawing/2016/5/13/chartex" xmlns:cx8="http://schemas.microsoft.com/office/drawing/2016/5/14/chartex" xmlns:mc="http://schemas.openxmlformats.org/markup-compatibility/2006" xmlns:aink="http://schemas.microsoft.com/office/drawing/2016/ink" xmlns:am3d="http://schemas.microsoft.com/office/drawing/2017/model3d" xmlns:o="urn:schemas-microsoft-com:office:office" xmlns:r="http://schemas.openxmlformats.org/officeDocument/2006/relationships" xmlns:m="http://schemas.openxmlformats.org/officeDocument/2006/math" xmlns:v="urn:schemas-microsoft-com:vml" xmlns:wp14="http://schemas.microsoft.com/office/word/2010/wordprocessingDrawing" xmlns:wp="http://schemas.openxmlformats.org/drawingml/2006/wordprocessingDrawing" xmlns:w10="urn:schemas-microsoft-com:office:word" xmlns:w="http://schemas.openxmlformats.org/wordprocessingml/2006/main" xmlns:w14="http://schemas.microsoft.com/office/word/2010/wordml" xmlns:w15="http://schemas.microsoft.com/office/word/2012/wordml" xmlns:w16cid="http://schemas.microsoft.com/office/word/2016/wordml/cid" xmlns:w16se="http://schemas.microsoft.com/office/word/2015/wordml/symex" xmlns:wpg="http://schemas.microsoft.com/office/word/2010/wordprocessingGroup" xmlns:wpi="http://schemas.microsoft.com/office/word/2010/wordprocessingInk" xmlns:wne="http://schemas.microsoft.com/office/word/2006/wordml" xmlns:wps="http://schemas.microsoft.com/office/word/2010/wordprocessingShape" mc:Ignorable="w14 w15 w16se w16cid wp14">
   <w:footnote w:type="separator" w:id="-1">
@@ -3001,6 +4242,41 @@
       <w:r>
         <w:t xml:space="preserve"> </w:t>
       </w:r>
+    </w:p>
+  </w:footnote>
+  <w:footnote w:id="5">
+    <w:p>
+      <w:pPr>
+        <w:pStyle w:val="FootnoteText"/>
+      </w:pPr>
+      <w:r>
+        <w:rPr>
+          <w:rStyle w:val="FootnoteReference"/>
+        </w:rPr>
+        <w:footnoteRef/>
+      </w:r>
+      <w:r>
+        <w:t xml:space="preserve"> </w:t>
+      </w:r>
+      <w:proofErr w:type="spellStart"/>
+      <w:r>
+        <w:t>Recognising</w:t>
+      </w:r>
+      <w:proofErr w:type="spellEnd"/>
+      <w:r>
+        <w:t xml:space="preserve"> Traffic Signs With 98% Accuracy Using Deep Learning</w:t>
+      </w:r>
+      <w:r>
+        <w:t xml:space="preserve"> </w:t>
+      </w:r>
+      <w:hyperlink r:id="rId5" w:history="1">
+        <w:r>
+          <w:rPr>
+            <w:rStyle w:val="Hyperlink"/>
+          </w:rPr>
+          <w:t>https://towardsdatascience.com/recognizing-traffic-signs-with-over-98-accuracy-using-deep-learning-86737aedc2ab</w:t>
+        </w:r>
+      </w:hyperlink>
     </w:p>
   </w:footnote>
 </w:footnotes>
@@ -3110,21 +4386,35 @@
                                   <w:caps/>
                                   <w:color w:val="FFFFFF" w:themeColor="background1"/>
                                 </w:rPr>
-                                <w:t xml:space="preserve">Data Exploration </w:t>
+                                <w:t>Data Exploration</w:t>
                               </w:r>
                               <w:r>
                                 <w:rPr>
                                   <w:caps/>
                                   <w:color w:val="FFFFFF" w:themeColor="background1"/>
                                 </w:rPr>
-                                <w:t xml:space="preserve">&amp; ANALYSIS </w:t>
+                                <w:t xml:space="preserve">, </w:t>
                               </w:r>
                               <w:r>
                                 <w:rPr>
                                   <w:caps/>
                                   <w:color w:val="FFFFFF" w:themeColor="background1"/>
                                 </w:rPr>
-                                <w:t>– Team 5K</w:t>
+                                <w:t xml:space="preserve">ANALYSIS </w:t>
+                              </w:r>
+                              <w:r>
+                                <w:rPr>
+                                  <w:caps/>
+                                  <w:color w:val="FFFFFF" w:themeColor="background1"/>
+                                </w:rPr>
+                                <w:t xml:space="preserve"> &amp; Feature EngineerinG/selection – </w:t>
+                              </w:r>
+                              <w:r>
+                                <w:rPr>
+                                  <w:caps/>
+                                  <w:color w:val="FFFFFF" w:themeColor="background1"/>
+                                </w:rPr>
+                                <w:t xml:space="preserve"> Team 5K</w:t>
                               </w:r>
                             </w:p>
                           </w:sdtContent>
@@ -3186,21 +4476,35 @@
                             <w:caps/>
                             <w:color w:val="FFFFFF" w:themeColor="background1"/>
                           </w:rPr>
-                          <w:t xml:space="preserve">Data Exploration </w:t>
+                          <w:t>Data Exploration</w:t>
                         </w:r>
                         <w:r>
                           <w:rPr>
                             <w:caps/>
                             <w:color w:val="FFFFFF" w:themeColor="background1"/>
                           </w:rPr>
-                          <w:t xml:space="preserve">&amp; ANALYSIS </w:t>
+                          <w:t xml:space="preserve">, </w:t>
                         </w:r>
                         <w:r>
                           <w:rPr>
                             <w:caps/>
                             <w:color w:val="FFFFFF" w:themeColor="background1"/>
                           </w:rPr>
-                          <w:t>– Team 5K</w:t>
+                          <w:t xml:space="preserve">ANALYSIS </w:t>
+                        </w:r>
+                        <w:r>
+                          <w:rPr>
+                            <w:caps/>
+                            <w:color w:val="FFFFFF" w:themeColor="background1"/>
+                          </w:rPr>
+                          <w:t xml:space="preserve"> &amp; Feature EngineerinG/selection – </w:t>
+                        </w:r>
+                        <w:r>
+                          <w:rPr>
+                            <w:caps/>
+                            <w:color w:val="FFFFFF" w:themeColor="background1"/>
+                          </w:rPr>
+                          <w:t xml:space="preserve"> Team 5K</w:t>
                         </w:r>
                       </w:p>
                     </w:sdtContent>
@@ -4260,6 +5564,29 @@
     <w:link w:val="Footer"/>
     <w:uiPriority w:val="99"/>
     <w:rsid w:val="0012035F"/>
+  </w:style>
+  <w:style w:type="paragraph" w:styleId="NoSpacing">
+    <w:name w:val="No Spacing"/>
+    <w:link w:val="NoSpacingChar"/>
+    <w:uiPriority w:val="1"/>
+    <w:qFormat/>
+    <w:rsid w:val="00FE5640"/>
+    <w:pPr>
+      <w:spacing w:after="0" w:line="240" w:lineRule="auto"/>
+    </w:pPr>
+    <w:rPr>
+      <w:rFonts w:eastAsiaTheme="minorEastAsia"/>
+    </w:rPr>
+  </w:style>
+  <w:style w:type="character" w:customStyle="1" w:styleId="NoSpacingChar">
+    <w:name w:val="No Spacing Char"/>
+    <w:basedOn w:val="DefaultParagraphFont"/>
+    <w:link w:val="NoSpacing"/>
+    <w:uiPriority w:val="1"/>
+    <w:rsid w:val="00FE5640"/>
+    <w:rPr>
+      <w:rFonts w:eastAsiaTheme="minorEastAsia"/>
+    </w:rPr>
   </w:style>
 </w:styles>
 </file>
@@ -6778,7 +8105,7 @@
 </file>
 
 <file path=customXml/itemProps1.xml><?xml version="1.0" encoding="utf-8"?>
-<ds:datastoreItem xmlns:ds="http://schemas.openxmlformats.org/officeDocument/2006/customXml" ds:itemID="{C92DADB1-C7E7-497A-967A-DCE66D16AF61}">
+<ds:datastoreItem xmlns:ds="http://schemas.openxmlformats.org/officeDocument/2006/customXml" ds:itemID="{848788A3-C291-449F-90DC-3F807BF0A645}">
   <ds:schemaRefs>
     <ds:schemaRef ds:uri="http://schemas.openxmlformats.org/officeDocument/2006/bibliography"/>
   </ds:schemaRefs>

</xml_diff>

<commit_message>
Updates to Word doc.
</commit_message>
<xml_diff>
--- a/preso_info/DataExploration-Team5K.docx
+++ b/preso_info/DataExploration-Team5K.docx
@@ -12,6 +12,8 @@
           <w:szCs w:val="24"/>
         </w:rPr>
       </w:pPr>
+      <w:bookmarkStart w:id="0" w:name="_Hlk47895173"/>
+      <w:bookmarkEnd w:id="0"/>
       <w:r>
         <w:rPr>
           <w:b/>
@@ -481,7 +483,21 @@
           <w:sz w:val="24"/>
           <w:szCs w:val="24"/>
         </w:rPr>
-        <w:t>Do demographics, such as age and education have an effect on these data?</w:t>
+        <w:t xml:space="preserve">Do demographics, such as age and education </w:t>
+      </w:r>
+      <w:r>
+        <w:rPr>
+          <w:sz w:val="24"/>
+          <w:szCs w:val="24"/>
+        </w:rPr>
+        <w:t>influence</w:t>
+      </w:r>
+      <w:r>
+        <w:rPr>
+          <w:sz w:val="24"/>
+          <w:szCs w:val="24"/>
+        </w:rPr>
+        <w:t xml:space="preserve"> these data?</w:t>
       </w:r>
     </w:p>
     <w:p>
@@ -3390,6 +3406,15 @@
         </w:rPr>
         <w:t>Google Cloud</w:t>
       </w:r>
+      <w:r>
+        <w:rPr>
+          <w:rFonts w:eastAsia="Times New Roman" w:cstheme="minorHAnsi"/>
+          <w:sz w:val="24"/>
+          <w:szCs w:val="24"/>
+          <w:u w:val="single"/>
+        </w:rPr>
+        <w:t xml:space="preserve"> &amp; PostgreSQL</w:t>
+      </w:r>
     </w:p>
     <w:p>
       <w:pPr>
@@ -3410,18 +3435,14 @@
         </w:rPr>
         <w:t>We place large dataset and bucketed information onto this platform. This allows to perform the ETL and join tables.</w:t>
       </w:r>
-    </w:p>
-    <w:p>
-      <w:pPr>
-        <w:pStyle w:val="ListParagraph"/>
-        <w:spacing w:after="0" w:line="240" w:lineRule="auto"/>
-        <w:jc w:val="both"/>
-        <w:rPr>
-          <w:rFonts w:eastAsia="Times New Roman" w:cstheme="minorHAnsi"/>
-          <w:sz w:val="24"/>
-          <w:szCs w:val="24"/>
-        </w:rPr>
-      </w:pPr>
+      <w:r>
+        <w:rPr>
+          <w:rFonts w:eastAsia="Times New Roman" w:cstheme="minorHAnsi"/>
+          <w:sz w:val="24"/>
+          <w:szCs w:val="24"/>
+        </w:rPr>
+        <w:t xml:space="preserve"> Including the use of Colab and PySpark to load the data. The size of the database is over 15M and using 68GB. </w:t>
+      </w:r>
     </w:p>
     <w:p>
       <w:pPr>
@@ -3529,73 +3550,7 @@
         </w:rPr>
         <w:t>Feature Engineering</w:t>
       </w:r>
-    </w:p>
-    <w:p>
-      <w:pPr>
-        <w:spacing w:after="0" w:line="240" w:lineRule="auto"/>
-        <w:jc w:val="both"/>
-        <w:rPr>
-          <w:rFonts w:eastAsia="Times New Roman" w:cstheme="minorHAnsi"/>
-          <w:sz w:val="24"/>
-          <w:szCs w:val="24"/>
-        </w:rPr>
-      </w:pPr>
-      <w:r>
-        <w:rPr>
-          <w:rFonts w:eastAsia="Times New Roman" w:cstheme="minorHAnsi"/>
-          <w:sz w:val="24"/>
-          <w:szCs w:val="24"/>
-        </w:rPr>
-        <w:t>Feature engineering, al</w:t>
-      </w:r>
-      <w:r>
-        <w:rPr>
-          <w:rFonts w:eastAsia="Times New Roman" w:cstheme="minorHAnsi"/>
-          <w:sz w:val="24"/>
-          <w:szCs w:val="24"/>
-        </w:rPr>
-        <w:t>s</w:t>
-      </w:r>
-      <w:r>
-        <w:rPr>
-          <w:rFonts w:eastAsia="Times New Roman" w:cstheme="minorHAnsi"/>
-          <w:sz w:val="24"/>
-          <w:szCs w:val="24"/>
-        </w:rPr>
-        <w:t>0</w:t>
-      </w:r>
-      <w:r>
-        <w:rPr>
-          <w:rFonts w:eastAsia="Times New Roman" w:cstheme="minorHAnsi"/>
-          <w:sz w:val="24"/>
-          <w:szCs w:val="24"/>
-        </w:rPr>
-        <w:t xml:space="preserve"> know as data preparation was done during the first two weeks of the project. The team rallied together to select all of the necessary types of data from various online options. We took various tables and processed the data in Jupyter Notebook and Google Cloud. This gave us a better understanding of each data element, along with what information we need to group, focus on and what we needed to remove. Then, we sorted thru the data and optimized it for our project. We believe, from the data, that looking at previous voter information, coupled with donation info and demographics might provide insights on our main focus which is donations affecting presidential elections in swing states. We’re testing to see if there is a correlation between the money people donate and who is elected</w:t>
-      </w:r>
-      <w:r>
-        <w:rPr>
-          <w:rFonts w:eastAsia="Times New Roman" w:cstheme="minorHAnsi"/>
-          <w:sz w:val="24"/>
-          <w:szCs w:val="24"/>
-        </w:rPr>
-        <w:t>.</w:t>
-      </w:r>
-    </w:p>
-    <w:p>
-      <w:pPr>
-        <w:spacing w:after="0" w:line="240" w:lineRule="auto"/>
-        <w:jc w:val="both"/>
-        <w:rPr>
-          <w:rFonts w:eastAsia="Times New Roman" w:cstheme="minorHAnsi"/>
-          <w:sz w:val="24"/>
-          <w:szCs w:val="24"/>
-        </w:rPr>
-      </w:pPr>
-    </w:p>
-    <w:p>
-      <w:pPr>
-        <w:spacing w:after="0" w:line="240" w:lineRule="auto"/>
-        <w:jc w:val="both"/>
+      <w:r>
         <w:rPr>
           <w:rFonts w:eastAsia="Times New Roman" w:cstheme="minorHAnsi"/>
           <w:b/>
@@ -3603,8 +3558,663 @@
           <w:sz w:val="24"/>
           <w:szCs w:val="24"/>
         </w:rPr>
-      </w:pPr>
-      <w:r>
+        <w:t xml:space="preserve"> &amp; Preprocessing</w:t>
+      </w:r>
+    </w:p>
+    <w:p>
+      <w:pPr>
+        <w:spacing w:after="0" w:line="240" w:lineRule="auto"/>
+        <w:jc w:val="both"/>
+        <w:rPr>
+          <w:rFonts w:eastAsia="Times New Roman" w:cstheme="minorHAnsi"/>
+          <w:sz w:val="24"/>
+          <w:szCs w:val="24"/>
+        </w:rPr>
+      </w:pPr>
+      <w:r>
+        <w:rPr>
+          <w:rFonts w:eastAsia="Times New Roman" w:cstheme="minorHAnsi"/>
+          <w:sz w:val="24"/>
+          <w:szCs w:val="24"/>
+        </w:rPr>
+        <w:t>Feature engineering, al</w:t>
+      </w:r>
+      <w:r>
+        <w:rPr>
+          <w:rFonts w:eastAsia="Times New Roman" w:cstheme="minorHAnsi"/>
+          <w:sz w:val="24"/>
+          <w:szCs w:val="24"/>
+        </w:rPr>
+        <w:t>s</w:t>
+      </w:r>
+      <w:r>
+        <w:rPr>
+          <w:rFonts w:eastAsia="Times New Roman" w:cstheme="minorHAnsi"/>
+          <w:sz w:val="24"/>
+          <w:szCs w:val="24"/>
+        </w:rPr>
+        <w:t>o</w:t>
+      </w:r>
+      <w:r>
+        <w:rPr>
+          <w:rFonts w:eastAsia="Times New Roman" w:cstheme="minorHAnsi"/>
+          <w:sz w:val="24"/>
+          <w:szCs w:val="24"/>
+        </w:rPr>
+        <w:t xml:space="preserve"> know</w:t>
+      </w:r>
+      <w:r>
+        <w:rPr>
+          <w:rFonts w:eastAsia="Times New Roman" w:cstheme="minorHAnsi"/>
+          <w:sz w:val="24"/>
+          <w:szCs w:val="24"/>
+        </w:rPr>
+        <w:t>n</w:t>
+      </w:r>
+      <w:r>
+        <w:rPr>
+          <w:rFonts w:eastAsia="Times New Roman" w:cstheme="minorHAnsi"/>
+          <w:sz w:val="24"/>
+          <w:szCs w:val="24"/>
+        </w:rPr>
+        <w:t xml:space="preserve"> as data </w:t>
+      </w:r>
+      <w:r>
+        <w:rPr>
+          <w:rFonts w:eastAsia="Times New Roman" w:cstheme="minorHAnsi"/>
+          <w:sz w:val="24"/>
+          <w:szCs w:val="24"/>
+        </w:rPr>
+        <w:t>preparation,</w:t>
+      </w:r>
+      <w:r>
+        <w:rPr>
+          <w:rFonts w:eastAsia="Times New Roman" w:cstheme="minorHAnsi"/>
+          <w:sz w:val="24"/>
+          <w:szCs w:val="24"/>
+        </w:rPr>
+        <w:t xml:space="preserve"> was done during the first two weeks of the project. The team rallied together to select </w:t>
+      </w:r>
+      <w:r>
+        <w:rPr>
+          <w:rFonts w:eastAsia="Times New Roman" w:cstheme="minorHAnsi"/>
+          <w:sz w:val="24"/>
+          <w:szCs w:val="24"/>
+        </w:rPr>
+        <w:t>all</w:t>
+      </w:r>
+      <w:r>
+        <w:rPr>
+          <w:rFonts w:eastAsia="Times New Roman" w:cstheme="minorHAnsi"/>
+          <w:sz w:val="24"/>
+          <w:szCs w:val="24"/>
+        </w:rPr>
+        <w:t xml:space="preserve"> the necessary types of data from various online options. We took various tables and processed the data in Jupyter Notebook and Google Cloud. This gave us a better understanding of each data element, along with what information we need to group, focus on and what we needed to remove. Then, we sorted thru the data and optimized it for our project. We believe, from the data, that looking at previous voter information, coupled with donation info and demographics might provide insights on our </w:t>
+      </w:r>
+      <w:r>
+        <w:rPr>
+          <w:rFonts w:eastAsia="Times New Roman" w:cstheme="minorHAnsi"/>
+          <w:sz w:val="24"/>
+          <w:szCs w:val="24"/>
+        </w:rPr>
+        <w:t>focus</w:t>
+      </w:r>
+      <w:r>
+        <w:rPr>
+          <w:rFonts w:eastAsia="Times New Roman" w:cstheme="minorHAnsi"/>
+          <w:sz w:val="24"/>
+          <w:szCs w:val="24"/>
+        </w:rPr>
+        <w:t xml:space="preserve"> which is donations affecting presidential elections in swing states. We’re testing to see if there is a correlation between the money people donate and who is elected</w:t>
+      </w:r>
+      <w:r>
+        <w:rPr>
+          <w:rFonts w:eastAsia="Times New Roman" w:cstheme="minorHAnsi"/>
+          <w:sz w:val="24"/>
+          <w:szCs w:val="24"/>
+        </w:rPr>
+        <w:t>.</w:t>
+      </w:r>
+      <w:bookmarkStart w:id="1" w:name="_GoBack"/>
+      <w:bookmarkEnd w:id="1"/>
+    </w:p>
+    <w:p>
+      <w:pPr>
+        <w:spacing w:after="0" w:line="240" w:lineRule="auto"/>
+        <w:jc w:val="both"/>
+        <w:rPr>
+          <w:rFonts w:eastAsia="Times New Roman" w:cstheme="minorHAnsi"/>
+          <w:sz w:val="24"/>
+          <w:szCs w:val="24"/>
+        </w:rPr>
+      </w:pPr>
+    </w:p>
+    <w:p>
+      <w:pPr>
+        <w:spacing w:after="0" w:line="240" w:lineRule="auto"/>
+        <w:jc w:val="both"/>
+        <w:rPr>
+          <w:rFonts w:eastAsia="Times New Roman" w:cstheme="minorHAnsi"/>
+          <w:sz w:val="24"/>
+          <w:szCs w:val="24"/>
+        </w:rPr>
+      </w:pPr>
+      <w:r>
+        <w:rPr>
+          <w:rFonts w:eastAsia="Times New Roman" w:cstheme="minorHAnsi"/>
+          <w:sz w:val="24"/>
+          <w:szCs w:val="24"/>
+        </w:rPr>
+        <w:t>We did the following joins:</w:t>
+      </w:r>
+    </w:p>
+    <w:p>
+      <w:pPr>
+        <w:pStyle w:val="ListParagraph"/>
+        <w:numPr>
+          <w:ilvl w:val="0"/>
+          <w:numId w:val="4"/>
+        </w:numPr>
+        <w:spacing w:after="0" w:line="240" w:lineRule="auto"/>
+        <w:jc w:val="both"/>
+        <w:rPr>
+          <w:rFonts w:eastAsia="Times New Roman" w:cstheme="minorHAnsi"/>
+          <w:sz w:val="24"/>
+          <w:szCs w:val="24"/>
+        </w:rPr>
+      </w:pPr>
+      <w:r>
+        <w:rPr>
+          <w:rFonts w:eastAsia="Times New Roman" w:cstheme="minorHAnsi"/>
+          <w:sz w:val="24"/>
+          <w:szCs w:val="24"/>
+        </w:rPr>
+        <w:t>County</w:t>
+      </w:r>
+    </w:p>
+    <w:p>
+      <w:pPr>
+        <w:pStyle w:val="ListParagraph"/>
+        <w:numPr>
+          <w:ilvl w:val="1"/>
+          <w:numId w:val="4"/>
+        </w:numPr>
+        <w:spacing w:after="0" w:line="240" w:lineRule="auto"/>
+        <w:jc w:val="both"/>
+        <w:rPr>
+          <w:rFonts w:eastAsia="Times New Roman" w:cstheme="minorHAnsi"/>
+          <w:sz w:val="24"/>
+          <w:szCs w:val="24"/>
+        </w:rPr>
+      </w:pPr>
+      <w:r>
+        <w:rPr>
+          <w:rFonts w:eastAsia="Times New Roman" w:cstheme="minorHAnsi"/>
+          <w:sz w:val="24"/>
+          <w:szCs w:val="24"/>
+        </w:rPr>
+        <w:t>Linking with other datasets</w:t>
+      </w:r>
+    </w:p>
+    <w:p>
+      <w:pPr>
+        <w:pStyle w:val="ListParagraph"/>
+        <w:numPr>
+          <w:ilvl w:val="2"/>
+          <w:numId w:val="4"/>
+        </w:numPr>
+        <w:spacing w:after="0" w:line="240" w:lineRule="auto"/>
+        <w:jc w:val="both"/>
+        <w:rPr>
+          <w:rFonts w:eastAsia="Times New Roman" w:cstheme="minorHAnsi"/>
+          <w:sz w:val="24"/>
+          <w:szCs w:val="24"/>
+        </w:rPr>
+      </w:pPr>
+      <w:r>
+        <w:rPr>
+          <w:rFonts w:eastAsia="Times New Roman" w:cstheme="minorHAnsi"/>
+          <w:sz w:val="24"/>
+          <w:szCs w:val="24"/>
+        </w:rPr>
+        <w:t>Unemployment</w:t>
+      </w:r>
+    </w:p>
+    <w:p>
+      <w:pPr>
+        <w:pStyle w:val="ListParagraph"/>
+        <w:numPr>
+          <w:ilvl w:val="2"/>
+          <w:numId w:val="4"/>
+        </w:numPr>
+        <w:spacing w:after="0" w:line="240" w:lineRule="auto"/>
+        <w:jc w:val="both"/>
+        <w:rPr>
+          <w:rFonts w:eastAsia="Times New Roman" w:cstheme="minorHAnsi"/>
+          <w:sz w:val="24"/>
+          <w:szCs w:val="24"/>
+        </w:rPr>
+      </w:pPr>
+      <w:r>
+        <w:rPr>
+          <w:rFonts w:eastAsia="Times New Roman" w:cstheme="minorHAnsi"/>
+          <w:sz w:val="24"/>
+          <w:szCs w:val="24"/>
+        </w:rPr>
+        <w:t>Urban population density</w:t>
+      </w:r>
+    </w:p>
+    <w:p>
+      <w:pPr>
+        <w:pStyle w:val="ListParagraph"/>
+        <w:numPr>
+          <w:ilvl w:val="2"/>
+          <w:numId w:val="4"/>
+        </w:numPr>
+        <w:spacing w:after="0" w:line="240" w:lineRule="auto"/>
+        <w:jc w:val="both"/>
+        <w:rPr>
+          <w:rFonts w:eastAsia="Times New Roman" w:cstheme="minorHAnsi"/>
+          <w:sz w:val="24"/>
+          <w:szCs w:val="24"/>
+        </w:rPr>
+      </w:pPr>
+      <w:r>
+        <w:rPr>
+          <w:rFonts w:eastAsia="Times New Roman" w:cstheme="minorHAnsi"/>
+          <w:sz w:val="24"/>
+          <w:szCs w:val="24"/>
+        </w:rPr>
+        <w:t xml:space="preserve">Rural </w:t>
+      </w:r>
+      <w:r>
+        <w:rPr>
+          <w:rFonts w:eastAsia="Times New Roman" w:cstheme="minorHAnsi"/>
+          <w:sz w:val="24"/>
+          <w:szCs w:val="24"/>
+        </w:rPr>
+        <w:t>population density</w:t>
+      </w:r>
+    </w:p>
+    <w:p>
+      <w:pPr>
+        <w:pStyle w:val="ListParagraph"/>
+        <w:numPr>
+          <w:ilvl w:val="1"/>
+          <w:numId w:val="4"/>
+        </w:numPr>
+        <w:spacing w:after="0" w:line="240" w:lineRule="auto"/>
+        <w:jc w:val="both"/>
+        <w:rPr>
+          <w:rFonts w:eastAsia="Times New Roman" w:cstheme="minorHAnsi"/>
+          <w:sz w:val="24"/>
+          <w:szCs w:val="24"/>
+        </w:rPr>
+      </w:pPr>
+      <w:r>
+        <w:rPr>
+          <w:rFonts w:eastAsia="Times New Roman" w:cstheme="minorHAnsi"/>
+          <w:sz w:val="24"/>
+          <w:szCs w:val="24"/>
+        </w:rPr>
+        <w:t>Running aggregate</w:t>
+      </w:r>
+    </w:p>
+    <w:p>
+      <w:pPr>
+        <w:pStyle w:val="ListParagraph"/>
+        <w:numPr>
+          <w:ilvl w:val="0"/>
+          <w:numId w:val="4"/>
+        </w:numPr>
+        <w:spacing w:after="0" w:line="240" w:lineRule="auto"/>
+        <w:jc w:val="both"/>
+        <w:rPr>
+          <w:rFonts w:eastAsia="Times New Roman" w:cstheme="minorHAnsi"/>
+          <w:sz w:val="24"/>
+          <w:szCs w:val="24"/>
+        </w:rPr>
+      </w:pPr>
+      <w:r>
+        <w:rPr>
+          <w:rFonts w:eastAsia="Times New Roman" w:cstheme="minorHAnsi"/>
+          <w:sz w:val="24"/>
+          <w:szCs w:val="24"/>
+        </w:rPr>
+        <w:t>Donations</w:t>
+      </w:r>
+    </w:p>
+    <w:p>
+      <w:pPr>
+        <w:pStyle w:val="ListParagraph"/>
+        <w:numPr>
+          <w:ilvl w:val="1"/>
+          <w:numId w:val="4"/>
+        </w:numPr>
+        <w:spacing w:after="0" w:line="240" w:lineRule="auto"/>
+        <w:jc w:val="both"/>
+        <w:rPr>
+          <w:rFonts w:eastAsia="Times New Roman" w:cstheme="minorHAnsi"/>
+          <w:sz w:val="24"/>
+          <w:szCs w:val="24"/>
+        </w:rPr>
+      </w:pPr>
+      <w:r>
+        <w:rPr>
+          <w:rFonts w:eastAsia="Times New Roman" w:cstheme="minorHAnsi"/>
+          <w:sz w:val="24"/>
+          <w:szCs w:val="24"/>
+        </w:rPr>
+        <w:t>Pull 4-year segment</w:t>
+      </w:r>
+    </w:p>
+    <w:p>
+      <w:pPr>
+        <w:pStyle w:val="ListParagraph"/>
+        <w:numPr>
+          <w:ilvl w:val="1"/>
+          <w:numId w:val="4"/>
+        </w:numPr>
+        <w:spacing w:after="0" w:line="240" w:lineRule="auto"/>
+        <w:jc w:val="both"/>
+        <w:rPr>
+          <w:rFonts w:eastAsia="Times New Roman" w:cstheme="minorHAnsi"/>
+          <w:sz w:val="24"/>
+          <w:szCs w:val="24"/>
+        </w:rPr>
+      </w:pPr>
+      <w:r>
+        <w:rPr>
+          <w:rFonts w:eastAsia="Times New Roman" w:cstheme="minorHAnsi"/>
+          <w:sz w:val="24"/>
+          <w:szCs w:val="24"/>
+        </w:rPr>
+        <w:t>Processed</w:t>
+      </w:r>
+    </w:p>
+    <w:p>
+      <w:pPr>
+        <w:pStyle w:val="ListParagraph"/>
+        <w:numPr>
+          <w:ilvl w:val="1"/>
+          <w:numId w:val="4"/>
+        </w:numPr>
+        <w:spacing w:after="0" w:line="240" w:lineRule="auto"/>
+        <w:jc w:val="both"/>
+        <w:rPr>
+          <w:rFonts w:eastAsia="Times New Roman" w:cstheme="minorHAnsi"/>
+          <w:sz w:val="24"/>
+          <w:szCs w:val="24"/>
+        </w:rPr>
+      </w:pPr>
+      <w:r>
+        <w:rPr>
+          <w:rFonts w:eastAsia="Times New Roman" w:cstheme="minorHAnsi"/>
+          <w:sz w:val="24"/>
+          <w:szCs w:val="24"/>
+        </w:rPr>
+        <w:t>Summation</w:t>
+      </w:r>
+    </w:p>
+    <w:p>
+      <w:pPr>
+        <w:pStyle w:val="ListParagraph"/>
+        <w:numPr>
+          <w:ilvl w:val="1"/>
+          <w:numId w:val="4"/>
+        </w:numPr>
+        <w:spacing w:after="0" w:line="240" w:lineRule="auto"/>
+        <w:jc w:val="both"/>
+        <w:rPr>
+          <w:rFonts w:eastAsia="Times New Roman" w:cstheme="minorHAnsi"/>
+          <w:sz w:val="24"/>
+          <w:szCs w:val="24"/>
+        </w:rPr>
+      </w:pPr>
+      <w:r>
+        <w:rPr>
+          <w:rFonts w:eastAsia="Times New Roman" w:cstheme="minorHAnsi"/>
+          <w:sz w:val="24"/>
+          <w:szCs w:val="24"/>
+        </w:rPr>
+        <w:t>Went from city level to county view</w:t>
+      </w:r>
+    </w:p>
+    <w:p>
+      <w:pPr>
+        <w:pStyle w:val="ListParagraph"/>
+        <w:numPr>
+          <w:ilvl w:val="1"/>
+          <w:numId w:val="4"/>
+        </w:numPr>
+        <w:spacing w:after="0" w:line="240" w:lineRule="auto"/>
+        <w:jc w:val="both"/>
+        <w:rPr>
+          <w:rFonts w:eastAsia="Times New Roman" w:cstheme="minorHAnsi"/>
+          <w:sz w:val="24"/>
+          <w:szCs w:val="24"/>
+        </w:rPr>
+      </w:pPr>
+      <w:r>
+        <w:rPr>
+          <w:rFonts w:eastAsia="Times New Roman" w:cstheme="minorHAnsi"/>
+          <w:sz w:val="24"/>
+          <w:szCs w:val="24"/>
+        </w:rPr>
+        <w:t>Processed for every county, within 6 states</w:t>
+      </w:r>
+    </w:p>
+    <w:p>
+      <w:pPr>
+        <w:pStyle w:val="ListParagraph"/>
+        <w:numPr>
+          <w:ilvl w:val="1"/>
+          <w:numId w:val="4"/>
+        </w:numPr>
+        <w:spacing w:after="0" w:line="240" w:lineRule="auto"/>
+        <w:jc w:val="both"/>
+        <w:rPr>
+          <w:rFonts w:eastAsia="Times New Roman" w:cstheme="minorHAnsi"/>
+          <w:sz w:val="24"/>
+          <w:szCs w:val="24"/>
+        </w:rPr>
+      </w:pPr>
+      <w:r>
+        <w:rPr>
+          <w:rFonts w:eastAsia="Times New Roman" w:cstheme="minorHAnsi"/>
+          <w:sz w:val="24"/>
+          <w:szCs w:val="24"/>
+        </w:rPr>
+        <w:t xml:space="preserve">Committee ID identifies with party the committee donates to. Mapping the committee IDs to Republican or Democratic. This is what we’re using to filter </w:t>
+      </w:r>
+      <w:r>
+        <w:rPr>
+          <w:rFonts w:eastAsia="Times New Roman" w:cstheme="minorHAnsi"/>
+          <w:sz w:val="24"/>
+          <w:szCs w:val="24"/>
+        </w:rPr>
+        <w:t>all</w:t>
+      </w:r>
+      <w:r>
+        <w:rPr>
+          <w:rFonts w:eastAsia="Times New Roman" w:cstheme="minorHAnsi"/>
+          <w:sz w:val="24"/>
+          <w:szCs w:val="24"/>
+        </w:rPr>
+        <w:t xml:space="preserve"> the donations into either red or blue. </w:t>
+      </w:r>
+    </w:p>
+    <w:p>
+      <w:pPr>
+        <w:pStyle w:val="ListParagraph"/>
+        <w:numPr>
+          <w:ilvl w:val="0"/>
+          <w:numId w:val="4"/>
+        </w:numPr>
+        <w:spacing w:after="0" w:line="240" w:lineRule="auto"/>
+        <w:jc w:val="both"/>
+        <w:rPr>
+          <w:rFonts w:eastAsia="Times New Roman" w:cstheme="minorHAnsi"/>
+          <w:sz w:val="24"/>
+          <w:szCs w:val="24"/>
+        </w:rPr>
+      </w:pPr>
+      <w:r>
+        <w:rPr>
+          <w:rFonts w:eastAsia="Times New Roman" w:cstheme="minorHAnsi"/>
+          <w:sz w:val="24"/>
+          <w:szCs w:val="24"/>
+        </w:rPr>
+        <w:t>Voter</w:t>
+      </w:r>
+    </w:p>
+    <w:p>
+      <w:pPr>
+        <w:pStyle w:val="ListParagraph"/>
+        <w:numPr>
+          <w:ilvl w:val="1"/>
+          <w:numId w:val="4"/>
+        </w:numPr>
+        <w:spacing w:after="0" w:line="240" w:lineRule="auto"/>
+        <w:jc w:val="both"/>
+        <w:rPr>
+          <w:rFonts w:eastAsia="Times New Roman" w:cstheme="minorHAnsi"/>
+          <w:sz w:val="24"/>
+          <w:szCs w:val="24"/>
+        </w:rPr>
+      </w:pPr>
+      <w:r>
+        <w:rPr>
+          <w:rFonts w:eastAsia="Times New Roman" w:cstheme="minorHAnsi"/>
+          <w:sz w:val="24"/>
+          <w:szCs w:val="24"/>
+        </w:rPr>
+        <w:t>Keying donations from County, State and Election Year</w:t>
+      </w:r>
+    </w:p>
+    <w:p>
+      <w:pPr>
+        <w:pStyle w:val="ListParagraph"/>
+        <w:numPr>
+          <w:ilvl w:val="0"/>
+          <w:numId w:val="4"/>
+        </w:numPr>
+        <w:spacing w:after="0" w:line="240" w:lineRule="auto"/>
+        <w:jc w:val="both"/>
+        <w:rPr>
+          <w:rFonts w:eastAsia="Times New Roman" w:cstheme="minorHAnsi"/>
+          <w:sz w:val="24"/>
+          <w:szCs w:val="24"/>
+        </w:rPr>
+      </w:pPr>
+      <w:r>
+        <w:rPr>
+          <w:rFonts w:eastAsia="Times New Roman" w:cstheme="minorHAnsi"/>
+          <w:sz w:val="24"/>
+          <w:szCs w:val="24"/>
+        </w:rPr>
+        <w:t>ETL</w:t>
+      </w:r>
+    </w:p>
+    <w:p>
+      <w:pPr>
+        <w:pStyle w:val="ListParagraph"/>
+        <w:numPr>
+          <w:ilvl w:val="1"/>
+          <w:numId w:val="4"/>
+        </w:numPr>
+        <w:spacing w:after="0" w:line="240" w:lineRule="auto"/>
+        <w:jc w:val="both"/>
+        <w:rPr>
+          <w:rFonts w:eastAsia="Times New Roman" w:cstheme="minorHAnsi"/>
+          <w:sz w:val="24"/>
+          <w:szCs w:val="24"/>
+        </w:rPr>
+      </w:pPr>
+      <w:r>
+        <w:rPr>
+          <w:rFonts w:eastAsia="Times New Roman" w:cstheme="minorHAnsi"/>
+          <w:sz w:val="24"/>
+          <w:szCs w:val="24"/>
+        </w:rPr>
+        <w:t>FEC dataframe was filtered using Colab to write and perform the scripts</w:t>
+      </w:r>
+    </w:p>
+    <w:p>
+      <w:pPr>
+        <w:pStyle w:val="ListParagraph"/>
+        <w:numPr>
+          <w:ilvl w:val="2"/>
+          <w:numId w:val="4"/>
+        </w:numPr>
+        <w:spacing w:after="0" w:line="240" w:lineRule="auto"/>
+        <w:jc w:val="both"/>
+        <w:rPr>
+          <w:rFonts w:eastAsia="Times New Roman" w:cstheme="minorHAnsi"/>
+          <w:sz w:val="24"/>
+          <w:szCs w:val="24"/>
+        </w:rPr>
+      </w:pPr>
+      <w:r>
+        <w:rPr>
+          <w:rFonts w:eastAsia="Times New Roman" w:cstheme="minorHAnsi"/>
+          <w:sz w:val="24"/>
+          <w:szCs w:val="24"/>
+        </w:rPr>
+        <w:t>Removed approximately 10 columns that were not relevant</w:t>
+      </w:r>
+    </w:p>
+    <w:p>
+      <w:pPr>
+        <w:pStyle w:val="ListParagraph"/>
+        <w:numPr>
+          <w:ilvl w:val="2"/>
+          <w:numId w:val="4"/>
+        </w:numPr>
+        <w:spacing w:after="0" w:line="240" w:lineRule="auto"/>
+        <w:jc w:val="both"/>
+        <w:rPr>
+          <w:rFonts w:eastAsia="Times New Roman" w:cstheme="minorHAnsi"/>
+          <w:sz w:val="24"/>
+          <w:szCs w:val="24"/>
+        </w:rPr>
+      </w:pPr>
+      <w:r>
+        <w:rPr>
+          <w:rFonts w:eastAsia="Times New Roman" w:cstheme="minorHAnsi"/>
+          <w:sz w:val="24"/>
+          <w:szCs w:val="24"/>
+        </w:rPr>
+        <w:t>Kept items that were needed for the analysis</w:t>
+      </w:r>
+    </w:p>
+    <w:p>
+      <w:pPr>
+        <w:pStyle w:val="ListParagraph"/>
+        <w:spacing w:after="0" w:line="240" w:lineRule="auto"/>
+        <w:jc w:val="both"/>
+        <w:rPr>
+          <w:rFonts w:eastAsia="Times New Roman" w:cstheme="minorHAnsi"/>
+          <w:sz w:val="24"/>
+          <w:szCs w:val="24"/>
+        </w:rPr>
+      </w:pPr>
+    </w:p>
+    <w:p>
+      <w:pPr>
+        <w:spacing w:after="0" w:line="240" w:lineRule="auto"/>
+        <w:jc w:val="both"/>
+        <w:rPr>
+          <w:rFonts w:eastAsia="Times New Roman" w:cstheme="minorHAnsi"/>
+          <w:sz w:val="24"/>
+          <w:szCs w:val="24"/>
+        </w:rPr>
+      </w:pPr>
+    </w:p>
+    <w:p>
+      <w:pPr>
+        <w:spacing w:after="0" w:line="240" w:lineRule="auto"/>
+        <w:jc w:val="both"/>
         <w:rPr>
           <w:rFonts w:eastAsia="Times New Roman" w:cstheme="minorHAnsi"/>
           <w:b/>
@@ -3612,6 +4222,15 @@
           <w:sz w:val="24"/>
           <w:szCs w:val="24"/>
         </w:rPr>
+      </w:pPr>
+      <w:r>
+        <w:rPr>
+          <w:rFonts w:eastAsia="Times New Roman" w:cstheme="minorHAnsi"/>
+          <w:b/>
+          <w:bCs/>
+          <w:sz w:val="24"/>
+          <w:szCs w:val="24"/>
+        </w:rPr>
         <w:t>Decision-making Process</w:t>
       </w:r>
     </w:p>
@@ -3631,7 +4250,16 @@
           <w:sz w:val="24"/>
           <w:szCs w:val="24"/>
         </w:rPr>
-        <w:t xml:space="preserve">After discussing this project with our instructor and teacher’s assistants, we determined that we had to do more research to make sure we had enough data elements, feature and information to use a predictive model for our project. Our advisors thought that we should use some classification and regression models to see what more we can learn these data. This led us to work on supervised and unsupervised machine learning models. </w:t>
+        <w:t xml:space="preserve">After discussing this project with our instructor and teacher’s assistants, we determined that we had to do more research to make sure we had enough data elements, feature and information to use a predictive model for our project. Our advisors thought that we should use some </w:t>
+      </w:r>
+      <w:r>
+        <w:rPr>
+          <w:rFonts w:eastAsia="Times New Roman" w:cstheme="minorHAnsi"/>
+          <w:sz w:val="24"/>
+          <w:szCs w:val="24"/>
+        </w:rPr>
+        <w:lastRenderedPageBreak/>
+        <w:t xml:space="preserve">classification and regression models to see what more we can learn these data. This led us to work on supervised and unsupervised machine learning models. </w:t>
       </w:r>
     </w:p>
     <w:p>
@@ -3731,14 +4359,377 @@
           <w:sz w:val="24"/>
           <w:szCs w:val="24"/>
         </w:rPr>
-        <w:t xml:space="preserve">In order to verify the steps and assist one another in our code, we reviewed the various notebooks and provided updates and enhancement to the info. All of our updates are tracked in GitHub. </w:t>
-      </w:r>
-      <w:bookmarkStart w:id="0" w:name="_GoBack"/>
-      <w:bookmarkEnd w:id="0"/>
+        <w:t xml:space="preserve">In order to verify the steps and assist one another in our code, we reviewed the various notebooks and provided updates and enhancement to the info. </w:t>
+      </w:r>
+      <w:r>
+        <w:rPr>
+          <w:rFonts w:eastAsia="Times New Roman" w:cstheme="minorHAnsi"/>
+          <w:sz w:val="24"/>
+          <w:szCs w:val="24"/>
+        </w:rPr>
+        <w:t>All</w:t>
+      </w:r>
+      <w:r>
+        <w:rPr>
+          <w:rFonts w:eastAsia="Times New Roman" w:cstheme="minorHAnsi"/>
+          <w:sz w:val="24"/>
+          <w:szCs w:val="24"/>
+        </w:rPr>
+        <w:t xml:space="preserve"> our updates are tracked in GitHub. </w:t>
+      </w:r>
+    </w:p>
+    <w:p>
+      <w:pPr>
+        <w:spacing w:after="0" w:line="240" w:lineRule="auto"/>
+        <w:rPr>
+          <w:rFonts w:ascii="Times New Roman" w:eastAsia="Times New Roman" w:hAnsi="Times New Roman" w:cs="Times New Roman"/>
+          <w:sz w:val="24"/>
+          <w:szCs w:val="24"/>
+        </w:rPr>
+      </w:pPr>
+    </w:p>
+    <w:p>
+      <w:pPr>
+        <w:spacing w:after="0" w:line="240" w:lineRule="auto"/>
+        <w:rPr>
+          <w:rFonts w:eastAsia="Times New Roman" w:cstheme="minorHAnsi"/>
+          <w:b/>
+          <w:bCs/>
+          <w:sz w:val="24"/>
+          <w:szCs w:val="24"/>
+        </w:rPr>
+      </w:pPr>
+      <w:r>
+        <w:rPr>
+          <w:rFonts w:eastAsia="Times New Roman" w:cstheme="minorHAnsi"/>
+          <w:b/>
+          <w:bCs/>
+          <w:sz w:val="24"/>
+          <w:szCs w:val="24"/>
+        </w:rPr>
+        <w:t xml:space="preserve">Final Dashboard – Tool Description </w:t>
+      </w:r>
     </w:p>
     <w:p>
       <w:pPr>
         <w:pStyle w:val="ListParagraph"/>
+        <w:numPr>
+          <w:ilvl w:val="0"/>
+          <w:numId w:val="4"/>
+        </w:numPr>
+        <w:spacing w:after="0" w:line="240" w:lineRule="auto"/>
+        <w:rPr>
+          <w:rFonts w:eastAsia="Times New Roman" w:cstheme="minorHAnsi"/>
+          <w:sz w:val="24"/>
+          <w:szCs w:val="24"/>
+        </w:rPr>
+      </w:pPr>
+      <w:r>
+        <w:rPr>
+          <w:rFonts w:eastAsia="Times New Roman" w:cstheme="minorHAnsi"/>
+          <w:sz w:val="24"/>
+          <w:szCs w:val="24"/>
+        </w:rPr>
+        <w:t>Tableau with aggregate CSVs and donation</w:t>
+      </w:r>
+    </w:p>
+    <w:p>
+      <w:pPr>
+        <w:pStyle w:val="ListParagraph"/>
+        <w:numPr>
+          <w:ilvl w:val="0"/>
+          <w:numId w:val="4"/>
+        </w:numPr>
+        <w:spacing w:after="0" w:line="240" w:lineRule="auto"/>
+        <w:rPr>
+          <w:rFonts w:eastAsia="Times New Roman" w:cstheme="minorHAnsi"/>
+          <w:sz w:val="24"/>
+          <w:szCs w:val="24"/>
+        </w:rPr>
+      </w:pPr>
+      <w:r>
+        <w:rPr>
+          <w:rFonts w:eastAsia="Times New Roman" w:cstheme="minorHAnsi"/>
+          <w:sz w:val="24"/>
+          <w:szCs w:val="24"/>
+        </w:rPr>
+        <w:t xml:space="preserve">Google Slides for main presentation with link to the Tableau substory </w:t>
+      </w:r>
+    </w:p>
+    <w:p>
+      <w:pPr>
+        <w:pStyle w:val="ListParagraph"/>
+        <w:numPr>
+          <w:ilvl w:val="0"/>
+          <w:numId w:val="4"/>
+        </w:numPr>
+        <w:spacing w:after="0" w:line="240" w:lineRule="auto"/>
+        <w:rPr>
+          <w:rFonts w:eastAsia="Times New Roman" w:cstheme="minorHAnsi"/>
+          <w:sz w:val="24"/>
+          <w:szCs w:val="24"/>
+        </w:rPr>
+      </w:pPr>
+      <w:r>
+        <w:rPr>
+          <w:rFonts w:eastAsia="Times New Roman" w:cstheme="minorHAnsi"/>
+          <w:sz w:val="24"/>
+          <w:szCs w:val="24"/>
+        </w:rPr>
+        <w:t>Flask app, interactive dashboard to display results of the model and run statistics</w:t>
+      </w:r>
+    </w:p>
+    <w:p>
+      <w:pPr>
+        <w:pStyle w:val="ListParagraph"/>
+        <w:numPr>
+          <w:ilvl w:val="1"/>
+          <w:numId w:val="4"/>
+        </w:numPr>
+        <w:spacing w:after="0" w:line="240" w:lineRule="auto"/>
+        <w:rPr>
+          <w:rFonts w:eastAsia="Times New Roman" w:cstheme="minorHAnsi"/>
+          <w:sz w:val="24"/>
+          <w:szCs w:val="24"/>
+        </w:rPr>
+      </w:pPr>
+      <w:r>
+        <w:rPr>
+          <w:rFonts w:eastAsia="Times New Roman" w:cstheme="minorHAnsi"/>
+          <w:sz w:val="24"/>
+          <w:szCs w:val="24"/>
+        </w:rPr>
+        <w:t>Angular</w:t>
+      </w:r>
+    </w:p>
+    <w:p>
+      <w:pPr>
+        <w:pStyle w:val="ListParagraph"/>
+        <w:numPr>
+          <w:ilvl w:val="1"/>
+          <w:numId w:val="4"/>
+        </w:numPr>
+        <w:spacing w:after="0" w:line="240" w:lineRule="auto"/>
+        <w:rPr>
+          <w:rFonts w:eastAsia="Times New Roman" w:cstheme="minorHAnsi"/>
+          <w:sz w:val="24"/>
+          <w:szCs w:val="24"/>
+        </w:rPr>
+      </w:pPr>
+      <w:r>
+        <w:rPr>
+          <w:rFonts w:eastAsia="Times New Roman" w:cstheme="minorHAnsi"/>
+          <w:sz w:val="24"/>
+          <w:szCs w:val="24"/>
+        </w:rPr>
+        <w:t>HTML/CSS</w:t>
+      </w:r>
+    </w:p>
+    <w:p>
+      <w:pPr>
+        <w:pStyle w:val="ListParagraph"/>
+        <w:numPr>
+          <w:ilvl w:val="1"/>
+          <w:numId w:val="4"/>
+        </w:numPr>
+        <w:spacing w:after="0" w:line="240" w:lineRule="auto"/>
+        <w:rPr>
+          <w:rFonts w:eastAsia="Times New Roman" w:cstheme="minorHAnsi"/>
+          <w:sz w:val="24"/>
+          <w:szCs w:val="24"/>
+        </w:rPr>
+      </w:pPr>
+      <w:r>
+        <w:rPr>
+          <w:rFonts w:eastAsia="Times New Roman" w:cstheme="minorHAnsi"/>
+          <w:sz w:val="24"/>
+          <w:szCs w:val="24"/>
+        </w:rPr>
+        <w:t>MySQL</w:t>
+      </w:r>
+    </w:p>
+    <w:p>
+      <w:pPr>
+        <w:pStyle w:val="ListParagraph"/>
+        <w:numPr>
+          <w:ilvl w:val="1"/>
+          <w:numId w:val="4"/>
+        </w:numPr>
+        <w:spacing w:after="0" w:line="240" w:lineRule="auto"/>
+        <w:rPr>
+          <w:rFonts w:eastAsia="Times New Roman" w:cstheme="minorHAnsi"/>
+          <w:sz w:val="24"/>
+          <w:szCs w:val="24"/>
+        </w:rPr>
+      </w:pPr>
+      <w:r>
+        <w:rPr>
+          <w:rFonts w:eastAsia="Times New Roman" w:cstheme="minorHAnsi"/>
+          <w:sz w:val="24"/>
+          <w:szCs w:val="24"/>
+        </w:rPr>
+        <w:t>Python</w:t>
+      </w:r>
+    </w:p>
+    <w:p>
+      <w:pPr>
+        <w:pStyle w:val="ListParagraph"/>
+        <w:numPr>
+          <w:ilvl w:val="1"/>
+          <w:numId w:val="4"/>
+        </w:numPr>
+        <w:spacing w:after="0" w:line="240" w:lineRule="auto"/>
+        <w:rPr>
+          <w:rFonts w:eastAsia="Times New Roman" w:cstheme="minorHAnsi"/>
+          <w:sz w:val="24"/>
+          <w:szCs w:val="24"/>
+        </w:rPr>
+      </w:pPr>
+      <w:r>
+        <w:rPr>
+          <w:rFonts w:eastAsia="Times New Roman" w:cstheme="minorHAnsi"/>
+          <w:sz w:val="24"/>
+          <w:szCs w:val="24"/>
+        </w:rPr>
+        <w:t>Flask</w:t>
+      </w:r>
+    </w:p>
+    <w:p>
+      <w:pPr>
+        <w:pStyle w:val="ListParagraph"/>
+        <w:numPr>
+          <w:ilvl w:val="1"/>
+          <w:numId w:val="4"/>
+        </w:numPr>
+        <w:spacing w:after="0" w:line="240" w:lineRule="auto"/>
+        <w:rPr>
+          <w:rFonts w:eastAsia="Times New Roman" w:cstheme="minorHAnsi"/>
+          <w:sz w:val="24"/>
+          <w:szCs w:val="24"/>
+        </w:rPr>
+      </w:pPr>
+      <w:r>
+        <w:rPr>
+          <w:rFonts w:eastAsia="Times New Roman" w:cstheme="minorHAnsi"/>
+          <w:sz w:val="24"/>
+          <w:szCs w:val="24"/>
+        </w:rPr>
+        <w:t xml:space="preserve">JavaScript </w:t>
+      </w:r>
+    </w:p>
+    <w:p>
+      <w:pPr>
+        <w:pStyle w:val="ListParagraph"/>
+        <w:numPr>
+          <w:ilvl w:val="1"/>
+          <w:numId w:val="4"/>
+        </w:numPr>
+        <w:spacing w:after="0" w:line="240" w:lineRule="auto"/>
+        <w:rPr>
+          <w:rFonts w:eastAsia="Times New Roman" w:cstheme="minorHAnsi"/>
+          <w:sz w:val="24"/>
+          <w:szCs w:val="24"/>
+        </w:rPr>
+      </w:pPr>
+      <w:r>
+        <w:rPr>
+          <w:rFonts w:eastAsia="Times New Roman" w:cstheme="minorHAnsi"/>
+          <w:sz w:val="24"/>
+          <w:szCs w:val="24"/>
+        </w:rPr>
+        <w:t>JQuery</w:t>
+      </w:r>
+    </w:p>
+    <w:p>
+      <w:pPr>
+        <w:spacing w:after="0" w:line="240" w:lineRule="auto"/>
+        <w:rPr>
+          <w:rFonts w:eastAsia="Times New Roman" w:cstheme="minorHAnsi"/>
+          <w:sz w:val="24"/>
+          <w:szCs w:val="24"/>
+        </w:rPr>
+      </w:pPr>
+    </w:p>
+    <w:p>
+      <w:pPr>
+        <w:spacing w:after="0" w:line="240" w:lineRule="auto"/>
+        <w:rPr>
+          <w:rFonts w:eastAsia="Times New Roman" w:cstheme="minorHAnsi"/>
+          <w:b/>
+          <w:bCs/>
+          <w:sz w:val="24"/>
+          <w:szCs w:val="24"/>
+        </w:rPr>
+      </w:pPr>
+      <w:r>
+        <w:rPr>
+          <w:rFonts w:eastAsia="Times New Roman" w:cstheme="minorHAnsi"/>
+          <w:b/>
+          <w:bCs/>
+          <w:sz w:val="24"/>
+          <w:szCs w:val="24"/>
+        </w:rPr>
+        <w:t xml:space="preserve">Dashboard Interactive Elements – Description </w:t>
+      </w:r>
+    </w:p>
+    <w:p>
+      <w:pPr>
+        <w:spacing w:after="0" w:line="240" w:lineRule="auto"/>
+        <w:rPr>
+          <w:rFonts w:eastAsia="Times New Roman" w:cstheme="minorHAnsi"/>
+          <w:sz w:val="24"/>
+          <w:szCs w:val="24"/>
+        </w:rPr>
+      </w:pPr>
+    </w:p>
+    <w:p>
+      <w:pPr>
+        <w:pStyle w:val="ListParagraph"/>
+        <w:numPr>
+          <w:ilvl w:val="0"/>
+          <w:numId w:val="5"/>
+        </w:numPr>
+        <w:spacing w:after="0" w:line="240" w:lineRule="auto"/>
+        <w:rPr>
+          <w:rFonts w:eastAsia="Times New Roman" w:cstheme="minorHAnsi"/>
+          <w:sz w:val="24"/>
+          <w:szCs w:val="24"/>
+        </w:rPr>
+      </w:pPr>
+      <w:r>
+        <w:rPr>
+          <w:rFonts w:eastAsia="Times New Roman" w:cstheme="minorHAnsi"/>
+          <w:sz w:val="24"/>
+          <w:szCs w:val="24"/>
+        </w:rPr>
+        <w:t>Tableau – for story and data</w:t>
+      </w:r>
+    </w:p>
+    <w:p>
+      <w:pPr>
+        <w:pStyle w:val="ListParagraph"/>
+        <w:numPr>
+          <w:ilvl w:val="0"/>
+          <w:numId w:val="5"/>
+        </w:numPr>
+        <w:spacing w:after="0" w:line="240" w:lineRule="auto"/>
+        <w:rPr>
+          <w:rFonts w:eastAsia="Times New Roman" w:cstheme="minorHAnsi"/>
+          <w:sz w:val="24"/>
+          <w:szCs w:val="24"/>
+        </w:rPr>
+      </w:pPr>
+      <w:r>
+        <w:rPr>
+          <w:rFonts w:eastAsia="Times New Roman" w:cstheme="minorHAnsi"/>
+          <w:sz w:val="24"/>
+          <w:szCs w:val="24"/>
+        </w:rPr>
+        <w:t>Interactive – displaying data based on the user input</w:t>
+      </w:r>
+    </w:p>
+    <w:p>
+      <w:pPr>
         <w:spacing w:after="0" w:line="240" w:lineRule="auto"/>
         <w:rPr>
           <w:rFonts w:ascii="Times New Roman" w:eastAsia="Times New Roman" w:hAnsi="Times New Roman" w:cs="Times New Roman"/>
@@ -3746,6 +4737,192 @@
           <w:szCs w:val="24"/>
         </w:rPr>
       </w:pPr>
+    </w:p>
+    <w:p>
+      <w:pPr>
+        <w:spacing w:after="0" w:line="240" w:lineRule="auto"/>
+        <w:rPr>
+          <w:rFonts w:eastAsia="Times New Roman" w:cstheme="minorHAnsi"/>
+          <w:b/>
+          <w:bCs/>
+          <w:sz w:val="24"/>
+          <w:szCs w:val="24"/>
+        </w:rPr>
+      </w:pPr>
+      <w:r>
+        <w:rPr>
+          <w:rFonts w:eastAsia="Times New Roman" w:cstheme="minorHAnsi"/>
+          <w:b/>
+          <w:bCs/>
+          <w:sz w:val="24"/>
+          <w:szCs w:val="24"/>
+        </w:rPr>
+        <w:lastRenderedPageBreak/>
+        <w:t>Machine Learning Diagram</w:t>
+      </w:r>
+      <w:r>
+        <w:rPr>
+          <w:rFonts w:eastAsia="Times New Roman" w:cstheme="minorHAnsi"/>
+          <w:b/>
+          <w:bCs/>
+          <w:noProof/>
+          <w:sz w:val="24"/>
+          <w:szCs w:val="24"/>
+        </w:rPr>
+        <w:drawing>
+          <wp:inline distT="0" distB="0" distL="0" distR="0" wp14:anchorId="70C09A73" wp14:editId="27F21A33">
+            <wp:extent cx="4388076" cy="2324219"/>
+            <wp:effectExtent l="76200" t="76200" r="127000" b="133350"/>
+            <wp:docPr id="13" name="Picture 13" descr="A picture containing screenshot&#10;&#10;Description automatically generated"/>
+            <wp:cNvGraphicFramePr>
+              <a:graphicFrameLocks xmlns:a="http://schemas.openxmlformats.org/drawingml/2006/main" noChangeAspect="1"/>
+            </wp:cNvGraphicFramePr>
+            <a:graphic xmlns:a="http://schemas.openxmlformats.org/drawingml/2006/main">
+              <a:graphicData uri="http://schemas.openxmlformats.org/drawingml/2006/picture">
+                <pic:pic xmlns:pic="http://schemas.openxmlformats.org/drawingml/2006/picture">
+                  <pic:nvPicPr>
+                    <pic:cNvPr id="13" name="ML-Diagram.PNG"/>
+                    <pic:cNvPicPr/>
+                  </pic:nvPicPr>
+                  <pic:blipFill>
+                    <a:blip r:embed="rId15">
+                      <a:extLst>
+                        <a:ext uri="{28A0092B-C50C-407E-A947-70E740481C1C}">
+                          <a14:useLocalDpi xmlns:a14="http://schemas.microsoft.com/office/drawing/2010/main" val="0"/>
+                        </a:ext>
+                      </a:extLst>
+                    </a:blip>
+                    <a:stretch>
+                      <a:fillRect/>
+                    </a:stretch>
+                  </pic:blipFill>
+                  <pic:spPr>
+                    <a:xfrm>
+                      <a:off x="0" y="0"/>
+                      <a:ext cx="4388076" cy="2324219"/>
+                    </a:xfrm>
+                    <a:prstGeom prst="rect">
+                      <a:avLst/>
+                    </a:prstGeom>
+                    <a:ln w="38100" cap="sq">
+                      <a:solidFill>
+                        <a:srgbClr val="000000"/>
+                      </a:solidFill>
+                      <a:prstDash val="solid"/>
+                      <a:miter lim="800000"/>
+                    </a:ln>
+                    <a:effectLst>
+                      <a:outerShdw blurRad="50800" dist="38100" dir="2700000" algn="tl" rotWithShape="0">
+                        <a:srgbClr val="000000">
+                          <a:alpha val="43000"/>
+                        </a:srgbClr>
+                      </a:outerShdw>
+                    </a:effectLst>
+                  </pic:spPr>
+                </pic:pic>
+              </a:graphicData>
+            </a:graphic>
+          </wp:inline>
+        </w:drawing>
+      </w:r>
+    </w:p>
+    <w:p>
+      <w:pPr>
+        <w:spacing w:after="0" w:line="240" w:lineRule="auto"/>
+        <w:rPr>
+          <w:rFonts w:eastAsia="Times New Roman" w:cstheme="minorHAnsi"/>
+          <w:b/>
+          <w:bCs/>
+          <w:sz w:val="24"/>
+          <w:szCs w:val="24"/>
+        </w:rPr>
+      </w:pPr>
+    </w:p>
+    <w:p>
+      <w:pPr>
+        <w:spacing w:after="0" w:line="240" w:lineRule="auto"/>
+        <w:rPr>
+          <w:rFonts w:eastAsia="Times New Roman" w:cstheme="minorHAnsi"/>
+          <w:b/>
+          <w:bCs/>
+          <w:sz w:val="24"/>
+          <w:szCs w:val="24"/>
+        </w:rPr>
+      </w:pPr>
+    </w:p>
+    <w:p>
+      <w:pPr>
+        <w:pStyle w:val="ListParagraph"/>
+        <w:spacing w:after="0" w:line="240" w:lineRule="auto"/>
+        <w:rPr>
+          <w:rFonts w:ascii="Times New Roman" w:eastAsia="Times New Roman" w:hAnsi="Times New Roman" w:cs="Times New Roman"/>
+          <w:sz w:val="24"/>
+          <w:szCs w:val="24"/>
+        </w:rPr>
+      </w:pPr>
+      <w:r>
+        <w:rPr>
+          <w:rFonts w:ascii="Times New Roman" w:eastAsia="Times New Roman" w:hAnsi="Times New Roman" w:cs="Times New Roman"/>
+          <w:noProof/>
+          <w:sz w:val="24"/>
+          <w:szCs w:val="24"/>
+        </w:rPr>
+        <w:drawing>
+          <wp:inline distT="0" distB="0" distL="0" distR="0" wp14:anchorId="269991D1" wp14:editId="3CBFDA99">
+            <wp:extent cx="4292821" cy="2076557"/>
+            <wp:effectExtent l="76200" t="76200" r="127000" b="133350"/>
+            <wp:docPr id="14" name="Picture 14" descr="A picture containing food&#10;&#10;Description automatically generated"/>
+            <wp:cNvGraphicFramePr>
+              <a:graphicFrameLocks xmlns:a="http://schemas.openxmlformats.org/drawingml/2006/main" noChangeAspect="1"/>
+            </wp:cNvGraphicFramePr>
+            <a:graphic xmlns:a="http://schemas.openxmlformats.org/drawingml/2006/main">
+              <a:graphicData uri="http://schemas.openxmlformats.org/drawingml/2006/picture">
+                <pic:pic xmlns:pic="http://schemas.openxmlformats.org/drawingml/2006/picture">
+                  <pic:nvPicPr>
+                    <pic:cNvPr id="14" name="ML-DiagramII.PNG"/>
+                    <pic:cNvPicPr/>
+                  </pic:nvPicPr>
+                  <pic:blipFill>
+                    <a:blip r:embed="rId16">
+                      <a:extLst>
+                        <a:ext uri="{28A0092B-C50C-407E-A947-70E740481C1C}">
+                          <a14:useLocalDpi xmlns:a14="http://schemas.microsoft.com/office/drawing/2010/main" val="0"/>
+                        </a:ext>
+                      </a:extLst>
+                    </a:blip>
+                    <a:stretch>
+                      <a:fillRect/>
+                    </a:stretch>
+                  </pic:blipFill>
+                  <pic:spPr>
+                    <a:xfrm>
+                      <a:off x="0" y="0"/>
+                      <a:ext cx="4292821" cy="2076557"/>
+                    </a:xfrm>
+                    <a:prstGeom prst="rect">
+                      <a:avLst/>
+                    </a:prstGeom>
+                    <a:ln w="38100" cap="sq">
+                      <a:solidFill>
+                        <a:srgbClr val="000000"/>
+                      </a:solidFill>
+                      <a:prstDash val="solid"/>
+                      <a:miter lim="800000"/>
+                    </a:ln>
+                    <a:effectLst>
+                      <a:outerShdw blurRad="50800" dist="38100" dir="2700000" algn="tl" rotWithShape="0">
+                        <a:srgbClr val="000000">
+                          <a:alpha val="43000"/>
+                        </a:srgbClr>
+                      </a:outerShdw>
+                    </a:effectLst>
+                  </pic:spPr>
+                </pic:pic>
+              </a:graphicData>
+            </a:graphic>
+          </wp:inline>
+        </w:drawing>
+      </w:r>
     </w:p>
     <w:p>
       <w:pPr>
@@ -3783,7 +4960,7 @@
         </w:rPr>
         <w:t xml:space="preserve">Presentation Slide Deck </w:t>
       </w:r>
-      <w:hyperlink r:id="rId15" w:history="1">
+      <w:hyperlink r:id="rId17" w:history="1">
         <w:r>
           <w:rPr>
             <w:rStyle w:val="Hyperlink"/>
@@ -3799,8 +4976,8 @@
       </w:hyperlink>
     </w:p>
     <w:sectPr>
-      <w:headerReference w:type="default" r:id="rId16"/>
-      <w:footerReference w:type="default" r:id="rId17"/>
+      <w:headerReference w:type="default" r:id="rId18"/>
+      <w:footerReference w:type="default" r:id="rId19"/>
       <w:pgSz w:w="12240" w:h="15840"/>
       <w:pgMar w:top="1440" w:right="1440" w:bottom="1440" w:left="1440" w:header="720" w:footer="720" w:gutter="0"/>
       <w:cols w:space="720"/>
@@ -4258,13 +5435,8 @@
       <w:r>
         <w:t xml:space="preserve"> </w:t>
       </w:r>
-      <w:proofErr w:type="spellStart"/>
-      <w:r>
-        <w:t>Recognising</w:t>
-      </w:r>
-      <w:proofErr w:type="spellEnd"/>
-      <w:r>
-        <w:t xml:space="preserve"> Traffic Signs With 98% Accuracy Using Deep Learning</w:t>
+      <w:r>
+        <w:t>Recognising Traffic Signs With 98% Accuracy Using Deep Learning</w:t>
       </w:r>
       <w:r>
         <w:t xml:space="preserve"> </w:t>
@@ -4838,7 +6010,120 @@
   <w:abstractNum w:abstractNumId="3" w15:restartNumberingAfterBreak="0">
     <w:nsid w:val="3CF839A7"/>
     <w:multiLevelType w:val="hybridMultilevel"/>
-    <w:tmpl w:val="0624E978"/>
+    <w:tmpl w:val="04EC312A"/>
+    <w:lvl w:ilvl="0" w:tplc="04090001">
+      <w:start w:val="1"/>
+      <w:numFmt w:val="bullet"/>
+      <w:lvlText w:val=""/>
+      <w:lvlJc w:val="left"/>
+      <w:pPr>
+        <w:ind w:left="720" w:hanging="360"/>
+      </w:pPr>
+      <w:rPr>
+        <w:rFonts w:ascii="Symbol" w:hAnsi="Symbol" w:hint="default"/>
+      </w:rPr>
+    </w:lvl>
+    <w:lvl w:ilvl="1" w:tplc="04090003">
+      <w:start w:val="1"/>
+      <w:numFmt w:val="bullet"/>
+      <w:lvlText w:val="o"/>
+      <w:lvlJc w:val="left"/>
+      <w:pPr>
+        <w:ind w:left="1440" w:hanging="360"/>
+      </w:pPr>
+      <w:rPr>
+        <w:rFonts w:ascii="Courier New" w:hAnsi="Courier New" w:cs="Courier New" w:hint="default"/>
+      </w:rPr>
+    </w:lvl>
+    <w:lvl w:ilvl="2" w:tplc="04090005">
+      <w:start w:val="1"/>
+      <w:numFmt w:val="bullet"/>
+      <w:lvlText w:val=""/>
+      <w:lvlJc w:val="left"/>
+      <w:pPr>
+        <w:ind w:left="2160" w:hanging="360"/>
+      </w:pPr>
+      <w:rPr>
+        <w:rFonts w:ascii="Wingdings" w:hAnsi="Wingdings" w:hint="default"/>
+      </w:rPr>
+    </w:lvl>
+    <w:lvl w:ilvl="3" w:tplc="04090001" w:tentative="1">
+      <w:start w:val="1"/>
+      <w:numFmt w:val="bullet"/>
+      <w:lvlText w:val=""/>
+      <w:lvlJc w:val="left"/>
+      <w:pPr>
+        <w:ind w:left="2880" w:hanging="360"/>
+      </w:pPr>
+      <w:rPr>
+        <w:rFonts w:ascii="Symbol" w:hAnsi="Symbol" w:hint="default"/>
+      </w:rPr>
+    </w:lvl>
+    <w:lvl w:ilvl="4" w:tplc="04090003" w:tentative="1">
+      <w:start w:val="1"/>
+      <w:numFmt w:val="bullet"/>
+      <w:lvlText w:val="o"/>
+      <w:lvlJc w:val="left"/>
+      <w:pPr>
+        <w:ind w:left="3600" w:hanging="360"/>
+      </w:pPr>
+      <w:rPr>
+        <w:rFonts w:ascii="Courier New" w:hAnsi="Courier New" w:cs="Courier New" w:hint="default"/>
+      </w:rPr>
+    </w:lvl>
+    <w:lvl w:ilvl="5" w:tplc="04090005" w:tentative="1">
+      <w:start w:val="1"/>
+      <w:numFmt w:val="bullet"/>
+      <w:lvlText w:val=""/>
+      <w:lvlJc w:val="left"/>
+      <w:pPr>
+        <w:ind w:left="4320" w:hanging="360"/>
+      </w:pPr>
+      <w:rPr>
+        <w:rFonts w:ascii="Wingdings" w:hAnsi="Wingdings" w:hint="default"/>
+      </w:rPr>
+    </w:lvl>
+    <w:lvl w:ilvl="6" w:tplc="04090001" w:tentative="1">
+      <w:start w:val="1"/>
+      <w:numFmt w:val="bullet"/>
+      <w:lvlText w:val=""/>
+      <w:lvlJc w:val="left"/>
+      <w:pPr>
+        <w:ind w:left="5040" w:hanging="360"/>
+      </w:pPr>
+      <w:rPr>
+        <w:rFonts w:ascii="Symbol" w:hAnsi="Symbol" w:hint="default"/>
+      </w:rPr>
+    </w:lvl>
+    <w:lvl w:ilvl="7" w:tplc="04090003" w:tentative="1">
+      <w:start w:val="1"/>
+      <w:numFmt w:val="bullet"/>
+      <w:lvlText w:val="o"/>
+      <w:lvlJc w:val="left"/>
+      <w:pPr>
+        <w:ind w:left="5760" w:hanging="360"/>
+      </w:pPr>
+      <w:rPr>
+        <w:rFonts w:ascii="Courier New" w:hAnsi="Courier New" w:cs="Courier New" w:hint="default"/>
+      </w:rPr>
+    </w:lvl>
+    <w:lvl w:ilvl="8" w:tplc="04090005" w:tentative="1">
+      <w:start w:val="1"/>
+      <w:numFmt w:val="bullet"/>
+      <w:lvlText w:val=""/>
+      <w:lvlJc w:val="left"/>
+      <w:pPr>
+        <w:ind w:left="6480" w:hanging="360"/>
+      </w:pPr>
+      <w:rPr>
+        <w:rFonts w:ascii="Wingdings" w:hAnsi="Wingdings" w:hint="default"/>
+      </w:rPr>
+    </w:lvl>
+  </w:abstractNum>
+  <w:abstractNum w:abstractNumId="4" w15:restartNumberingAfterBreak="0">
+    <w:nsid w:val="62F760E5"/>
+    <w:multiLevelType w:val="hybridMultilevel"/>
+    <w:tmpl w:val="F1D89CD4"/>
     <w:lvl w:ilvl="0" w:tplc="04090001">
       <w:start w:val="1"/>
       <w:numFmt w:val="bullet"/>
@@ -4959,6 +6244,9 @@
   </w:num>
   <w:num w:numId="4">
     <w:abstractNumId w:val="3"/>
+  </w:num>
+  <w:num w:numId="5">
+    <w:abstractNumId w:val="4"/>
   </w:num>
 </w:numbering>
 </file>
@@ -8105,7 +9393,7 @@
 </file>
 
 <file path=customXml/itemProps1.xml><?xml version="1.0" encoding="utf-8"?>
-<ds:datastoreItem xmlns:ds="http://schemas.openxmlformats.org/officeDocument/2006/customXml" ds:itemID="{848788A3-C291-449F-90DC-3F807BF0A645}">
+<ds:datastoreItem xmlns:ds="http://schemas.openxmlformats.org/officeDocument/2006/customXml" ds:itemID="{129FA8FD-A96C-42E0-9DBF-035577E83D85}">
   <ds:schemaRefs>
     <ds:schemaRef ds:uri="http://schemas.openxmlformats.org/officeDocument/2006/bibliography"/>
   </ds:schemaRefs>

</xml_diff>

<commit_message>
Segment 2 completion info.
</commit_message>
<xml_diff>
--- a/preso_info/DataExploration-Team5K.docx
+++ b/preso_info/DataExploration-Team5K.docx
@@ -960,7 +960,7 @@
           <w:szCs w:val="24"/>
         </w:rPr>
         <w:lastRenderedPageBreak/>
-        <w:t>Donations for presidential votes</w:t>
+        <w:t>Committee presidential donations</w:t>
       </w:r>
       <w:r>
         <w:rPr>
@@ -968,7 +968,13 @@
           <w:szCs w:val="24"/>
         </w:rPr>
         <w:tab/>
-        <w:t>donations</w:t>
+      </w:r>
+      <w:r>
+        <w:rPr>
+          <w:sz w:val="24"/>
+          <w:szCs w:val="24"/>
+        </w:rPr>
+        <w:t>committees</w:t>
       </w:r>
       <w:r>
         <w:rPr>
@@ -990,7 +996,7 @@
           <w:szCs w:val="24"/>
         </w:rPr>
         <w:tab/>
-        <w:t>14,954,054</w:t>
+        <w:t>141,375</w:t>
       </w:r>
       <w:r>
         <w:rPr>
@@ -998,13 +1004,7 @@
           <w:szCs w:val="24"/>
         </w:rPr>
         <w:tab/>
-      </w:r>
-      <w:r>
-        <w:rPr>
-          <w:sz w:val="24"/>
-          <w:szCs w:val="24"/>
-        </w:rPr>
-        <w:t>21</w:t>
+        <w:t>15</w:t>
       </w:r>
     </w:p>
     <w:p>
@@ -1025,7 +1025,7 @@
           <w:sz w:val="24"/>
           <w:szCs w:val="24"/>
         </w:rPr>
-        <w:t>Committee presidential donations</w:t>
+        <w:t>Donations for presidential votes</w:t>
       </w:r>
       <w:r>
         <w:rPr>
@@ -1055,7 +1055,7 @@
           <w:szCs w:val="24"/>
         </w:rPr>
         <w:tab/>
-        <w:t>141,375</w:t>
+        <w:t>14,954,054</w:t>
       </w:r>
       <w:r>
         <w:rPr>
@@ -1063,8 +1063,10 @@
           <w:szCs w:val="24"/>
         </w:rPr>
         <w:tab/>
-        <w:t>15</w:t>
-      </w:r>
+        <w:t>21</w:t>
+      </w:r>
+      <w:bookmarkStart w:id="1" w:name="_GoBack"/>
+      <w:bookmarkEnd w:id="1"/>
     </w:p>
     <w:p>
       <w:pPr>
@@ -3675,8 +3677,6 @@
         </w:rPr>
         <w:t>.</w:t>
       </w:r>
-      <w:bookmarkStart w:id="1" w:name="_GoBack"/>
-      <w:bookmarkEnd w:id="1"/>
     </w:p>
     <w:p>
       <w:pPr>
@@ -3825,15 +3825,7 @@
           <w:sz w:val="24"/>
           <w:szCs w:val="24"/>
         </w:rPr>
-        <w:t xml:space="preserve">Rural </w:t>
-      </w:r>
-      <w:r>
-        <w:rPr>
-          <w:rFonts w:eastAsia="Times New Roman" w:cstheme="minorHAnsi"/>
-          <w:sz w:val="24"/>
-          <w:szCs w:val="24"/>
-        </w:rPr>
-        <w:t>population density</w:t>
+        <w:t>Rural population density</w:t>
       </w:r>
     </w:p>
     <w:p>
@@ -4190,18 +4182,6 @@
     </w:p>
     <w:p>
       <w:pPr>
-        <w:pStyle w:val="ListParagraph"/>
-        <w:spacing w:after="0" w:line="240" w:lineRule="auto"/>
-        <w:jc w:val="both"/>
-        <w:rPr>
-          <w:rFonts w:eastAsia="Times New Roman" w:cstheme="minorHAnsi"/>
-          <w:sz w:val="24"/>
-          <w:szCs w:val="24"/>
-        </w:rPr>
-      </w:pPr>
-    </w:p>
-    <w:p>
-      <w:pPr>
         <w:spacing w:after="0" w:line="240" w:lineRule="auto"/>
         <w:jc w:val="both"/>
         <w:rPr>
@@ -4674,16 +4654,6 @@
     </w:p>
     <w:p>
       <w:pPr>
-        <w:spacing w:after="0" w:line="240" w:lineRule="auto"/>
-        <w:rPr>
-          <w:rFonts w:eastAsia="Times New Roman" w:cstheme="minorHAnsi"/>
-          <w:sz w:val="24"/>
-          <w:szCs w:val="24"/>
-        </w:rPr>
-      </w:pPr>
-    </w:p>
-    <w:p>
-      <w:pPr>
         <w:pStyle w:val="ListParagraph"/>
         <w:numPr>
           <w:ilvl w:val="0"/>
@@ -4757,7 +4727,323 @@
           <w:sz w:val="24"/>
           <w:szCs w:val="24"/>
         </w:rPr>
-        <w:lastRenderedPageBreak/>
+        <w:t>Data Sources</w:t>
+      </w:r>
+    </w:p>
+    <w:p>
+      <w:pPr>
+        <w:pStyle w:val="ListParagraph"/>
+        <w:numPr>
+          <w:ilvl w:val="0"/>
+          <w:numId w:val="6"/>
+        </w:numPr>
+        <w:spacing w:after="0" w:line="240" w:lineRule="auto"/>
+        <w:rPr>
+          <w:rFonts w:eastAsia="Times New Roman" w:cstheme="minorHAnsi"/>
+          <w:sz w:val="24"/>
+          <w:szCs w:val="24"/>
+        </w:rPr>
+      </w:pPr>
+      <w:r>
+        <w:rPr>
+          <w:rFonts w:eastAsia="Times New Roman" w:cstheme="minorHAnsi"/>
+          <w:sz w:val="24"/>
+          <w:szCs w:val="24"/>
+        </w:rPr>
+        <w:t xml:space="preserve">Donation </w:t>
+      </w:r>
+    </w:p>
+    <w:p>
+      <w:pPr>
+        <w:pStyle w:val="ListParagraph"/>
+        <w:numPr>
+          <w:ilvl w:val="1"/>
+          <w:numId w:val="6"/>
+        </w:numPr>
+        <w:spacing w:after="0" w:line="240" w:lineRule="auto"/>
+        <w:rPr>
+          <w:rFonts w:eastAsia="Times New Roman" w:cstheme="minorHAnsi"/>
+          <w:sz w:val="24"/>
+          <w:szCs w:val="24"/>
+        </w:rPr>
+      </w:pPr>
+      <w:hyperlink r:id="rId15" w:history="1">
+        <w:r>
+          <w:rPr>
+            <w:rStyle w:val="Hyperlink"/>
+            <w:rFonts w:eastAsia="Times New Roman" w:cstheme="minorHAnsi"/>
+            <w:sz w:val="24"/>
+            <w:szCs w:val="24"/>
+          </w:rPr>
+          <w:t>https://www.fec.gov/campaign-finance-data/party-code-descriptions/</w:t>
+        </w:r>
+      </w:hyperlink>
+    </w:p>
+    <w:p>
+      <w:pPr>
+        <w:pStyle w:val="ListParagraph"/>
+        <w:numPr>
+          <w:ilvl w:val="1"/>
+          <w:numId w:val="6"/>
+        </w:numPr>
+        <w:spacing w:after="0" w:line="240" w:lineRule="auto"/>
+        <w:rPr>
+          <w:rFonts w:eastAsia="Times New Roman" w:cstheme="minorHAnsi"/>
+          <w:sz w:val="24"/>
+          <w:szCs w:val="24"/>
+        </w:rPr>
+      </w:pPr>
+      <w:hyperlink r:id="rId16" w:history="1">
+        <w:r>
+          <w:rPr>
+            <w:rStyle w:val="Hyperlink"/>
+            <w:rFonts w:eastAsia="Times New Roman" w:cstheme="minorHAnsi"/>
+            <w:sz w:val="24"/>
+            <w:szCs w:val="24"/>
+          </w:rPr>
+          <w:t>https://www.fec.gov/data/browse-data/?tab=bulk-data</w:t>
+        </w:r>
+      </w:hyperlink>
+    </w:p>
+    <w:p>
+      <w:pPr>
+        <w:pStyle w:val="ListParagraph"/>
+        <w:numPr>
+          <w:ilvl w:val="0"/>
+          <w:numId w:val="6"/>
+        </w:numPr>
+        <w:spacing w:after="0" w:line="240" w:lineRule="auto"/>
+        <w:rPr>
+          <w:rFonts w:eastAsia="Times New Roman" w:cstheme="minorHAnsi"/>
+          <w:sz w:val="24"/>
+          <w:szCs w:val="24"/>
+        </w:rPr>
+      </w:pPr>
+      <w:r>
+        <w:rPr>
+          <w:rFonts w:eastAsia="Times New Roman" w:cstheme="minorHAnsi"/>
+          <w:sz w:val="24"/>
+          <w:szCs w:val="24"/>
+        </w:rPr>
+        <w:t>Voter</w:t>
+      </w:r>
+    </w:p>
+    <w:p>
+      <w:pPr>
+        <w:pStyle w:val="ListParagraph"/>
+        <w:numPr>
+          <w:ilvl w:val="1"/>
+          <w:numId w:val="6"/>
+        </w:numPr>
+        <w:spacing w:after="0" w:line="240" w:lineRule="auto"/>
+        <w:rPr>
+          <w:rFonts w:eastAsia="Times New Roman" w:cstheme="minorHAnsi"/>
+          <w:sz w:val="24"/>
+          <w:szCs w:val="24"/>
+        </w:rPr>
+      </w:pPr>
+      <w:hyperlink r:id="rId17" w:anchor="data" w:history="1">
+        <w:r>
+          <w:rPr>
+            <w:rStyle w:val="Hyperlink"/>
+            <w:rFonts w:eastAsia="Times New Roman" w:cstheme="minorHAnsi"/>
+            <w:sz w:val="24"/>
+            <w:szCs w:val="24"/>
+          </w:rPr>
+          <w:t>https://www.theguardian.com/news/datablog/2012/nov/07/us-2012-election-county-results-download#data</w:t>
+        </w:r>
+      </w:hyperlink>
+    </w:p>
+    <w:p>
+      <w:pPr>
+        <w:pStyle w:val="ListParagraph"/>
+        <w:numPr>
+          <w:ilvl w:val="0"/>
+          <w:numId w:val="6"/>
+        </w:numPr>
+        <w:spacing w:after="0" w:line="240" w:lineRule="auto"/>
+        <w:rPr>
+          <w:rFonts w:eastAsia="Times New Roman" w:cstheme="minorHAnsi"/>
+          <w:sz w:val="24"/>
+          <w:szCs w:val="24"/>
+        </w:rPr>
+      </w:pPr>
+      <w:r>
+        <w:rPr>
+          <w:rFonts w:eastAsia="Times New Roman" w:cstheme="minorHAnsi"/>
+          <w:sz w:val="24"/>
+          <w:szCs w:val="24"/>
+        </w:rPr>
+        <w:t>Health Metrics</w:t>
+      </w:r>
+    </w:p>
+    <w:p>
+      <w:pPr>
+        <w:pStyle w:val="ListParagraph"/>
+        <w:numPr>
+          <w:ilvl w:val="1"/>
+          <w:numId w:val="6"/>
+        </w:numPr>
+        <w:spacing w:after="0" w:line="240" w:lineRule="auto"/>
+        <w:rPr>
+          <w:rFonts w:eastAsia="Times New Roman" w:cstheme="minorHAnsi"/>
+          <w:sz w:val="24"/>
+          <w:szCs w:val="24"/>
+        </w:rPr>
+      </w:pPr>
+      <w:hyperlink r:id="rId18" w:history="1">
+        <w:r>
+          <w:rPr>
+            <w:rStyle w:val="Hyperlink"/>
+            <w:rFonts w:eastAsia="Times New Roman" w:cstheme="minorHAnsi"/>
+            <w:sz w:val="24"/>
+            <w:szCs w:val="24"/>
+          </w:rPr>
+          <w:t>http://ghdx.healthdata.org/gbd-results-tool</w:t>
+        </w:r>
+      </w:hyperlink>
+    </w:p>
+    <w:p>
+      <w:pPr>
+        <w:pStyle w:val="ListParagraph"/>
+        <w:numPr>
+          <w:ilvl w:val="0"/>
+          <w:numId w:val="6"/>
+        </w:numPr>
+        <w:spacing w:after="0" w:line="240" w:lineRule="auto"/>
+        <w:rPr>
+          <w:rFonts w:eastAsia="Times New Roman" w:cstheme="minorHAnsi"/>
+          <w:sz w:val="24"/>
+          <w:szCs w:val="24"/>
+        </w:rPr>
+      </w:pPr>
+      <w:r>
+        <w:rPr>
+          <w:rFonts w:eastAsia="Times New Roman" w:cstheme="minorHAnsi"/>
+          <w:sz w:val="24"/>
+          <w:szCs w:val="24"/>
+        </w:rPr>
+        <w:t>Education/Unemployment</w:t>
+      </w:r>
+    </w:p>
+    <w:p>
+      <w:pPr>
+        <w:pStyle w:val="ListParagraph"/>
+        <w:numPr>
+          <w:ilvl w:val="1"/>
+          <w:numId w:val="6"/>
+        </w:numPr>
+        <w:spacing w:after="0" w:line="240" w:lineRule="auto"/>
+        <w:rPr>
+          <w:rFonts w:eastAsia="Times New Roman" w:cstheme="minorHAnsi"/>
+          <w:sz w:val="24"/>
+          <w:szCs w:val="24"/>
+        </w:rPr>
+      </w:pPr>
+      <w:hyperlink r:id="rId19" w:history="1">
+        <w:r>
+          <w:rPr>
+            <w:rStyle w:val="Hyperlink"/>
+          </w:rPr>
+          <w:t>https://www.census.gov/programs-surveys/popest/guidance.html</w:t>
+        </w:r>
+      </w:hyperlink>
+    </w:p>
+    <w:p>
+      <w:pPr>
+        <w:pStyle w:val="ListParagraph"/>
+        <w:numPr>
+          <w:ilvl w:val="0"/>
+          <w:numId w:val="6"/>
+        </w:numPr>
+        <w:spacing w:after="0" w:line="240" w:lineRule="auto"/>
+        <w:rPr>
+          <w:rFonts w:eastAsia="Times New Roman" w:cstheme="minorHAnsi"/>
+          <w:sz w:val="24"/>
+          <w:szCs w:val="24"/>
+        </w:rPr>
+      </w:pPr>
+      <w:r>
+        <w:t xml:space="preserve">Electoral College Votes </w:t>
+      </w:r>
+    </w:p>
+    <w:p>
+      <w:pPr>
+        <w:pStyle w:val="ListParagraph"/>
+        <w:numPr>
+          <w:ilvl w:val="1"/>
+          <w:numId w:val="6"/>
+        </w:numPr>
+        <w:spacing w:after="0" w:line="240" w:lineRule="auto"/>
+        <w:rPr>
+          <w:rFonts w:eastAsia="Times New Roman" w:cstheme="minorHAnsi"/>
+          <w:sz w:val="24"/>
+          <w:szCs w:val="24"/>
+        </w:rPr>
+      </w:pPr>
+      <w:hyperlink r:id="rId20" w:history="1">
+        <w:r>
+          <w:rPr>
+            <w:rStyle w:val="Hyperlink"/>
+          </w:rPr>
+          <w:t>https://data.world/government/us-election-results</w:t>
+        </w:r>
+      </w:hyperlink>
+    </w:p>
+    <w:p>
+      <w:pPr>
+        <w:pStyle w:val="ListParagraph"/>
+        <w:numPr>
+          <w:ilvl w:val="1"/>
+          <w:numId w:val="6"/>
+        </w:numPr>
+        <w:spacing w:after="0" w:line="240" w:lineRule="auto"/>
+        <w:rPr>
+          <w:rFonts w:eastAsia="Times New Roman" w:cstheme="minorHAnsi"/>
+          <w:sz w:val="24"/>
+          <w:szCs w:val="24"/>
+        </w:rPr>
+      </w:pPr>
+      <w:hyperlink r:id="rId21" w:history="1">
+        <w:r>
+          <w:rPr>
+            <w:rStyle w:val="Hyperlink"/>
+          </w:rPr>
+          <w:t>https://worldpopulationreview.com/state-rankings/electoral-votes-by-state</w:t>
+        </w:r>
+      </w:hyperlink>
+    </w:p>
+    <w:p>
+      <w:pPr>
+        <w:spacing w:after="0" w:line="240" w:lineRule="auto"/>
+        <w:rPr>
+          <w:rFonts w:eastAsia="Times New Roman" w:cstheme="minorHAnsi"/>
+          <w:b/>
+          <w:bCs/>
+          <w:sz w:val="24"/>
+          <w:szCs w:val="24"/>
+        </w:rPr>
+      </w:pPr>
+    </w:p>
+    <w:p>
+      <w:pPr>
+        <w:spacing w:after="0" w:line="240" w:lineRule="auto"/>
+        <w:rPr>
+          <w:rFonts w:eastAsia="Times New Roman" w:cstheme="minorHAnsi"/>
+          <w:b/>
+          <w:bCs/>
+          <w:sz w:val="24"/>
+          <w:szCs w:val="24"/>
+        </w:rPr>
+      </w:pPr>
+      <w:r>
+        <w:rPr>
+          <w:rFonts w:eastAsia="Times New Roman" w:cstheme="minorHAnsi"/>
+          <w:b/>
+          <w:bCs/>
+          <w:sz w:val="24"/>
+          <w:szCs w:val="24"/>
+        </w:rPr>
         <w:t>Machine Learning Diagram</w:t>
       </w:r>
       <w:r>
@@ -4785,7 +5071,7 @@
                     <pic:cNvPicPr/>
                   </pic:nvPicPr>
                   <pic:blipFill>
-                    <a:blip r:embed="rId15">
+                    <a:blip r:embed="rId22">
                       <a:extLst>
                         <a:ext uri="{28A0092B-C50C-407E-A947-70E740481C1C}">
                           <a14:useLocalDpi xmlns:a14="http://schemas.microsoft.com/office/drawing/2010/main" val="0"/>
@@ -4883,7 +5169,7 @@
                     <pic:cNvPicPr/>
                   </pic:nvPicPr>
                   <pic:blipFill>
-                    <a:blip r:embed="rId16">
+                    <a:blip r:embed="rId23">
                       <a:extLst>
                         <a:ext uri="{28A0092B-C50C-407E-A947-70E740481C1C}">
                           <a14:useLocalDpi xmlns:a14="http://schemas.microsoft.com/office/drawing/2010/main" val="0"/>
@@ -4942,8 +5228,6 @@
         <w:ind w:left="0"/>
         <w:rPr>
           <w:rFonts w:eastAsia="Times New Roman" w:cstheme="minorHAnsi"/>
-          <w:i/>
-          <w:iCs/>
           <w:sz w:val="24"/>
           <w:szCs w:val="24"/>
         </w:rPr>
@@ -4953,20 +5237,16 @@
           <w:rFonts w:eastAsia="Times New Roman" w:cstheme="minorHAnsi"/>
           <w:b/>
           <w:bCs/>
-          <w:i/>
-          <w:iCs/>
           <w:sz w:val="24"/>
           <w:szCs w:val="24"/>
         </w:rPr>
         <w:t xml:space="preserve">Presentation Slide Deck </w:t>
       </w:r>
-      <w:hyperlink r:id="rId17" w:history="1">
+      <w:hyperlink r:id="rId24" w:history="1">
         <w:r>
           <w:rPr>
             <w:rStyle w:val="Hyperlink"/>
             <w:rFonts w:cstheme="minorHAnsi"/>
-            <w:i/>
-            <w:iCs/>
             <w:sz w:val="24"/>
             <w:szCs w:val="24"/>
             <w:shd w:val="clear" w:color="auto" w:fill="FFFFFF"/>
@@ -4976,8 +5256,8 @@
       </w:hyperlink>
     </w:p>
     <w:sectPr>
-      <w:headerReference w:type="default" r:id="rId18"/>
-      <w:footerReference w:type="default" r:id="rId19"/>
+      <w:headerReference w:type="default" r:id="rId25"/>
+      <w:footerReference w:type="default" r:id="rId26"/>
       <w:pgSz w:w="12240" w:h="15840"/>
       <w:pgMar w:top="1440" w:right="1440" w:bottom="1440" w:left="1440" w:header="720" w:footer="720" w:gutter="0"/>
       <w:cols w:space="720"/>
@@ -6121,6 +6401,119 @@
     </w:lvl>
   </w:abstractNum>
   <w:abstractNum w:abstractNumId="4" w15:restartNumberingAfterBreak="0">
+    <w:nsid w:val="58D80DFA"/>
+    <w:multiLevelType w:val="hybridMultilevel"/>
+    <w:tmpl w:val="70AE265E"/>
+    <w:lvl w:ilvl="0" w:tplc="04090001">
+      <w:start w:val="1"/>
+      <w:numFmt w:val="bullet"/>
+      <w:lvlText w:val=""/>
+      <w:lvlJc w:val="left"/>
+      <w:pPr>
+        <w:ind w:left="720" w:hanging="360"/>
+      </w:pPr>
+      <w:rPr>
+        <w:rFonts w:ascii="Symbol" w:hAnsi="Symbol" w:hint="default"/>
+      </w:rPr>
+    </w:lvl>
+    <w:lvl w:ilvl="1" w:tplc="04090003">
+      <w:start w:val="1"/>
+      <w:numFmt w:val="bullet"/>
+      <w:lvlText w:val="o"/>
+      <w:lvlJc w:val="left"/>
+      <w:pPr>
+        <w:ind w:left="1440" w:hanging="360"/>
+      </w:pPr>
+      <w:rPr>
+        <w:rFonts w:ascii="Courier New" w:hAnsi="Courier New" w:cs="Courier New" w:hint="default"/>
+      </w:rPr>
+    </w:lvl>
+    <w:lvl w:ilvl="2" w:tplc="04090005" w:tentative="1">
+      <w:start w:val="1"/>
+      <w:numFmt w:val="bullet"/>
+      <w:lvlText w:val=""/>
+      <w:lvlJc w:val="left"/>
+      <w:pPr>
+        <w:ind w:left="2160" w:hanging="360"/>
+      </w:pPr>
+      <w:rPr>
+        <w:rFonts w:ascii="Wingdings" w:hAnsi="Wingdings" w:hint="default"/>
+      </w:rPr>
+    </w:lvl>
+    <w:lvl w:ilvl="3" w:tplc="04090001" w:tentative="1">
+      <w:start w:val="1"/>
+      <w:numFmt w:val="bullet"/>
+      <w:lvlText w:val=""/>
+      <w:lvlJc w:val="left"/>
+      <w:pPr>
+        <w:ind w:left="2880" w:hanging="360"/>
+      </w:pPr>
+      <w:rPr>
+        <w:rFonts w:ascii="Symbol" w:hAnsi="Symbol" w:hint="default"/>
+      </w:rPr>
+    </w:lvl>
+    <w:lvl w:ilvl="4" w:tplc="04090003" w:tentative="1">
+      <w:start w:val="1"/>
+      <w:numFmt w:val="bullet"/>
+      <w:lvlText w:val="o"/>
+      <w:lvlJc w:val="left"/>
+      <w:pPr>
+        <w:ind w:left="3600" w:hanging="360"/>
+      </w:pPr>
+      <w:rPr>
+        <w:rFonts w:ascii="Courier New" w:hAnsi="Courier New" w:cs="Courier New" w:hint="default"/>
+      </w:rPr>
+    </w:lvl>
+    <w:lvl w:ilvl="5" w:tplc="04090005" w:tentative="1">
+      <w:start w:val="1"/>
+      <w:numFmt w:val="bullet"/>
+      <w:lvlText w:val=""/>
+      <w:lvlJc w:val="left"/>
+      <w:pPr>
+        <w:ind w:left="4320" w:hanging="360"/>
+      </w:pPr>
+      <w:rPr>
+        <w:rFonts w:ascii="Wingdings" w:hAnsi="Wingdings" w:hint="default"/>
+      </w:rPr>
+    </w:lvl>
+    <w:lvl w:ilvl="6" w:tplc="04090001" w:tentative="1">
+      <w:start w:val="1"/>
+      <w:numFmt w:val="bullet"/>
+      <w:lvlText w:val=""/>
+      <w:lvlJc w:val="left"/>
+      <w:pPr>
+        <w:ind w:left="5040" w:hanging="360"/>
+      </w:pPr>
+      <w:rPr>
+        <w:rFonts w:ascii="Symbol" w:hAnsi="Symbol" w:hint="default"/>
+      </w:rPr>
+    </w:lvl>
+    <w:lvl w:ilvl="7" w:tplc="04090003" w:tentative="1">
+      <w:start w:val="1"/>
+      <w:numFmt w:val="bullet"/>
+      <w:lvlText w:val="o"/>
+      <w:lvlJc w:val="left"/>
+      <w:pPr>
+        <w:ind w:left="5760" w:hanging="360"/>
+      </w:pPr>
+      <w:rPr>
+        <w:rFonts w:ascii="Courier New" w:hAnsi="Courier New" w:cs="Courier New" w:hint="default"/>
+      </w:rPr>
+    </w:lvl>
+    <w:lvl w:ilvl="8" w:tplc="04090005" w:tentative="1">
+      <w:start w:val="1"/>
+      <w:numFmt w:val="bullet"/>
+      <w:lvlText w:val=""/>
+      <w:lvlJc w:val="left"/>
+      <w:pPr>
+        <w:ind w:left="6480" w:hanging="360"/>
+      </w:pPr>
+      <w:rPr>
+        <w:rFonts w:ascii="Wingdings" w:hAnsi="Wingdings" w:hint="default"/>
+      </w:rPr>
+    </w:lvl>
+  </w:abstractNum>
+  <w:abstractNum w:abstractNumId="5" w15:restartNumberingAfterBreak="0">
     <w:nsid w:val="62F760E5"/>
     <w:multiLevelType w:val="hybridMultilevel"/>
     <w:tmpl w:val="F1D89CD4"/>
@@ -6246,6 +6639,9 @@
     <w:abstractNumId w:val="3"/>
   </w:num>
   <w:num w:numId="5">
+    <w:abstractNumId w:val="5"/>
+  </w:num>
+  <w:num w:numId="6">
     <w:abstractNumId w:val="4"/>
   </w:num>
 </w:numbering>
@@ -9393,7 +9789,7 @@
 </file>
 
 <file path=customXml/itemProps1.xml><?xml version="1.0" encoding="utf-8"?>
-<ds:datastoreItem xmlns:ds="http://schemas.openxmlformats.org/officeDocument/2006/customXml" ds:itemID="{129FA8FD-A96C-42E0-9DBF-035577E83D85}">
+<ds:datastoreItem xmlns:ds="http://schemas.openxmlformats.org/officeDocument/2006/customXml" ds:itemID="{323D6567-BF39-4FE1-9E9F-CA41115832AC}">
   <ds:schemaRefs>
     <ds:schemaRef ds:uri="http://schemas.openxmlformats.org/officeDocument/2006/bibliography"/>
   </ds:schemaRefs>

</xml_diff>